<commit_message>
Nova e talvez final documentação. Correção de erros no menu. Melhoramento do relatório
</commit_message>
<xml_diff>
--- a/RELATORIO.docx
+++ b/RELATORIO.docx
@@ -10,6 +10,7 @@
           <w:docPartUnique/>
         </w:docPartObj>
       </w:sdtPr>
+      <w:sdtEndPr/>
       <w:sdtContent>
         <w:p>
           <w:r>
@@ -220,7 +221,7 @@
                                 <a:avLst/>
                               </a:prstGeom>
                               <a:blipFill>
-                                <a:blip r:embed="rId6"/>
+                                <a:blip r:embed="rId7"/>
                                 <a:stretch>
                                   <a:fillRect r="-7574"/>
                                 </a:stretch>
@@ -272,7 +273,7 @@
                       <v:path arrowok="t" o:connecttype="custom" o:connectlocs="0,0;7315200,0;7315200,1130373;3620757,733885;0,1092249;0,0" o:connectangles="0,0,0,0,0,0"/>
                     </v:shape>
                     <v:rect id="Retângulo 151" o:spid="_x0000_s1028" style="position:absolute;width:73152;height:12161;visibility:visible;mso-wrap-style:square;v-text-anchor:middle" o:gfxdata="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" stroked="f" strokeweight="1pt">
-                      <v:fill r:id="rId7" o:title="" recolor="t" rotate="t" type="frame"/>
+                      <v:fill r:id="rId8" o:title="" recolor="t" rotate="t" type="frame"/>
                     </v:rect>
                     <w10:wrap anchorx="page" anchory="page"/>
                   </v:group>
@@ -366,6 +367,7 @@
                                     <w:dataBinding w:prefixMappings="xmlns:ns0='http://purl.org/dc/elements/1.1/' xmlns:ns1='http://schemas.openxmlformats.org/package/2006/metadata/core-properties' " w:xpath="/ns1:coreProperties[1]/ns0:creator[1]" w:storeItemID="{6C3C8BC8-F283-45AE-878A-BAB7291924A1}"/>
                                     <w:text/>
                                   </w:sdtPr>
+                                  <w:sdtEndPr/>
                                   <w:sdtContent>
                                     <w:r>
                                       <w:rPr>
@@ -436,6 +438,7 @@
                                     <w:dataBinding w:prefixMappings="xmlns:ns0='http://schemas.microsoft.com/office/2006/coverPageProps' " w:xpath="/ns0:CoverPageProperties[1]/ns0:CompanyEmail[1]" w:storeItemID="{55AF091B-3C7A-41E3-B477-F2FDAA23CFDA}"/>
                                     <w:text/>
                                   </w:sdtPr>
+                                  <w:sdtEndPr/>
                                   <w:sdtContent>
                                     <w:r>
                                       <w:rPr>
@@ -474,7 +477,7 @@
                     <v:stroke joinstyle="miter"/>
                     <v:path gradientshapeok="t" o:connecttype="rect"/>
                   </v:shapetype>
-                  <v:shape id="Caixa de Texto 152" o:spid="_x0000_s1026" type="#_x0000_t202" style="position:absolute;margin-left:0;margin-top:0;width:8in;height:1in;z-index:251660288;visibility:visible;mso-wrap-style:square;mso-width-percent:941;mso-height-percent:92;mso-top-percent:818;mso-wrap-distance-left:9pt;mso-wrap-distance-top:0;mso-wrap-distance-right:9pt;mso-wrap-distance-bottom:0;mso-position-horizontal:center;mso-position-horizontal-relative:page;mso-position-vertical-relative:page;mso-width-percent:941;mso-height-percent:92;mso-top-percent:818;mso-width-relative:page;mso-height-relative:page;v-text-anchor:bottom" o:gfxdata="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" filled="f" stroked="f" strokeweight=".5pt">
+                  <v:shape id="Caixa de Texto 152" o:spid="_x0000_s1026" type="#_x0000_t202" style="position:absolute;left:0;text-align:left;margin-left:0;margin-top:0;width:8in;height:1in;z-index:251660288;visibility:visible;mso-wrap-style:square;mso-width-percent:941;mso-height-percent:92;mso-top-percent:818;mso-wrap-distance-left:9pt;mso-wrap-distance-top:0;mso-wrap-distance-right:9pt;mso-wrap-distance-bottom:0;mso-position-horizontal:center;mso-position-horizontal-relative:page;mso-position-vertical-relative:page;mso-width-percent:941;mso-height-percent:92;mso-top-percent:818;mso-width-relative:page;mso-height-relative:page;v-text-anchor:bottom" o:gfxdata="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" filled="f" stroked="f" strokeweight=".5pt">
                     <v:textbox inset="126pt,0,54pt,0">
                       <w:txbxContent>
                         <w:p>
@@ -500,6 +503,7 @@
                               <w:dataBinding w:prefixMappings="xmlns:ns0='http://purl.org/dc/elements/1.1/' xmlns:ns1='http://schemas.openxmlformats.org/package/2006/metadata/core-properties' " w:xpath="/ns1:coreProperties[1]/ns0:creator[1]" w:storeItemID="{6C3C8BC8-F283-45AE-878A-BAB7291924A1}"/>
                               <w:text/>
                             </w:sdtPr>
+                            <w:sdtEndPr/>
                             <w:sdtContent>
                               <w:r>
                                 <w:rPr>
@@ -570,6 +574,7 @@
                               <w:dataBinding w:prefixMappings="xmlns:ns0='http://schemas.microsoft.com/office/2006/coverPageProps' " w:xpath="/ns0:CoverPageProperties[1]/ns0:CompanyEmail[1]" w:storeItemID="{55AF091B-3C7A-41E3-B477-F2FDAA23CFDA}"/>
                               <w:text/>
                             </w:sdtPr>
+                            <w:sdtEndPr/>
                             <w:sdtContent>
                               <w:r>
                                 <w:rPr>
@@ -685,6 +690,7 @@
                                   <w:dataBinding w:prefixMappings="xmlns:ns0='http://schemas.microsoft.com/office/2006/coverPageProps' " w:xpath="/ns0:CoverPageProperties[1]/ns0:Abstract[1]" w:storeItemID="{55AF091B-3C7A-41E3-B477-F2FDAA23CFDA}"/>
                                   <w:text w:multiLine="1"/>
                                 </w:sdtPr>
+                                <w:sdtEndPr/>
                                 <w:sdtContent>
                                   <w:p>
                                     <w:pPr>
@@ -738,7 +744,7 @@
               </mc:Choice>
               <mc:Fallback>
                 <w:pict>
-                  <v:shape id="Caixa de Texto 153" o:spid="_x0000_s1027" type="#_x0000_t202" style="position:absolute;margin-left:0;margin-top:0;width:8in;height:79.5pt;z-index:251661312;visibility:visible;mso-wrap-style:square;mso-width-percent:941;mso-height-percent:100;mso-top-percent:700;mso-wrap-distance-left:9pt;mso-wrap-distance-top:0;mso-wrap-distance-right:9pt;mso-wrap-distance-bottom:0;mso-position-horizontal:center;mso-position-horizontal-relative:page;mso-position-vertical-relative:page;mso-width-percent:941;mso-height-percent:100;mso-top-percent:700;mso-width-relative:page;mso-height-relative:page;v-text-anchor:top" o:gfxdata="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" filled="f" stroked="f" strokeweight=".5pt">
+                  <v:shape id="Caixa de Texto 153" o:spid="_x0000_s1027" type="#_x0000_t202" style="position:absolute;left:0;text-align:left;margin-left:0;margin-top:0;width:8in;height:79.5pt;z-index:251661312;visibility:visible;mso-wrap-style:square;mso-width-percent:941;mso-height-percent:100;mso-top-percent:700;mso-wrap-distance-left:9pt;mso-wrap-distance-top:0;mso-wrap-distance-right:9pt;mso-wrap-distance-bottom:0;mso-position-horizontal:center;mso-position-horizontal-relative:page;mso-position-vertical-relative:page;mso-width-percent:941;mso-height-percent:100;mso-top-percent:700;mso-width-relative:page;mso-height-relative:page;v-text-anchor:top" o:gfxdata="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" filled="f" stroked="f" strokeweight=".5pt">
                     <v:textbox style="mso-fit-shape-to-text:t" inset="126pt,0,54pt,0">
                       <w:txbxContent>
                         <w:p>
@@ -773,6 +779,7 @@
                             <w:dataBinding w:prefixMappings="xmlns:ns0='http://schemas.microsoft.com/office/2006/coverPageProps' " w:xpath="/ns0:CoverPageProperties[1]/ns0:Abstract[1]" w:storeItemID="{55AF091B-3C7A-41E3-B477-F2FDAA23CFDA}"/>
                             <w:text w:multiLine="1"/>
                           </w:sdtPr>
+                          <w:sdtEndPr/>
                           <w:sdtContent>
                             <w:p>
                               <w:pPr>
@@ -929,6 +936,7 @@
                                   <w:dataBinding w:prefixMappings="xmlns:ns0='http://purl.org/dc/elements/1.1/' xmlns:ns1='http://schemas.openxmlformats.org/package/2006/metadata/core-properties' " w:xpath="/ns1:coreProperties[1]/ns0:subject[1]" w:storeItemID="{6C3C8BC8-F283-45AE-878A-BAB7291924A1}"/>
                                   <w:text/>
                                 </w:sdtPr>
+                                <w:sdtEndPr/>
                                 <w:sdtContent>
                                   <w:p>
                                     <w:pPr>
@@ -973,7 +981,7 @@
               </mc:Choice>
               <mc:Fallback>
                 <w:pict>
-                  <v:shape id="Caixa de Texto 154" o:spid="_x0000_s1028" type="#_x0000_t202" style="position:absolute;margin-left:0;margin-top:0;width:8in;height:286.5pt;z-index:251659264;visibility:visible;mso-wrap-style:square;mso-width-percent:941;mso-height-percent:363;mso-top-percent:300;mso-wrap-distance-left:9pt;mso-wrap-distance-top:0;mso-wrap-distance-right:9pt;mso-wrap-distance-bottom:0;mso-position-horizontal:center;mso-position-horizontal-relative:page;mso-position-vertical-relative:page;mso-width-percent:941;mso-height-percent:363;mso-top-percent:300;mso-width-relative:page;mso-height-relative:page;v-text-anchor:bottom" o:gfxdata="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" filled="f" stroked="f" strokeweight=".5pt">
+                  <v:shape id="Caixa de Texto 154" o:spid="_x0000_s1028" type="#_x0000_t202" style="position:absolute;left:0;text-align:left;margin-left:0;margin-top:0;width:8in;height:286.5pt;z-index:251659264;visibility:visible;mso-wrap-style:square;mso-width-percent:941;mso-height-percent:363;mso-top-percent:300;mso-wrap-distance-left:9pt;mso-wrap-distance-top:0;mso-wrap-distance-right:9pt;mso-wrap-distance-bottom:0;mso-position-horizontal:center;mso-position-horizontal-relative:page;mso-position-vertical-relative:page;mso-width-percent:941;mso-height-percent:363;mso-top-percent:300;mso-width-relative:page;mso-height-relative:page;v-text-anchor:bottom" o:gfxdata="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" filled="f" stroked="f" strokeweight=".5pt">
                     <v:textbox inset="126pt,0,54pt,0">
                       <w:txbxContent>
                         <w:p>
@@ -1030,6 +1038,7 @@
                             <w:dataBinding w:prefixMappings="xmlns:ns0='http://purl.org/dc/elements/1.1/' xmlns:ns1='http://schemas.openxmlformats.org/package/2006/metadata/core-properties' " w:xpath="/ns1:coreProperties[1]/ns0:subject[1]" w:storeItemID="{6C3C8BC8-F283-45AE-878A-BAB7291924A1}"/>
                             <w:text/>
                           </w:sdtPr>
+                          <w:sdtEndPr/>
                           <w:sdtContent>
                             <w:p>
                               <w:pPr>
@@ -1064,19 +1073,18 @@
         <w:p>
           <w:pPr>
             <w:spacing w:after="160" w:line="259" w:lineRule="auto"/>
+            <w:ind w:left="0"/>
+            <w:jc w:val="left"/>
           </w:pPr>
           <w:r>
             <w:br w:type="page"/>
           </w:r>
-        </w:p>
-        <w:p>
-          <w:pPr>
-            <w:spacing w:after="160" w:line="259" w:lineRule="auto"/>
-          </w:pPr>
+          <w:bookmarkStart w:id="0" w:name="_GoBack"/>
+          <w:bookmarkEnd w:id="0"/>
         </w:p>
         <w:sdt>
           <w:sdtPr>
-            <w:id w:val="853768624"/>
+            <w:id w:val="1912041814"/>
             <w:docPartObj>
               <w:docPartGallery w:val="Table of Contents"/>
               <w:docPartUnique/>
@@ -1085,10 +1093,9 @@
           <w:sdtEndPr>
             <w:rPr>
               <w:rFonts w:asciiTheme="minorHAnsi" w:eastAsiaTheme="minorHAnsi" w:hAnsiTheme="minorHAnsi" w:cstheme="minorBidi"/>
-              <w:b/>
               <w:bCs/>
               <w:color w:val="323E4F" w:themeColor="text2" w:themeShade="BF"/>
-              <w:sz w:val="20"/>
+              <w:sz w:val="24"/>
               <w:szCs w:val="20"/>
             </w:rPr>
           </w:sdtEndPr>
@@ -1101,11 +1108,11 @@
                 <w:t>Índice</w:t>
               </w:r>
             </w:p>
-            <w:p/>
             <w:p>
               <w:pPr>
                 <w:pStyle w:val="ndice1"/>
                 <w:tabs>
+                  <w:tab w:val="left" w:pos="1320"/>
                   <w:tab w:val="right" w:leader="dot" w:pos="8494"/>
                 </w:tabs>
                 <w:rPr>
@@ -1114,6 +1121,7 @@
                   <w:color w:val="auto"/>
                   <w:sz w:val="22"/>
                   <w:szCs w:val="22"/>
+                  <w:lang w:eastAsia="pt-PT" w:bidi="ar-SA"/>
                 </w:rPr>
               </w:pPr>
               <w:r>
@@ -1137,12 +1145,30 @@
                 </w:rPr>
                 <w:fldChar w:fldCharType="separate"/>
               </w:r>
-              <w:hyperlink w:anchor="_Toc533775853" w:history="1">
+              <w:hyperlink w:anchor="_Toc534725518" w:history="1">
                 <w:r>
                   <w:rPr>
                     <w:rStyle w:val="Hiperligao"/>
                     <w:noProof/>
                   </w:rPr>
+                  <w:t>1.</w:t>
+                </w:r>
+                <w:r>
+                  <w:rPr>
+                    <w:rFonts w:eastAsiaTheme="minorEastAsia"/>
+                    <w:noProof/>
+                    <w:color w:val="auto"/>
+                    <w:sz w:val="22"/>
+                    <w:szCs w:val="22"/>
+                    <w:lang w:eastAsia="pt-PT" w:bidi="ar-SA"/>
+                  </w:rPr>
+                  <w:tab/>
+                </w:r>
+                <w:r>
+                  <w:rPr>
+                    <w:rStyle w:val="Hiperligao"/>
+                    <w:noProof/>
+                  </w:rPr>
                   <w:t>Descrição do tema</w:t>
                 </w:r>
                 <w:r>
@@ -1164,7 +1190,7 @@
                     <w:noProof/>
                     <w:webHidden/>
                   </w:rPr>
-                  <w:instrText xml:space="preserve"> PAGEREF _Toc533775853 \h </w:instrText>
+                  <w:instrText xml:space="preserve"> PAGEREF _Toc534725518 \h </w:instrText>
                 </w:r>
                 <w:r>
                   <w:rPr>
@@ -1184,7 +1210,7 @@
                     <w:noProof/>
                     <w:webHidden/>
                   </w:rPr>
-                  <w:t>1</w:t>
+                  <w:t>2</w:t>
                 </w:r>
                 <w:r>
                   <w:rPr>
@@ -1199,6 +1225,7 @@
               <w:pPr>
                 <w:pStyle w:val="ndice1"/>
                 <w:tabs>
+                  <w:tab w:val="left" w:pos="1320"/>
                   <w:tab w:val="right" w:leader="dot" w:pos="8494"/>
                 </w:tabs>
                 <w:rPr>
@@ -1207,14 +1234,33 @@
                   <w:color w:val="auto"/>
                   <w:sz w:val="22"/>
                   <w:szCs w:val="22"/>
+                  <w:lang w:eastAsia="pt-PT" w:bidi="ar-SA"/>
                 </w:rPr>
               </w:pPr>
-              <w:hyperlink w:anchor="_Toc533775854" w:history="1">
+              <w:hyperlink w:anchor="_Toc534725519" w:history="1">
                 <w:r>
                   <w:rPr>
                     <w:rStyle w:val="Hiperligao"/>
                     <w:noProof/>
                   </w:rPr>
+                  <w:t>2.</w:t>
+                </w:r>
+                <w:r>
+                  <w:rPr>
+                    <w:rFonts w:eastAsiaTheme="minorEastAsia"/>
+                    <w:noProof/>
+                    <w:color w:val="auto"/>
+                    <w:sz w:val="22"/>
+                    <w:szCs w:val="22"/>
+                    <w:lang w:eastAsia="pt-PT" w:bidi="ar-SA"/>
+                  </w:rPr>
+                  <w:tab/>
+                </w:r>
+                <w:r>
+                  <w:rPr>
+                    <w:rStyle w:val="Hiperligao"/>
+                    <w:noProof/>
+                  </w:rPr>
                   <w:t>Implementação – Classes/Estruturas Implementadas</w:t>
                 </w:r>
                 <w:r>
@@ -1236,7 +1282,7 @@
                     <w:noProof/>
                     <w:webHidden/>
                   </w:rPr>
-                  <w:instrText xml:space="preserve"> PAGEREF _Toc533775854 \h </w:instrText>
+                  <w:instrText xml:space="preserve"> PAGEREF _Toc534725519 \h </w:instrText>
                 </w:r>
                 <w:r>
                   <w:rPr>
@@ -1256,7 +1302,7 @@
                     <w:noProof/>
                     <w:webHidden/>
                   </w:rPr>
-                  <w:t>2</w:t>
+                  <w:t>3</w:t>
                 </w:r>
                 <w:r>
                   <w:rPr>
@@ -1271,6 +1317,7 @@
               <w:pPr>
                 <w:pStyle w:val="ndice1"/>
                 <w:tabs>
+                  <w:tab w:val="left" w:pos="1320"/>
                   <w:tab w:val="right" w:leader="dot" w:pos="8494"/>
                 </w:tabs>
                 <w:rPr>
@@ -1279,14 +1326,33 @@
                   <w:color w:val="auto"/>
                   <w:sz w:val="22"/>
                   <w:szCs w:val="22"/>
+                  <w:lang w:eastAsia="pt-PT" w:bidi="ar-SA"/>
                 </w:rPr>
               </w:pPr>
-              <w:hyperlink w:anchor="_Toc533775855" w:history="1">
+              <w:hyperlink w:anchor="_Toc534725520" w:history="1">
                 <w:r>
                   <w:rPr>
                     <w:rStyle w:val="Hiperligao"/>
                     <w:noProof/>
                   </w:rPr>
+                  <w:t>3.</w:t>
+                </w:r>
+                <w:r>
+                  <w:rPr>
+                    <w:rFonts w:eastAsiaTheme="minorEastAsia"/>
+                    <w:noProof/>
+                    <w:color w:val="auto"/>
+                    <w:sz w:val="22"/>
+                    <w:szCs w:val="22"/>
+                    <w:lang w:eastAsia="pt-PT" w:bidi="ar-SA"/>
+                  </w:rPr>
+                  <w:tab/>
+                </w:r>
+                <w:r>
+                  <w:rPr>
+                    <w:rStyle w:val="Hiperligao"/>
+                    <w:noProof/>
+                  </w:rPr>
                   <w:t>Casos de utilização</w:t>
                 </w:r>
                 <w:r>
@@ -1308,7 +1374,7 @@
                     <w:noProof/>
                     <w:webHidden/>
                   </w:rPr>
-                  <w:instrText xml:space="preserve"> PAGEREF _Toc533775855 \h </w:instrText>
+                  <w:instrText xml:space="preserve"> PAGEREF _Toc534725520 \h </w:instrText>
                 </w:r>
                 <w:r>
                   <w:rPr>
@@ -1328,7 +1394,7 @@
                     <w:noProof/>
                     <w:webHidden/>
                   </w:rPr>
-                  <w:t>4</w:t>
+                  <w:t>6</w:t>
                 </w:r>
                 <w:r>
                   <w:rPr>
@@ -1343,6 +1409,7 @@
               <w:pPr>
                 <w:pStyle w:val="ndice1"/>
                 <w:tabs>
+                  <w:tab w:val="left" w:pos="1320"/>
                   <w:tab w:val="right" w:leader="dot" w:pos="8494"/>
                 </w:tabs>
                 <w:rPr>
@@ -1351,14 +1418,33 @@
                   <w:color w:val="auto"/>
                   <w:sz w:val="22"/>
                   <w:szCs w:val="22"/>
+                  <w:lang w:eastAsia="pt-PT" w:bidi="ar-SA"/>
                 </w:rPr>
               </w:pPr>
-              <w:hyperlink w:anchor="_Toc533775856" w:history="1">
+              <w:hyperlink w:anchor="_Toc534725521" w:history="1">
                 <w:r>
                   <w:rPr>
                     <w:rStyle w:val="Hiperligao"/>
                     <w:noProof/>
                   </w:rPr>
+                  <w:t>4.</w:t>
+                </w:r>
+                <w:r>
+                  <w:rPr>
+                    <w:rFonts w:eastAsiaTheme="minorEastAsia"/>
+                    <w:noProof/>
+                    <w:color w:val="auto"/>
+                    <w:sz w:val="22"/>
+                    <w:szCs w:val="22"/>
+                    <w:lang w:eastAsia="pt-PT" w:bidi="ar-SA"/>
+                  </w:rPr>
+                  <w:tab/>
+                </w:r>
+                <w:r>
+                  <w:rPr>
+                    <w:rStyle w:val="Hiperligao"/>
+                    <w:noProof/>
+                  </w:rPr>
                   <w:t>Dificuldades</w:t>
                 </w:r>
                 <w:r>
@@ -1380,7 +1466,7 @@
                     <w:noProof/>
                     <w:webHidden/>
                   </w:rPr>
-                  <w:instrText xml:space="preserve"> PAGEREF _Toc533775856 \h </w:instrText>
+                  <w:instrText xml:space="preserve"> PAGEREF _Toc534725521 \h </w:instrText>
                 </w:r>
                 <w:r>
                   <w:rPr>
@@ -1400,7 +1486,7 @@
                     <w:noProof/>
                     <w:webHidden/>
                   </w:rPr>
-                  <w:t>5</w:t>
+                  <w:t>7</w:t>
                 </w:r>
                 <w:r>
                   <w:rPr>
@@ -1415,6 +1501,7 @@
               <w:pPr>
                 <w:pStyle w:val="ndice1"/>
                 <w:tabs>
+                  <w:tab w:val="left" w:pos="1320"/>
                   <w:tab w:val="right" w:leader="dot" w:pos="8494"/>
                 </w:tabs>
                 <w:rPr>
@@ -1423,15 +1510,48 @@
                   <w:color w:val="auto"/>
                   <w:sz w:val="22"/>
                   <w:szCs w:val="22"/>
+                  <w:lang w:eastAsia="pt-PT" w:bidi="ar-SA"/>
                 </w:rPr>
               </w:pPr>
-              <w:hyperlink w:anchor="_Toc533775857" w:history="1">
+              <w:hyperlink w:anchor="_Toc534725522" w:history="1">
                 <w:r>
                   <w:rPr>
                     <w:rStyle w:val="Hiperligao"/>
                     <w:noProof/>
                   </w:rPr>
-                  <w:t>Esforço dos membros do grupo</w:t>
+                  <w:t>5.</w:t>
+                </w:r>
+                <w:r>
+                  <w:rPr>
+                    <w:rFonts w:eastAsiaTheme="minorEastAsia"/>
+                    <w:noProof/>
+                    <w:color w:val="auto"/>
+                    <w:sz w:val="22"/>
+                    <w:szCs w:val="22"/>
+                    <w:lang w:eastAsia="pt-PT" w:bidi="ar-SA"/>
+                  </w:rPr>
+                  <w:tab/>
+                </w:r>
+                <w:r>
+                  <w:rPr>
+                    <w:rStyle w:val="Hiperligao"/>
+                    <w:noProof/>
+                  </w:rPr>
+                  <w:t>Esforço dos membr</w:t>
+                </w:r>
+                <w:r>
+                  <w:rPr>
+                    <w:rStyle w:val="Hiperligao"/>
+                    <w:noProof/>
+                  </w:rPr>
+                  <w:t>o</w:t>
+                </w:r>
+                <w:r>
+                  <w:rPr>
+                    <w:rStyle w:val="Hiperligao"/>
+                    <w:noProof/>
+                  </w:rPr>
+                  <w:t>s do grupo</w:t>
                 </w:r>
                 <w:r>
                   <w:rPr>
@@ -1452,7 +1572,7 @@
                     <w:noProof/>
                     <w:webHidden/>
                   </w:rPr>
-                  <w:instrText xml:space="preserve"> PAGEREF _Toc533775857 \h </w:instrText>
+                  <w:instrText xml:space="preserve"> PAGEREF _Toc534725522 \h </w:instrText>
                 </w:r>
                 <w:r>
                   <w:rPr>
@@ -1472,7 +1592,7 @@
                     <w:noProof/>
                     <w:webHidden/>
                   </w:rPr>
-                  <w:t>6</w:t>
+                  <w:t>8</w:t>
                 </w:r>
                 <w:r>
                   <w:rPr>
@@ -1498,16 +1618,6 @@
           <w:pPr>
             <w:spacing w:after="160" w:line="259" w:lineRule="auto"/>
           </w:pPr>
-        </w:p>
-        <w:p>
-          <w:pPr>
-            <w:spacing w:after="160" w:line="259" w:lineRule="auto"/>
-          </w:pPr>
-        </w:p>
-        <w:p>
-          <w:pPr>
-            <w:spacing w:after="160" w:line="259" w:lineRule="auto"/>
-          </w:pPr>
           <w:r>
             <w:br w:type="page"/>
           </w:r>
@@ -1517,1065 +1627,717 @@
     <w:p>
       <w:pPr>
         <w:pStyle w:val="Ttulo1"/>
-      </w:pPr>
-      <w:bookmarkStart w:id="0" w:name="_Toc533775853"/>
+        <w:numPr>
+          <w:ilvl w:val="0"/>
+          <w:numId w:val="2"/>
+        </w:numPr>
+      </w:pPr>
+      <w:bookmarkStart w:id="1" w:name="_Toc534725518"/>
       <w:r>
         <w:lastRenderedPageBreak/>
         <w:t>Descrição do tema</w:t>
       </w:r>
-      <w:bookmarkEnd w:id="0"/>
+      <w:bookmarkEnd w:id="1"/>
     </w:p>
     <w:p/>
     <w:p>
       <w:pPr>
-        <w:jc w:val="both"/>
-      </w:pPr>
-      <w:r>
-        <w:tab/>
-        <w:t>O objetivo do trabalho desenvolvido é complementar a aplicação para a gestão de uma cadeia de farmácias desenvolvida na primeira parte do trabalho prático. Esta nova aplicação utiliza estruturas de dados não lineares, mais especificamente árvores binárias, filas de prioridade e tabelas de dispersão.</w:t>
-      </w:r>
-    </w:p>
-    <w:p>
-      <w:pPr>
-        <w:jc w:val="both"/>
-      </w:pPr>
-    </w:p>
-    <w:p>
-      <w:pPr>
-        <w:jc w:val="both"/>
-        <w:rPr>
-          <w:b/>
-          <w:bCs/>
-          <w:color w:val="FF0000"/>
-        </w:rPr>
-      </w:pPr>
-      <w:r>
-        <w:rPr>
-          <w:b/>
-          <w:bCs/>
-          <w:color w:val="FF0000"/>
-        </w:rPr>
-        <w:t>//COMPLETAR</w:t>
+        <w:ind w:left="360" w:firstLine="708"/>
+      </w:pPr>
+      <w:r>
+        <w:t>O objetivo do trabalho desenvolvido é complementar a aplicação para a gestão de uma cadeia de farmácias desenvolvida na primeira parte do trabalho prático. Esta nova aplicação utiliza estruturas de dados não lineares, mais especificamente árvores binárias, filas de prioridade e tabelas de dispersão</w:t>
+      </w:r>
+      <w:r>
+        <w:t xml:space="preserve">. </w:t>
+      </w:r>
+    </w:p>
+    <w:p>
+      <w:pPr>
+        <w:ind w:left="360" w:firstLine="708"/>
+      </w:pPr>
+      <w:r>
+        <w:t>Uma cadei</w:t>
+      </w:r>
+      <w:r>
+        <w:t>a é composta por farmácias, funcionários e clientes</w:t>
+      </w:r>
+      <w:r>
+        <w:t xml:space="preserve">. Uma farmácia tem um stock, encomendas pendentes e um histórico de vendas. Nos funcionários da cadeia estão todos os funcionários que trabalham ou trabalharam na mesma, tendo cada funcionário </w:t>
+      </w:r>
+      <w:r>
+        <w:t>um salário e exercendo um cargo numa farmácia. Os clientes vivem num determinado distrito e têm um histórico de vendas.</w:t>
+      </w:r>
+    </w:p>
+    <w:p>
+      <w:pPr>
+        <w:spacing w:after="160" w:line="259" w:lineRule="auto"/>
+        <w:ind w:left="0"/>
+        <w:jc w:val="left"/>
+      </w:pPr>
+      <w:r>
+        <w:br w:type="page"/>
+      </w:r>
+    </w:p>
+    <w:p>
+      <w:pPr>
+        <w:pStyle w:val="Ttulo1"/>
+        <w:numPr>
+          <w:ilvl w:val="0"/>
+          <w:numId w:val="2"/>
+        </w:numPr>
+      </w:pPr>
+      <w:bookmarkStart w:id="2" w:name="_Toc534725519"/>
+      <w:r>
+        <w:lastRenderedPageBreak/>
+        <w:t>Implementação – Classes</w:t>
+      </w:r>
+      <w:r>
+        <w:t>/Estruturas</w:t>
+      </w:r>
+      <w:r>
+        <w:t xml:space="preserve"> Implementadas</w:t>
+      </w:r>
+      <w:bookmarkEnd w:id="2"/>
+    </w:p>
+    <w:p/>
+    <w:p>
+      <w:pPr>
+        <w:pStyle w:val="Subttulo"/>
+        <w:numPr>
+          <w:ilvl w:val="1"/>
+          <w:numId w:val="2"/>
+        </w:numPr>
+      </w:pPr>
+      <w:proofErr w:type="spellStart"/>
+      <w:r>
+        <w:t>CadeiaFarmacias</w:t>
+      </w:r>
+      <w:proofErr w:type="spellEnd"/>
+    </w:p>
+    <w:p>
+      <w:pPr>
+        <w:ind w:firstLine="708"/>
+      </w:pPr>
+      <w:r>
+        <w:t xml:space="preserve">Um objeto da classe </w:t>
+      </w:r>
+      <w:proofErr w:type="spellStart"/>
+      <w:r>
+        <w:t>CadeiaFarmacias</w:t>
+      </w:r>
+      <w:proofErr w:type="spellEnd"/>
+      <w:r>
+        <w:t xml:space="preserve"> representa uma cadeia de farmácias, armazenando todas as farmácias</w:t>
+      </w:r>
+      <w:r>
+        <w:t xml:space="preserve"> (num vetor)</w:t>
+      </w:r>
+      <w:r>
+        <w:t xml:space="preserve">, clientes </w:t>
+      </w:r>
+      <w:r>
+        <w:t xml:space="preserve">(numa árvore binária, um set) </w:t>
+      </w:r>
+      <w:r>
+        <w:t>e funcionários</w:t>
+      </w:r>
+      <w:r>
+        <w:t xml:space="preserve"> (numa tabela de dispersão). Esta classe contém principalmente métodos para alterar ou obter os seus atributos, adicionar e remover farmácias, funcionários e clientes.</w:t>
+      </w:r>
+    </w:p>
+    <w:p>
+      <w:pPr>
+        <w:ind w:firstLine="708"/>
+      </w:pPr>
+    </w:p>
+    <w:p>
+      <w:pPr>
+        <w:pStyle w:val="Subttulo"/>
+        <w:numPr>
+          <w:ilvl w:val="1"/>
+          <w:numId w:val="2"/>
+        </w:numPr>
+      </w:pPr>
+      <w:r>
+        <w:t xml:space="preserve">Data </w:t>
+      </w:r>
+    </w:p>
+    <w:p>
+      <w:pPr>
+        <w:ind w:firstLine="708"/>
+      </w:pPr>
+      <w:r>
+        <w:t xml:space="preserve">Um objeto da classe Data corresponde a uma data, caracterizada pelo dia, mês e ano. A data pode tanto ser definida pelo utilizador como corresponder à data atual do sistema (usando a biblioteca </w:t>
+      </w:r>
+      <w:proofErr w:type="spellStart"/>
+      <w:r>
+        <w:t>ctime</w:t>
+      </w:r>
+      <w:proofErr w:type="spellEnd"/>
+      <w:r>
+        <w:t xml:space="preserve">). </w:t>
+      </w:r>
+    </w:p>
+    <w:p/>
+    <w:p>
+      <w:pPr>
+        <w:pStyle w:val="Subttulo"/>
+        <w:numPr>
+          <w:ilvl w:val="1"/>
+          <w:numId w:val="2"/>
+        </w:numPr>
+      </w:pPr>
+      <w:r>
+        <w:t>Hora</w:t>
+      </w:r>
+      <w:r>
+        <w:t xml:space="preserve"> </w:t>
+      </w:r>
+    </w:p>
+    <w:p>
+      <w:pPr>
+        <w:ind w:firstLine="708"/>
+      </w:pPr>
+      <w:r>
+        <w:t xml:space="preserve">Um objeto da classe Hora corresponde a uma data, caracterizada pela hora, minutos e segundos. A hora pode tanto ser definida pelo utilizador como corresponder à hora atual do sistema (usando a biblioteca </w:t>
+      </w:r>
+      <w:proofErr w:type="spellStart"/>
+      <w:r>
+        <w:t>ctime</w:t>
+      </w:r>
+      <w:proofErr w:type="spellEnd"/>
+      <w:r>
+        <w:t>).</w:t>
+      </w:r>
+    </w:p>
+    <w:p/>
+    <w:p>
+      <w:pPr>
+        <w:pStyle w:val="Subttulo"/>
+        <w:numPr>
+          <w:ilvl w:val="1"/>
+          <w:numId w:val="2"/>
+        </w:numPr>
+      </w:pPr>
+      <w:proofErr w:type="spellStart"/>
+      <w:r>
+        <w:t>Farmacia</w:t>
+      </w:r>
+      <w:proofErr w:type="spellEnd"/>
+      <w:r>
+        <w:t xml:space="preserve"> </w:t>
+      </w:r>
+    </w:p>
+    <w:p>
+      <w:pPr>
+        <w:ind w:firstLine="708"/>
+      </w:pPr>
+      <w:r>
+        <w:t xml:space="preserve">Um objeto da classe </w:t>
+      </w:r>
+      <w:proofErr w:type="spellStart"/>
+      <w:r>
+        <w:t>Farmacia</w:t>
+      </w:r>
+      <w:proofErr w:type="spellEnd"/>
+      <w:r>
+        <w:t xml:space="preserve"> corresponde a uma farmácia, caracterizada por um nome, morada, gerente e diretor técnico. Cada farmácia tem uns certos produtos em stock (</w:t>
+      </w:r>
+      <w:proofErr w:type="spellStart"/>
+      <w:r>
+        <w:t>priority_queue</w:t>
+      </w:r>
+      <w:proofErr w:type="spellEnd"/>
+      <w:r>
+        <w:t xml:space="preserve"> stock</w:t>
+      </w:r>
+      <w:r>
+        <w:t>, com os produtos e as respetivas quantidades disponíveis), um historial de vendas (vetor vendas</w:t>
+      </w:r>
+      <w:r>
+        <w:t>) e encomendas pendentes (</w:t>
+      </w:r>
+      <w:proofErr w:type="spellStart"/>
+      <w:r>
+        <w:t>priority_queue</w:t>
+      </w:r>
+      <w:proofErr w:type="spellEnd"/>
+      <w:r>
+        <w:t xml:space="preserve"> encomendas). </w:t>
+      </w:r>
+      <w:r>
+        <w:t xml:space="preserve"> </w:t>
+      </w:r>
+      <w:r>
+        <w:t>Esta classe contém métodos para alterar e obter os seus atributos, obter informações sobre estes (por exemplo, número de vendas total ou em datas específicas)</w:t>
+      </w:r>
+      <w:r>
+        <w:t>,</w:t>
+      </w:r>
+      <w:r>
+        <w:t xml:space="preserve"> adicionar</w:t>
+      </w:r>
+      <w:r>
+        <w:t xml:space="preserve"> e</w:t>
+      </w:r>
+      <w:r>
+        <w:t xml:space="preserve"> remover </w:t>
+      </w:r>
+      <w:r>
+        <w:t>vendas ou produtos e ordenar as vendas.</w:t>
+      </w:r>
+    </w:p>
+    <w:p/>
+    <w:p>
+      <w:pPr>
+        <w:pStyle w:val="Subttulo"/>
+        <w:numPr>
+          <w:ilvl w:val="1"/>
+          <w:numId w:val="2"/>
+        </w:numPr>
+      </w:pPr>
+      <w:proofErr w:type="spellStart"/>
+      <w:r>
+        <w:t>FarmaciaInexistente</w:t>
+      </w:r>
+      <w:proofErr w:type="spellEnd"/>
+    </w:p>
+    <w:p>
+      <w:pPr>
+        <w:ind w:firstLine="708"/>
+      </w:pPr>
+      <w:r>
+        <w:t xml:space="preserve">Quando se tenta remover uma farmácia que não existe na cadeia, é lançada uma exceção do tipo </w:t>
+      </w:r>
+      <w:proofErr w:type="spellStart"/>
+      <w:r>
+        <w:t>FarmaciaInexistente</w:t>
+      </w:r>
+      <w:proofErr w:type="spellEnd"/>
+      <w:r>
+        <w:t xml:space="preserve">. Um objeto desta classe é </w:t>
+      </w:r>
+      <w:r>
+        <w:t xml:space="preserve">caracterizado pelo nome </w:t>
+      </w:r>
+      <w:r>
+        <w:t>da farmácia</w:t>
+      </w:r>
+      <w:r>
+        <w:t xml:space="preserve"> que se tentou remover.</w:t>
       </w:r>
     </w:p>
     <w:p>
       <w:pPr>
         <w:spacing w:after="160" w:line="259" w:lineRule="auto"/>
         <w:rPr>
-          <w:b/>
-          <w:bCs/>
-          <w:color w:val="FF0000"/>
+          <w:sz w:val="20"/>
         </w:rPr>
       </w:pPr>
-      <w:r>
+    </w:p>
+    <w:p>
+      <w:pPr>
+        <w:pStyle w:val="Subttulo"/>
+        <w:numPr>
+          <w:ilvl w:val="1"/>
+          <w:numId w:val="2"/>
+        </w:numPr>
+      </w:pPr>
+      <w:r>
+        <w:t xml:space="preserve">Pessoa </w:t>
+      </w:r>
+    </w:p>
+    <w:p>
+      <w:pPr>
+        <w:ind w:firstLine="708"/>
+      </w:pPr>
+      <w:r>
+        <w:t xml:space="preserve">Um objeto da classe Pessoa corresponde a uma pessoa, caracterizada pelo seu nome, morada e número de contribuinte. Esta classe contém métodos para alterar e obter os seus atributos. </w:t>
+      </w:r>
+    </w:p>
+    <w:p>
+      <w:pPr>
+        <w:spacing w:after="160" w:line="259" w:lineRule="auto"/>
+        <w:ind w:left="0"/>
+        <w:jc w:val="left"/>
+      </w:pPr>
+      <w:r>
+        <w:br w:type="page"/>
+      </w:r>
+    </w:p>
+    <w:p>
+      <w:pPr>
+        <w:pStyle w:val="Subttulo"/>
+        <w:numPr>
+          <w:ilvl w:val="1"/>
+          <w:numId w:val="2"/>
+        </w:numPr>
+      </w:pPr>
+      <w:proofErr w:type="spellStart"/>
+      <w:r>
+        <w:lastRenderedPageBreak/>
+        <w:t>Funcionario</w:t>
+      </w:r>
+      <w:proofErr w:type="spellEnd"/>
+      <w:r>
+        <w:t xml:space="preserve"> </w:t>
+      </w:r>
+    </w:p>
+    <w:p>
+      <w:pPr>
+        <w:ind w:firstLine="708"/>
+      </w:pPr>
+      <w:r>
+        <w:t xml:space="preserve">A classe </w:t>
+      </w:r>
+      <w:proofErr w:type="spellStart"/>
+      <w:r>
+        <w:t>Funcionario</w:t>
+      </w:r>
+      <w:proofErr w:type="spellEnd"/>
+      <w:r>
+        <w:t xml:space="preserve"> é derivada publicamente da classe Pessoa. Um objeto desta classe representa um funcionário, que tem como atributos, para além dos da classe base, o seu salário, farmácia em que trabalha e cargo exercido. Esta classe contém principalmente métodos para alterar e obter os seus atributos. </w:t>
+      </w:r>
+    </w:p>
+    <w:p/>
+    <w:p>
+      <w:pPr>
+        <w:pStyle w:val="Subttulo"/>
+        <w:numPr>
+          <w:ilvl w:val="1"/>
+          <w:numId w:val="2"/>
+        </w:numPr>
+      </w:pPr>
+      <w:proofErr w:type="spellStart"/>
+      <w:r>
+        <w:t>FuncionarioInexistente</w:t>
+      </w:r>
+      <w:proofErr w:type="spellEnd"/>
+    </w:p>
+    <w:p>
+      <w:pPr>
+        <w:ind w:firstLine="708"/>
+      </w:pPr>
+      <w:r>
+        <w:t>Quando se tenta remover um f</w:t>
+      </w:r>
+      <w:r>
+        <w:t>uncionário</w:t>
+      </w:r>
+      <w:r>
+        <w:t xml:space="preserve"> que não existe na cadeia, é lançada uma exceção do tipo </w:t>
+      </w:r>
+      <w:proofErr w:type="spellStart"/>
+      <w:r>
+        <w:t>F</w:t>
+      </w:r>
+      <w:r>
+        <w:t>uncionario</w:t>
+      </w:r>
+      <w:r>
+        <w:t>Inexistente</w:t>
+      </w:r>
+      <w:proofErr w:type="spellEnd"/>
+      <w:r>
+        <w:t xml:space="preserve">. Um objeto desta classe é </w:t>
+      </w:r>
+      <w:r>
+        <w:t xml:space="preserve">caracterizado pelo </w:t>
+      </w:r>
+      <w:r>
+        <w:t>número de contribuinte do funcionário que se tentou eliminar.</w:t>
+      </w:r>
+    </w:p>
+    <w:p/>
+    <w:p>
+      <w:pPr>
+        <w:pStyle w:val="Subttulo"/>
+        <w:numPr>
+          <w:ilvl w:val="1"/>
+          <w:numId w:val="2"/>
+        </w:numPr>
+      </w:pPr>
+      <w:proofErr w:type="spellStart"/>
+      <w:r>
+        <w:t>Func</w:t>
+      </w:r>
+      <w:r>
+        <w:t>Ptr</w:t>
+      </w:r>
+      <w:proofErr w:type="spellEnd"/>
+      <w:r>
+        <w:t xml:space="preserve"> </w:t>
+      </w:r>
+    </w:p>
+    <w:p>
+      <w:pPr>
+        <w:ind w:firstLine="708"/>
+      </w:pPr>
+      <w:r>
+        <w:t xml:space="preserve">A estrutura </w:t>
+      </w:r>
+      <w:proofErr w:type="spellStart"/>
+      <w:r>
+        <w:t>FuncPtr</w:t>
+      </w:r>
+      <w:proofErr w:type="spellEnd"/>
+      <w:r>
+        <w:t xml:space="preserve"> contém um apontador para um funcionário e um booleano que indica se é funcionário atual ou antigo da cadeia.</w:t>
+      </w:r>
+    </w:p>
+    <w:p>
+      <w:pPr>
+        <w:ind w:firstLine="708"/>
+      </w:pPr>
+    </w:p>
+    <w:p>
+      <w:pPr>
+        <w:pStyle w:val="Subttulo"/>
+        <w:numPr>
+          <w:ilvl w:val="1"/>
+          <w:numId w:val="2"/>
+        </w:numPr>
+      </w:pPr>
+      <w:r>
+        <w:t xml:space="preserve">Cliente </w:t>
+      </w:r>
+    </w:p>
+    <w:p>
+      <w:pPr>
+        <w:ind w:firstLine="708"/>
+      </w:pPr>
+      <w:r>
+        <w:t>A classe Cliente é derivada publicamente da classe Pessoa. Um objeto desta classe representa um cliente, que tem como atributos, para além dos da classe base, o seu historial de compras</w:t>
+      </w:r>
+      <w:r>
+        <w:t xml:space="preserve"> e o distrito</w:t>
+      </w:r>
+      <w:r>
+        <w:t>. Esta classe contém principalmente métodos para alterar e obter os seus atributos, bem como informações sobre os mesmos (por exemplo, número de vendas).</w:t>
+      </w:r>
+    </w:p>
+    <w:p/>
+    <w:p>
+      <w:pPr>
+        <w:pStyle w:val="Subttulo"/>
+        <w:numPr>
+          <w:ilvl w:val="1"/>
+          <w:numId w:val="2"/>
+        </w:numPr>
+      </w:pPr>
+      <w:r>
+        <w:t xml:space="preserve">Produto </w:t>
+      </w:r>
+    </w:p>
+    <w:p>
+      <w:pPr>
+        <w:ind w:firstLine="708"/>
+      </w:pPr>
+      <w:r>
+        <w:t>Um objeto da classe Produto representa um produto, caracterizado pelo seu código, nome, preço e descrição. Um produto pode ser ou não passível de ter receita e, caso seja, pode ou não ser possível a sua venda sem receita, e a sua venda com receita tem associado um valor de comparticipação. Esta classe contém métodos para alterar e obter os seus atributos.</w:t>
+      </w:r>
+    </w:p>
+    <w:p>
+      <w:pPr>
+        <w:spacing w:after="160" w:line="259" w:lineRule="auto"/>
         <w:rPr>
-          <w:b/>
-          <w:bCs/>
-          <w:color w:val="FF0000"/>
+          <w:sz w:val="20"/>
         </w:rPr>
+      </w:pPr>
+    </w:p>
+    <w:p>
+      <w:pPr>
+        <w:pStyle w:val="Subttulo"/>
+        <w:numPr>
+          <w:ilvl w:val="1"/>
+          <w:numId w:val="2"/>
+        </w:numPr>
+      </w:pPr>
+      <w:proofErr w:type="spellStart"/>
+      <w:r>
+        <w:t>ProdutoInexistente</w:t>
+      </w:r>
+      <w:proofErr w:type="spellEnd"/>
+    </w:p>
+    <w:p>
+      <w:pPr>
+        <w:ind w:firstLine="708"/>
+      </w:pPr>
+      <w:r>
+        <w:t xml:space="preserve">Quando se tenta remover um produto que não existe no stock da farmácia, é lançada uma exceção do tipo </w:t>
+      </w:r>
+      <w:proofErr w:type="spellStart"/>
+      <w:r>
+        <w:t>ProdutoInexistente</w:t>
+      </w:r>
+      <w:proofErr w:type="spellEnd"/>
+      <w:r>
+        <w:t xml:space="preserve">. Um objeto desta classe é </w:t>
+      </w:r>
+      <w:r>
+        <w:t>caracterizado pelo nome do produto que se tentou remover.</w:t>
+      </w:r>
+    </w:p>
+    <w:p/>
+    <w:p>
+      <w:pPr>
+        <w:pStyle w:val="Subttulo"/>
+        <w:numPr>
+          <w:ilvl w:val="1"/>
+          <w:numId w:val="2"/>
+        </w:numPr>
+      </w:pPr>
+      <w:proofErr w:type="spellStart"/>
+      <w:r>
+        <w:t>ProdutoStock</w:t>
+      </w:r>
+      <w:proofErr w:type="spellEnd"/>
+    </w:p>
+    <w:p>
+      <w:pPr>
+        <w:ind w:firstLine="708"/>
+      </w:pPr>
+      <w:r>
+        <w:t xml:space="preserve">Um objeto da classe </w:t>
+      </w:r>
+      <w:proofErr w:type="spellStart"/>
+      <w:r>
+        <w:t>Produto</w:t>
+      </w:r>
+      <w:r>
+        <w:t>Stock</w:t>
+      </w:r>
+      <w:proofErr w:type="spellEnd"/>
+      <w:r>
+        <w:t xml:space="preserve"> representa um produto em stock, caracterizado por um apontador para o produto e a sua quantidade em stock. Esta classe contém métodos para obter e alterar os seus atributos, bem como um </w:t>
+      </w:r>
+      <w:proofErr w:type="spellStart"/>
+      <w:r>
+        <w:t>overload</w:t>
+      </w:r>
+      <w:proofErr w:type="spellEnd"/>
+      <w:r>
+        <w:t xml:space="preserve"> do operador &lt;.</w:t>
+      </w:r>
+    </w:p>
+    <w:p>
+      <w:pPr>
+        <w:spacing w:after="160" w:line="259" w:lineRule="auto"/>
+        <w:ind w:left="0"/>
+        <w:jc w:val="left"/>
+      </w:pPr>
+      <w:r>
         <w:br w:type="page"/>
       </w:r>
     </w:p>
     <w:p>
       <w:pPr>
+        <w:pStyle w:val="Subttulo"/>
+        <w:numPr>
+          <w:ilvl w:val="1"/>
+          <w:numId w:val="2"/>
+        </w:numPr>
+      </w:pPr>
+      <w:r>
+        <w:lastRenderedPageBreak/>
+        <w:t xml:space="preserve">Receita </w:t>
+      </w:r>
+    </w:p>
+    <w:p>
+      <w:pPr>
+        <w:ind w:firstLine="708"/>
+      </w:pPr>
+      <w:r>
+        <w:t>Um objeto da classe Receita representa uma receita, caracterizada pelo seu número, pelo nome do médico que a prescreveu e pelo cliente ao qual a receita foi prescrita. A receita tem produtos receitados em determinada quantidade. Esta classe contém métodos para alterar e obter os seus atributos e informação sobre os mesmos.</w:t>
+      </w:r>
+    </w:p>
+    <w:p/>
+    <w:p>
+      <w:pPr>
+        <w:pStyle w:val="Subttulo"/>
+        <w:numPr>
+          <w:ilvl w:val="1"/>
+          <w:numId w:val="2"/>
+        </w:numPr>
+      </w:pPr>
+      <w:r>
+        <w:t xml:space="preserve">Venda </w:t>
+      </w:r>
+    </w:p>
+    <w:p>
+      <w:pPr>
+        <w:ind w:firstLine="708"/>
+      </w:pPr>
+      <w:r>
+        <w:t>Um objeto da classe Venda representa uma venda, caracterizada pelo seu código, data e hora. Uma venda tem associado um cliente que realizou a venda e pode ter também associada uma receita. Uma venda tem vários produtos vendidos, numa determinada quantidade e com determinados valores de IVA e comparticipação (este valor será 0 se o produto não for passível de receita ou se, caso seja e seja possível a sua venda sem receita, não conste na receita associada à venda). Esta classe contém métodos para alterar e obter os seus atributos e informações sobre os mesmos, bem como um método para adicionar produtos à venda.</w:t>
+      </w:r>
+    </w:p>
+    <w:p>
+      <w:pPr>
+        <w:spacing w:after="160" w:line="259" w:lineRule="auto"/>
+        <w:rPr>
+          <w:sz w:val="20"/>
+        </w:rPr>
+      </w:pPr>
+    </w:p>
+    <w:p>
+      <w:pPr>
+        <w:pStyle w:val="Subttulo"/>
+        <w:numPr>
+          <w:ilvl w:val="1"/>
+          <w:numId w:val="2"/>
+        </w:numPr>
+      </w:pPr>
+      <w:r>
+        <w:t>Encomenda</w:t>
+      </w:r>
+    </w:p>
+    <w:p>
+      <w:pPr>
+        <w:ind w:firstLine="708"/>
+      </w:pPr>
+      <w:r>
+        <w:t>Um objeto desta classe representa uma encomenda. Contém</w:t>
+      </w:r>
+      <w:r>
+        <w:t xml:space="preserve"> uma </w:t>
+      </w:r>
+      <w:proofErr w:type="spellStart"/>
+      <w:r>
+        <w:t>string</w:t>
+      </w:r>
+      <w:proofErr w:type="spellEnd"/>
+      <w:r>
+        <w:t xml:space="preserve"> com o nome fornecedor, um código da encomenda, que é sequencial, o código do produto a encomendar, a quantidade do produto a encomendar e a quantidade do produto em stock</w:t>
+      </w:r>
+    </w:p>
+    <w:p>
+      <w:pPr>
+        <w:spacing w:after="160" w:line="259" w:lineRule="auto"/>
+      </w:pPr>
+      <w:r>
+        <w:br w:type="page"/>
+      </w:r>
+    </w:p>
+    <w:p>
+      <w:pPr>
         <w:pStyle w:val="Ttulo1"/>
-      </w:pPr>
-      <w:bookmarkStart w:id="1" w:name="_Toc533775854"/>
-      <w:r>
-        <w:lastRenderedPageBreak/>
-        <w:t>Implementação – Classes</w:t>
-      </w:r>
-      <w:r>
-        <w:t>/Estruturas</w:t>
-      </w:r>
-      <w:r>
-        <w:t xml:space="preserve"> Implementadas</w:t>
-      </w:r>
-      <w:bookmarkEnd w:id="1"/>
-    </w:p>
-    <w:p/>
-    <w:p>
-      <w:pPr>
-        <w:pStyle w:val="Subttulo"/>
-        <w:jc w:val="both"/>
-      </w:pPr>
-      <w:proofErr w:type="spellStart"/>
-      <w:r>
-        <w:t>CadeiaFarmacias</w:t>
-      </w:r>
-      <w:proofErr w:type="spellEnd"/>
-    </w:p>
-    <w:p>
-      <w:pPr>
-        <w:jc w:val="both"/>
-      </w:pPr>
-      <w:r>
-        <w:t xml:space="preserve">Um objeto da classe </w:t>
-      </w:r>
-      <w:proofErr w:type="spellStart"/>
-      <w:r>
-        <w:t>CadeiaFarmacias</w:t>
-      </w:r>
-      <w:proofErr w:type="spellEnd"/>
-      <w:r>
-        <w:t xml:space="preserve"> representa uma cadeia de farmácias, armazenando todas as farmácias</w:t>
-      </w:r>
-      <w:r>
-        <w:t xml:space="preserve"> (num vetor)</w:t>
-      </w:r>
-      <w:r>
-        <w:t xml:space="preserve">, clientes </w:t>
-      </w:r>
-      <w:r>
-        <w:t xml:space="preserve">(numa árvore binária, um set) </w:t>
-      </w:r>
-      <w:r>
-        <w:t>e funcionários</w:t>
-      </w:r>
-      <w:r>
-        <w:t xml:space="preserve"> (numa tabela de dispersão). Esta classe contém principalmente métodos para alterar ou obter os seus atributos, adicionar e remover farmácias, funcionários e clientes.</w:t>
-      </w:r>
-    </w:p>
-    <w:p>
-      <w:pPr>
-        <w:pStyle w:val="Subttulo"/>
-        <w:jc w:val="both"/>
-      </w:pPr>
-      <w:r>
-        <w:t xml:space="preserve">Data </w:t>
-      </w:r>
-    </w:p>
-    <w:p>
-      <w:pPr>
-        <w:pStyle w:val="Subttulo"/>
-        <w:jc w:val="both"/>
-        <w:rPr>
-          <w:rFonts w:eastAsiaTheme="minorHAnsi"/>
-          <w:color w:val="323E4F" w:themeColor="text2" w:themeShade="BF"/>
-          <w:spacing w:val="0"/>
-          <w:sz w:val="20"/>
-          <w:szCs w:val="20"/>
-        </w:rPr>
-      </w:pPr>
-      <w:r>
-        <w:rPr>
-          <w:rFonts w:eastAsiaTheme="minorHAnsi"/>
-          <w:color w:val="323E4F" w:themeColor="text2" w:themeShade="BF"/>
-          <w:spacing w:val="0"/>
-          <w:sz w:val="20"/>
-          <w:szCs w:val="20"/>
-        </w:rPr>
-        <w:t xml:space="preserve">Um objeto da classe Data corresponde a uma data, caracterizada pelo dia, mês e ano. A data pode tanto ser definida pelo utilizador como corresponder à data atual do sistema (usando a biblioteca </w:t>
-      </w:r>
-      <w:proofErr w:type="spellStart"/>
-      <w:r>
-        <w:rPr>
-          <w:rFonts w:eastAsiaTheme="minorHAnsi"/>
-          <w:color w:val="323E4F" w:themeColor="text2" w:themeShade="BF"/>
-          <w:spacing w:val="0"/>
-          <w:sz w:val="20"/>
-          <w:szCs w:val="20"/>
-        </w:rPr>
-        <w:t>ctime</w:t>
-      </w:r>
-      <w:proofErr w:type="spellEnd"/>
-      <w:r>
-        <w:rPr>
-          <w:rFonts w:eastAsiaTheme="minorHAnsi"/>
-          <w:color w:val="323E4F" w:themeColor="text2" w:themeShade="BF"/>
-          <w:spacing w:val="0"/>
-          <w:sz w:val="20"/>
-          <w:szCs w:val="20"/>
-        </w:rPr>
-        <w:t xml:space="preserve">). </w:t>
-      </w:r>
-    </w:p>
-    <w:p>
-      <w:pPr>
-        <w:pStyle w:val="Subttulo"/>
-        <w:jc w:val="both"/>
-      </w:pPr>
-      <w:r>
-        <w:t>Hora</w:t>
-      </w:r>
-      <w:r>
-        <w:t xml:space="preserve"> </w:t>
-      </w:r>
-    </w:p>
-    <w:p>
-      <w:pPr>
-        <w:pStyle w:val="Subttulo"/>
-        <w:jc w:val="both"/>
-        <w:rPr>
-          <w:rFonts w:eastAsiaTheme="minorHAnsi"/>
-          <w:color w:val="323E4F" w:themeColor="text2" w:themeShade="BF"/>
-          <w:spacing w:val="0"/>
-          <w:sz w:val="20"/>
-          <w:szCs w:val="20"/>
-        </w:rPr>
-      </w:pPr>
-      <w:r>
-        <w:rPr>
-          <w:rFonts w:eastAsiaTheme="minorHAnsi"/>
-          <w:color w:val="323E4F" w:themeColor="text2" w:themeShade="BF"/>
-          <w:spacing w:val="0"/>
-          <w:sz w:val="20"/>
-          <w:szCs w:val="20"/>
-        </w:rPr>
-        <w:t xml:space="preserve">Um objeto da classe Hora corresponde a uma data, caracterizada pela hora, minutos e segundos. A hora pode tanto ser definida pelo utilizador como corresponder à hora atual do sistema (usando a biblioteca </w:t>
-      </w:r>
-      <w:proofErr w:type="spellStart"/>
-      <w:r>
-        <w:rPr>
-          <w:rFonts w:eastAsiaTheme="minorHAnsi"/>
-          <w:color w:val="323E4F" w:themeColor="text2" w:themeShade="BF"/>
-          <w:spacing w:val="0"/>
-          <w:sz w:val="20"/>
-          <w:szCs w:val="20"/>
-        </w:rPr>
-        <w:t>ctime</w:t>
-      </w:r>
-      <w:proofErr w:type="spellEnd"/>
-      <w:r>
-        <w:rPr>
-          <w:rFonts w:eastAsiaTheme="minorHAnsi"/>
-          <w:color w:val="323E4F" w:themeColor="text2" w:themeShade="BF"/>
-          <w:spacing w:val="0"/>
-          <w:sz w:val="20"/>
-          <w:szCs w:val="20"/>
-        </w:rPr>
-        <w:t>).</w:t>
-      </w:r>
-    </w:p>
-    <w:p>
-      <w:pPr>
-        <w:pStyle w:val="Subttulo"/>
-        <w:jc w:val="both"/>
-      </w:pPr>
-      <w:proofErr w:type="spellStart"/>
-      <w:r>
-        <w:t>Farmacia</w:t>
-      </w:r>
-      <w:proofErr w:type="spellEnd"/>
-      <w:r>
-        <w:t xml:space="preserve"> </w:t>
-      </w:r>
-    </w:p>
-    <w:p>
-      <w:pPr>
-        <w:pStyle w:val="Subttulo"/>
-        <w:jc w:val="both"/>
-        <w:rPr>
-          <w:rFonts w:eastAsiaTheme="minorHAnsi"/>
-          <w:color w:val="323E4F" w:themeColor="text2" w:themeShade="BF"/>
-          <w:spacing w:val="0"/>
-          <w:sz w:val="20"/>
-          <w:szCs w:val="20"/>
-        </w:rPr>
-      </w:pPr>
-      <w:r>
-        <w:rPr>
-          <w:rFonts w:eastAsiaTheme="minorHAnsi"/>
-          <w:color w:val="323E4F" w:themeColor="text2" w:themeShade="BF"/>
-          <w:spacing w:val="0"/>
-          <w:sz w:val="20"/>
-          <w:szCs w:val="20"/>
-        </w:rPr>
-        <w:t xml:space="preserve">Um objeto da classe </w:t>
-      </w:r>
-      <w:proofErr w:type="spellStart"/>
-      <w:r>
-        <w:rPr>
-          <w:rFonts w:eastAsiaTheme="minorHAnsi"/>
-          <w:color w:val="323E4F" w:themeColor="text2" w:themeShade="BF"/>
-          <w:spacing w:val="0"/>
-          <w:sz w:val="20"/>
-          <w:szCs w:val="20"/>
-        </w:rPr>
-        <w:t>Farmacia</w:t>
-      </w:r>
-      <w:proofErr w:type="spellEnd"/>
-      <w:r>
-        <w:rPr>
-          <w:rFonts w:eastAsiaTheme="minorHAnsi"/>
-          <w:color w:val="323E4F" w:themeColor="text2" w:themeShade="BF"/>
-          <w:spacing w:val="0"/>
-          <w:sz w:val="20"/>
-          <w:szCs w:val="20"/>
-        </w:rPr>
-        <w:t xml:space="preserve"> corresponde a uma farmácia, caracterizada por um nome, morada, gerente e diretor técnico. Cada farmácia tem uns certos produtos em stock (</w:t>
-      </w:r>
-      <w:proofErr w:type="spellStart"/>
-      <w:r>
-        <w:rPr>
-          <w:rFonts w:eastAsiaTheme="minorHAnsi"/>
-          <w:color w:val="323E4F" w:themeColor="text2" w:themeShade="BF"/>
-          <w:spacing w:val="0"/>
-          <w:sz w:val="20"/>
-          <w:szCs w:val="20"/>
-        </w:rPr>
-        <w:t>priority_queue</w:t>
-      </w:r>
-      <w:proofErr w:type="spellEnd"/>
-      <w:r>
-        <w:rPr>
-          <w:rFonts w:eastAsiaTheme="minorHAnsi"/>
-          <w:color w:val="323E4F" w:themeColor="text2" w:themeShade="BF"/>
-          <w:spacing w:val="0"/>
-          <w:sz w:val="20"/>
-          <w:szCs w:val="20"/>
-        </w:rPr>
-        <w:t xml:space="preserve"> stock</w:t>
-      </w:r>
-      <w:r>
-        <w:rPr>
-          <w:rFonts w:eastAsiaTheme="minorHAnsi"/>
-          <w:color w:val="323E4F" w:themeColor="text2" w:themeShade="BF"/>
-          <w:spacing w:val="0"/>
-          <w:sz w:val="20"/>
-          <w:szCs w:val="20"/>
-        </w:rPr>
-        <w:t xml:space="preserve">, com os produtos e as respetivas quantidades disponíveis), e um historial de vendas (vetor vendas). </w:t>
-      </w:r>
-      <w:r>
-        <w:rPr>
-          <w:rFonts w:eastAsiaTheme="minorHAnsi"/>
-          <w:b/>
-          <w:bCs/>
-          <w:color w:val="FF0000"/>
-          <w:spacing w:val="0"/>
-          <w:sz w:val="20"/>
-          <w:szCs w:val="20"/>
-        </w:rPr>
-        <w:t>//ENCOMENDAS</w:t>
-      </w:r>
-      <w:r>
-        <w:rPr>
-          <w:rFonts w:eastAsiaTheme="minorHAnsi"/>
-          <w:color w:val="323E4F" w:themeColor="text2" w:themeShade="BF"/>
-          <w:spacing w:val="0"/>
-          <w:sz w:val="20"/>
-          <w:szCs w:val="20"/>
-        </w:rPr>
-        <w:t xml:space="preserve"> </w:t>
-      </w:r>
-      <w:r>
-        <w:rPr>
-          <w:rFonts w:eastAsiaTheme="minorHAnsi"/>
-          <w:color w:val="323E4F" w:themeColor="text2" w:themeShade="BF"/>
-          <w:spacing w:val="0"/>
-          <w:sz w:val="20"/>
-          <w:szCs w:val="20"/>
-        </w:rPr>
-        <w:t>Esta classe contém métodos para alterar e obter os seus atributos, obter informações sobre estes (por exemplo, número de vendas total ou em datas específicas)</w:t>
-      </w:r>
-      <w:r>
-        <w:rPr>
-          <w:rFonts w:eastAsiaTheme="minorHAnsi"/>
-          <w:color w:val="323E4F" w:themeColor="text2" w:themeShade="BF"/>
-          <w:spacing w:val="0"/>
-          <w:sz w:val="20"/>
-          <w:szCs w:val="20"/>
-        </w:rPr>
-        <w:t>,</w:t>
-      </w:r>
-      <w:r>
-        <w:rPr>
-          <w:rFonts w:eastAsiaTheme="minorHAnsi"/>
-          <w:color w:val="323E4F" w:themeColor="text2" w:themeShade="BF"/>
-          <w:spacing w:val="0"/>
-          <w:sz w:val="20"/>
-          <w:szCs w:val="20"/>
-        </w:rPr>
-        <w:t xml:space="preserve"> adicionar</w:t>
-      </w:r>
-      <w:r>
-        <w:rPr>
-          <w:rFonts w:eastAsiaTheme="minorHAnsi"/>
-          <w:color w:val="323E4F" w:themeColor="text2" w:themeShade="BF"/>
-          <w:spacing w:val="0"/>
-          <w:sz w:val="20"/>
-          <w:szCs w:val="20"/>
-        </w:rPr>
-        <w:t xml:space="preserve"> e</w:t>
-      </w:r>
-      <w:r>
-        <w:rPr>
-          <w:rFonts w:eastAsiaTheme="minorHAnsi"/>
-          <w:color w:val="323E4F" w:themeColor="text2" w:themeShade="BF"/>
-          <w:spacing w:val="0"/>
-          <w:sz w:val="20"/>
-          <w:szCs w:val="20"/>
-        </w:rPr>
-        <w:t xml:space="preserve"> remover </w:t>
-      </w:r>
-      <w:r>
-        <w:rPr>
-          <w:rFonts w:eastAsiaTheme="minorHAnsi"/>
-          <w:color w:val="323E4F" w:themeColor="text2" w:themeShade="BF"/>
-          <w:spacing w:val="0"/>
-          <w:sz w:val="20"/>
-          <w:szCs w:val="20"/>
-        </w:rPr>
-        <w:t>vendas ou produtos e ordenar as vendas.</w:t>
-      </w:r>
-    </w:p>
-    <w:p>
-      <w:pPr>
-        <w:pStyle w:val="Subttulo"/>
-        <w:jc w:val="both"/>
-      </w:pPr>
-      <w:proofErr w:type="spellStart"/>
-      <w:r>
-        <w:t>FarmaciaInexistente</w:t>
-      </w:r>
-      <w:proofErr w:type="spellEnd"/>
-    </w:p>
-    <w:p>
-      <w:pPr>
-        <w:pStyle w:val="Subttulo"/>
-        <w:jc w:val="both"/>
-        <w:rPr>
-          <w:rFonts w:eastAsiaTheme="minorHAnsi"/>
-          <w:color w:val="323E4F" w:themeColor="text2" w:themeShade="BF"/>
-          <w:spacing w:val="0"/>
-          <w:sz w:val="20"/>
-          <w:szCs w:val="20"/>
-        </w:rPr>
-      </w:pPr>
-      <w:r>
-        <w:rPr>
-          <w:rFonts w:eastAsiaTheme="minorHAnsi"/>
-          <w:color w:val="323E4F" w:themeColor="text2" w:themeShade="BF"/>
-          <w:spacing w:val="0"/>
-          <w:sz w:val="20"/>
-          <w:szCs w:val="20"/>
-        </w:rPr>
-        <w:t xml:space="preserve">Quando se tenta remover uma farmácia que não existe na cadeia, é lançada uma exceção do tipo </w:t>
-      </w:r>
-      <w:proofErr w:type="spellStart"/>
-      <w:r>
-        <w:rPr>
-          <w:rFonts w:eastAsiaTheme="minorHAnsi"/>
-          <w:color w:val="323E4F" w:themeColor="text2" w:themeShade="BF"/>
-          <w:spacing w:val="0"/>
-          <w:sz w:val="20"/>
-          <w:szCs w:val="20"/>
-        </w:rPr>
-        <w:t>FarmaciaInexistente</w:t>
-      </w:r>
-      <w:proofErr w:type="spellEnd"/>
-      <w:r>
-        <w:rPr>
-          <w:rFonts w:eastAsiaTheme="minorHAnsi"/>
-          <w:color w:val="323E4F" w:themeColor="text2" w:themeShade="BF"/>
-          <w:spacing w:val="0"/>
-          <w:sz w:val="20"/>
-          <w:szCs w:val="20"/>
-        </w:rPr>
-        <w:t xml:space="preserve">. Um objeto desta classe é </w:t>
-      </w:r>
-      <w:r>
-        <w:rPr>
-          <w:rFonts w:eastAsiaTheme="minorHAnsi"/>
-          <w:color w:val="323E4F" w:themeColor="text2" w:themeShade="BF"/>
-          <w:spacing w:val="0"/>
-          <w:sz w:val="20"/>
-          <w:szCs w:val="20"/>
-        </w:rPr>
-        <w:t xml:space="preserve">caracterizado pelo nome </w:t>
-      </w:r>
-      <w:r>
-        <w:rPr>
-          <w:rFonts w:eastAsiaTheme="minorHAnsi"/>
-          <w:color w:val="323E4F" w:themeColor="text2" w:themeShade="BF"/>
-          <w:spacing w:val="0"/>
-          <w:sz w:val="20"/>
-          <w:szCs w:val="20"/>
-        </w:rPr>
-        <w:t>da farmácia</w:t>
-      </w:r>
-      <w:r>
-        <w:rPr>
-          <w:rFonts w:eastAsiaTheme="minorHAnsi"/>
-          <w:color w:val="323E4F" w:themeColor="text2" w:themeShade="BF"/>
-          <w:spacing w:val="0"/>
-          <w:sz w:val="20"/>
-          <w:szCs w:val="20"/>
-        </w:rPr>
-        <w:t xml:space="preserve"> que se tentou remover.</w:t>
-      </w:r>
-    </w:p>
-    <w:p>
-      <w:pPr>
-        <w:pStyle w:val="Subttulo"/>
-        <w:jc w:val="both"/>
-      </w:pPr>
-      <w:r>
-        <w:t xml:space="preserve">Pessoa </w:t>
-      </w:r>
-    </w:p>
-    <w:p>
-      <w:pPr>
-        <w:pStyle w:val="Subttulo"/>
-        <w:jc w:val="both"/>
-        <w:rPr>
-          <w:rFonts w:eastAsiaTheme="minorHAnsi"/>
-          <w:color w:val="323E4F" w:themeColor="text2" w:themeShade="BF"/>
-          <w:spacing w:val="0"/>
-          <w:sz w:val="20"/>
-          <w:szCs w:val="20"/>
-        </w:rPr>
-      </w:pPr>
-      <w:r>
-        <w:rPr>
-          <w:rFonts w:eastAsiaTheme="minorHAnsi"/>
-          <w:color w:val="323E4F" w:themeColor="text2" w:themeShade="BF"/>
-          <w:spacing w:val="0"/>
-          <w:sz w:val="20"/>
-          <w:szCs w:val="20"/>
-        </w:rPr>
-        <w:t xml:space="preserve">Um objeto da classe Pessoa corresponde a uma pessoa, caracterizada pelo seu nome, morada e número de contribuinte. Esta classe contém métodos para alterar e obter os seus atributos. </w:t>
-      </w:r>
-    </w:p>
-    <w:p>
-      <w:pPr>
-        <w:pStyle w:val="Subttulo"/>
-        <w:jc w:val="both"/>
-      </w:pPr>
-      <w:proofErr w:type="spellStart"/>
-      <w:r>
-        <w:t>Funcionario</w:t>
-      </w:r>
-      <w:proofErr w:type="spellEnd"/>
-      <w:r>
-        <w:t xml:space="preserve"> </w:t>
-      </w:r>
-    </w:p>
-    <w:p>
-      <w:pPr>
-        <w:pStyle w:val="Subttulo"/>
-        <w:jc w:val="both"/>
-        <w:rPr>
-          <w:rFonts w:eastAsiaTheme="minorHAnsi"/>
-          <w:color w:val="323E4F" w:themeColor="text2" w:themeShade="BF"/>
-          <w:spacing w:val="0"/>
-          <w:sz w:val="20"/>
-          <w:szCs w:val="20"/>
-        </w:rPr>
-      </w:pPr>
-      <w:r>
-        <w:rPr>
-          <w:rFonts w:eastAsiaTheme="minorHAnsi"/>
-          <w:color w:val="323E4F" w:themeColor="text2" w:themeShade="BF"/>
-          <w:spacing w:val="0"/>
-          <w:sz w:val="20"/>
-          <w:szCs w:val="20"/>
-        </w:rPr>
-        <w:t xml:space="preserve">A classe </w:t>
-      </w:r>
-      <w:proofErr w:type="spellStart"/>
-      <w:r>
-        <w:rPr>
-          <w:rFonts w:eastAsiaTheme="minorHAnsi"/>
-          <w:color w:val="323E4F" w:themeColor="text2" w:themeShade="BF"/>
-          <w:spacing w:val="0"/>
-          <w:sz w:val="20"/>
-          <w:szCs w:val="20"/>
-        </w:rPr>
-        <w:t>Funcionario</w:t>
-      </w:r>
-      <w:proofErr w:type="spellEnd"/>
-      <w:r>
-        <w:rPr>
-          <w:rFonts w:eastAsiaTheme="minorHAnsi"/>
-          <w:color w:val="323E4F" w:themeColor="text2" w:themeShade="BF"/>
-          <w:spacing w:val="0"/>
-          <w:sz w:val="20"/>
-          <w:szCs w:val="20"/>
-        </w:rPr>
-        <w:t xml:space="preserve"> é derivada publicamente da classe Pessoa. Um objeto desta classe representa um funcionário, que tem como atributos, para além dos da classe base, o seu salário, farmácia em que trabalha e cargo exercido. Esta classe contém principalmente métodos para alterar e obter os seus atributos. </w:t>
-      </w:r>
-    </w:p>
-    <w:p>
-      <w:pPr>
-        <w:pStyle w:val="Subttulo"/>
-        <w:jc w:val="both"/>
-      </w:pPr>
-      <w:proofErr w:type="spellStart"/>
-      <w:r>
-        <w:t>FuncionarioInexistente</w:t>
-      </w:r>
-      <w:proofErr w:type="spellEnd"/>
-    </w:p>
-    <w:p>
-      <w:pPr>
-        <w:pStyle w:val="Subttulo"/>
-        <w:jc w:val="both"/>
-        <w:rPr>
-          <w:rFonts w:eastAsiaTheme="minorHAnsi"/>
-          <w:color w:val="323E4F" w:themeColor="text2" w:themeShade="BF"/>
-          <w:spacing w:val="0"/>
-          <w:sz w:val="20"/>
-          <w:szCs w:val="20"/>
-        </w:rPr>
-      </w:pPr>
-      <w:r>
-        <w:rPr>
-          <w:rFonts w:eastAsiaTheme="minorHAnsi"/>
-          <w:color w:val="323E4F" w:themeColor="text2" w:themeShade="BF"/>
-          <w:spacing w:val="0"/>
-          <w:sz w:val="20"/>
-          <w:szCs w:val="20"/>
-        </w:rPr>
-        <w:t>Quando se tenta remover um f</w:t>
-      </w:r>
-      <w:r>
-        <w:rPr>
-          <w:rFonts w:eastAsiaTheme="minorHAnsi"/>
-          <w:color w:val="323E4F" w:themeColor="text2" w:themeShade="BF"/>
-          <w:spacing w:val="0"/>
-          <w:sz w:val="20"/>
-          <w:szCs w:val="20"/>
-        </w:rPr>
-        <w:t>uncionário</w:t>
-      </w:r>
-      <w:r>
-        <w:rPr>
-          <w:rFonts w:eastAsiaTheme="minorHAnsi"/>
-          <w:color w:val="323E4F" w:themeColor="text2" w:themeShade="BF"/>
-          <w:spacing w:val="0"/>
-          <w:sz w:val="20"/>
-          <w:szCs w:val="20"/>
-        </w:rPr>
-        <w:t xml:space="preserve"> que não existe na cadeia, é lançada uma exceção do tipo </w:t>
-      </w:r>
-      <w:proofErr w:type="spellStart"/>
-      <w:r>
-        <w:rPr>
-          <w:rFonts w:eastAsiaTheme="minorHAnsi"/>
-          <w:color w:val="323E4F" w:themeColor="text2" w:themeShade="BF"/>
-          <w:spacing w:val="0"/>
-          <w:sz w:val="20"/>
-          <w:szCs w:val="20"/>
-        </w:rPr>
-        <w:t>F</w:t>
-      </w:r>
-      <w:r>
-        <w:rPr>
-          <w:rFonts w:eastAsiaTheme="minorHAnsi"/>
-          <w:color w:val="323E4F" w:themeColor="text2" w:themeShade="BF"/>
-          <w:spacing w:val="0"/>
-          <w:sz w:val="20"/>
-          <w:szCs w:val="20"/>
-        </w:rPr>
-        <w:t>uncionario</w:t>
-      </w:r>
-      <w:r>
-        <w:rPr>
-          <w:rFonts w:eastAsiaTheme="minorHAnsi"/>
-          <w:color w:val="323E4F" w:themeColor="text2" w:themeShade="BF"/>
-          <w:spacing w:val="0"/>
-          <w:sz w:val="20"/>
-          <w:szCs w:val="20"/>
-        </w:rPr>
-        <w:t>Inexistente</w:t>
-      </w:r>
-      <w:proofErr w:type="spellEnd"/>
-      <w:r>
-        <w:rPr>
-          <w:rFonts w:eastAsiaTheme="minorHAnsi"/>
-          <w:color w:val="323E4F" w:themeColor="text2" w:themeShade="BF"/>
-          <w:spacing w:val="0"/>
-          <w:sz w:val="20"/>
-          <w:szCs w:val="20"/>
-        </w:rPr>
-        <w:t xml:space="preserve">. Um objeto desta classe é </w:t>
-      </w:r>
-      <w:r>
-        <w:rPr>
-          <w:rFonts w:eastAsiaTheme="minorHAnsi"/>
-          <w:color w:val="323E4F" w:themeColor="text2" w:themeShade="BF"/>
-          <w:spacing w:val="0"/>
-          <w:sz w:val="20"/>
-          <w:szCs w:val="20"/>
-        </w:rPr>
-        <w:t xml:space="preserve">caracterizado pelo </w:t>
-      </w:r>
-      <w:r>
-        <w:rPr>
-          <w:rFonts w:eastAsiaTheme="minorHAnsi"/>
-          <w:color w:val="323E4F" w:themeColor="text2" w:themeShade="BF"/>
-          <w:spacing w:val="0"/>
-          <w:sz w:val="20"/>
-          <w:szCs w:val="20"/>
-        </w:rPr>
-        <w:t>número de contribuinte do funcionário que se tentou eliminar.</w:t>
-      </w:r>
-    </w:p>
-    <w:p/>
-    <w:p>
-      <w:pPr>
-        <w:pStyle w:val="Subttulo"/>
-        <w:jc w:val="both"/>
-      </w:pPr>
-      <w:proofErr w:type="spellStart"/>
-      <w:r>
-        <w:lastRenderedPageBreak/>
-        <w:t>Func</w:t>
-      </w:r>
-      <w:r>
-        <w:t>Ptr</w:t>
-      </w:r>
-      <w:proofErr w:type="spellEnd"/>
-      <w:r>
-        <w:t xml:space="preserve"> </w:t>
-      </w:r>
-    </w:p>
-    <w:p>
-      <w:r>
-        <w:t xml:space="preserve">A estrutura </w:t>
-      </w:r>
-      <w:proofErr w:type="spellStart"/>
-      <w:r>
-        <w:t>FuncPtr</w:t>
-      </w:r>
-      <w:proofErr w:type="spellEnd"/>
-      <w:r>
-        <w:t xml:space="preserve"> contém um apontador para um funcionário e um booleano que indica se é funcionário atual ou antigo da cadeia.</w:t>
-      </w:r>
-    </w:p>
-    <w:p>
-      <w:pPr>
-        <w:pStyle w:val="Subttulo"/>
-        <w:jc w:val="both"/>
-      </w:pPr>
-      <w:r>
-        <w:t xml:space="preserve">Cliente </w:t>
-      </w:r>
-    </w:p>
-    <w:p>
-      <w:pPr>
-        <w:pStyle w:val="Subttulo"/>
-        <w:jc w:val="both"/>
-        <w:rPr>
-          <w:rFonts w:eastAsiaTheme="minorHAnsi"/>
-          <w:color w:val="323E4F" w:themeColor="text2" w:themeShade="BF"/>
-          <w:spacing w:val="0"/>
-          <w:sz w:val="20"/>
-          <w:szCs w:val="20"/>
-        </w:rPr>
-      </w:pPr>
-      <w:r>
-        <w:rPr>
-          <w:rFonts w:eastAsiaTheme="minorHAnsi"/>
-          <w:color w:val="323E4F" w:themeColor="text2" w:themeShade="BF"/>
-          <w:spacing w:val="0"/>
-          <w:sz w:val="20"/>
-          <w:szCs w:val="20"/>
-        </w:rPr>
-        <w:t>A classe Cliente é derivada publicamente da classe Pessoa. Um objeto desta classe representa um cliente, que tem como atributos, para além dos da classe base, o seu historial de compras</w:t>
-      </w:r>
-      <w:r>
-        <w:rPr>
-          <w:rFonts w:eastAsiaTheme="minorHAnsi"/>
-          <w:color w:val="323E4F" w:themeColor="text2" w:themeShade="BF"/>
-          <w:spacing w:val="0"/>
-          <w:sz w:val="20"/>
-          <w:szCs w:val="20"/>
-        </w:rPr>
-        <w:t xml:space="preserve"> e o distrito</w:t>
-      </w:r>
-      <w:r>
-        <w:rPr>
-          <w:rFonts w:eastAsiaTheme="minorHAnsi"/>
-          <w:color w:val="323E4F" w:themeColor="text2" w:themeShade="BF"/>
-          <w:spacing w:val="0"/>
-          <w:sz w:val="20"/>
-          <w:szCs w:val="20"/>
-        </w:rPr>
-        <w:t>. Esta classe contém principalmente métodos para alterar e obter os seus atributos, bem como informações sobre os mesmos (por exemplo, número de vendas).</w:t>
-      </w:r>
-    </w:p>
-    <w:p>
-      <w:pPr>
-        <w:pStyle w:val="Subttulo"/>
-        <w:jc w:val="both"/>
-      </w:pPr>
-      <w:r>
-        <w:t xml:space="preserve">Produto </w:t>
-      </w:r>
-    </w:p>
-    <w:p>
-      <w:pPr>
-        <w:pStyle w:val="Subttulo"/>
-        <w:jc w:val="both"/>
-        <w:rPr>
-          <w:rFonts w:eastAsiaTheme="minorHAnsi"/>
-          <w:color w:val="323E4F" w:themeColor="text2" w:themeShade="BF"/>
-          <w:spacing w:val="0"/>
-          <w:sz w:val="20"/>
-          <w:szCs w:val="20"/>
-        </w:rPr>
-      </w:pPr>
-      <w:r>
-        <w:rPr>
-          <w:rFonts w:eastAsiaTheme="minorHAnsi"/>
-          <w:color w:val="323E4F" w:themeColor="text2" w:themeShade="BF"/>
-          <w:spacing w:val="0"/>
-          <w:sz w:val="20"/>
-          <w:szCs w:val="20"/>
-        </w:rPr>
-        <w:t>Um objeto da classe Produto representa um produto, caracterizado pelo seu código, nome, preço e descrição. Um produto pode ser ou não passível de ter receita e, caso seja, pode ou não ser possível a sua venda sem receita, e a sua venda com receita tem associado um valor de comparticipação. Esta classe contém métodos para alterar e obter os seus atributos.</w:t>
-      </w:r>
-    </w:p>
-    <w:p>
-      <w:pPr>
-        <w:pStyle w:val="Subttulo"/>
-        <w:jc w:val="both"/>
-      </w:pPr>
-      <w:proofErr w:type="spellStart"/>
-      <w:r>
-        <w:t>ProdutoInexistente</w:t>
-      </w:r>
-      <w:proofErr w:type="spellEnd"/>
-    </w:p>
-    <w:p>
-      <w:pPr>
-        <w:pStyle w:val="Subttulo"/>
-        <w:jc w:val="both"/>
-        <w:rPr>
-          <w:rFonts w:eastAsiaTheme="minorHAnsi"/>
-          <w:color w:val="FF0000"/>
-          <w:spacing w:val="0"/>
-          <w:sz w:val="20"/>
-          <w:szCs w:val="20"/>
-        </w:rPr>
-      </w:pPr>
-      <w:r>
-        <w:rPr>
-          <w:rFonts w:eastAsiaTheme="minorHAnsi"/>
-          <w:color w:val="323E4F" w:themeColor="text2" w:themeShade="BF"/>
-          <w:spacing w:val="0"/>
-          <w:sz w:val="20"/>
-          <w:szCs w:val="20"/>
-        </w:rPr>
-        <w:t xml:space="preserve">Quando se tenta remover um produto que não existe no stock da farmácia, é lançada uma exceção do tipo </w:t>
-      </w:r>
-      <w:proofErr w:type="spellStart"/>
-      <w:r>
-        <w:rPr>
-          <w:rFonts w:eastAsiaTheme="minorHAnsi"/>
-          <w:color w:val="323E4F" w:themeColor="text2" w:themeShade="BF"/>
-          <w:spacing w:val="0"/>
-          <w:sz w:val="20"/>
-          <w:szCs w:val="20"/>
-        </w:rPr>
-        <w:t>ProdutoInexistente</w:t>
-      </w:r>
-      <w:proofErr w:type="spellEnd"/>
-      <w:r>
-        <w:rPr>
-          <w:rFonts w:eastAsiaTheme="minorHAnsi"/>
-          <w:color w:val="323E4F" w:themeColor="text2" w:themeShade="BF"/>
-          <w:spacing w:val="0"/>
-          <w:sz w:val="20"/>
-          <w:szCs w:val="20"/>
-        </w:rPr>
-        <w:t xml:space="preserve">. Um objeto desta classe é </w:t>
-      </w:r>
-      <w:r>
-        <w:rPr>
-          <w:rFonts w:eastAsiaTheme="minorHAnsi"/>
-          <w:b/>
-          <w:bCs/>
-          <w:color w:val="FF0000"/>
-          <w:spacing w:val="0"/>
-          <w:sz w:val="20"/>
-          <w:szCs w:val="20"/>
-        </w:rPr>
-        <w:t>caracterizado pelo nome do produto que se tentou remover.</w:t>
-      </w:r>
-    </w:p>
-    <w:p>
-      <w:pPr>
-        <w:pStyle w:val="Subttulo"/>
-        <w:jc w:val="both"/>
-      </w:pPr>
-      <w:proofErr w:type="spellStart"/>
-      <w:r>
-        <w:t>ProdutoStock</w:t>
-      </w:r>
-      <w:proofErr w:type="spellEnd"/>
-    </w:p>
-    <w:p>
-      <w:pPr>
-        <w:pStyle w:val="Subttulo"/>
-        <w:jc w:val="both"/>
-        <w:rPr>
-          <w:rFonts w:eastAsiaTheme="minorHAnsi"/>
-          <w:color w:val="323E4F" w:themeColor="text2" w:themeShade="BF"/>
-          <w:spacing w:val="0"/>
-          <w:sz w:val="20"/>
-          <w:szCs w:val="20"/>
-        </w:rPr>
-      </w:pPr>
-      <w:r>
-        <w:rPr>
-          <w:rFonts w:eastAsiaTheme="minorHAnsi"/>
-          <w:color w:val="323E4F" w:themeColor="text2" w:themeShade="BF"/>
-          <w:spacing w:val="0"/>
-          <w:sz w:val="20"/>
-          <w:szCs w:val="20"/>
-        </w:rPr>
-        <w:t xml:space="preserve">Um objeto da classe </w:t>
-      </w:r>
-      <w:proofErr w:type="spellStart"/>
-      <w:r>
-        <w:rPr>
-          <w:rFonts w:eastAsiaTheme="minorHAnsi"/>
-          <w:color w:val="323E4F" w:themeColor="text2" w:themeShade="BF"/>
-          <w:spacing w:val="0"/>
-          <w:sz w:val="20"/>
-          <w:szCs w:val="20"/>
-        </w:rPr>
-        <w:t>Produto</w:t>
-      </w:r>
-      <w:r>
-        <w:rPr>
-          <w:rFonts w:eastAsiaTheme="minorHAnsi"/>
-          <w:color w:val="323E4F" w:themeColor="text2" w:themeShade="BF"/>
-          <w:spacing w:val="0"/>
-          <w:sz w:val="20"/>
-          <w:szCs w:val="20"/>
-        </w:rPr>
-        <w:t>Stock</w:t>
-      </w:r>
-      <w:proofErr w:type="spellEnd"/>
-      <w:r>
-        <w:rPr>
-          <w:rFonts w:eastAsiaTheme="minorHAnsi"/>
-          <w:color w:val="323E4F" w:themeColor="text2" w:themeShade="BF"/>
-          <w:spacing w:val="0"/>
-          <w:sz w:val="20"/>
-          <w:szCs w:val="20"/>
-        </w:rPr>
-        <w:t xml:space="preserve"> representa um produto em stock, caracterizado por um apontador para o produto e a sua quantidade em stock. Esta classe contém métodos para obter e alterar os seus atributos, bem como um </w:t>
-      </w:r>
-      <w:proofErr w:type="spellStart"/>
-      <w:r>
-        <w:rPr>
-          <w:rFonts w:eastAsiaTheme="minorHAnsi"/>
-          <w:color w:val="323E4F" w:themeColor="text2" w:themeShade="BF"/>
-          <w:spacing w:val="0"/>
-          <w:sz w:val="20"/>
-          <w:szCs w:val="20"/>
-        </w:rPr>
-        <w:t>overload</w:t>
-      </w:r>
-      <w:proofErr w:type="spellEnd"/>
-      <w:r>
-        <w:rPr>
-          <w:rFonts w:eastAsiaTheme="minorHAnsi"/>
-          <w:color w:val="323E4F" w:themeColor="text2" w:themeShade="BF"/>
-          <w:spacing w:val="0"/>
-          <w:sz w:val="20"/>
-          <w:szCs w:val="20"/>
-        </w:rPr>
-        <w:t xml:space="preserve"> do operador &lt;.</w:t>
-      </w:r>
-    </w:p>
-    <w:p>
-      <w:pPr>
-        <w:pStyle w:val="Subttulo"/>
-        <w:jc w:val="both"/>
-      </w:pPr>
-      <w:r>
-        <w:t xml:space="preserve">Receita </w:t>
-      </w:r>
-    </w:p>
-    <w:p>
-      <w:pPr>
-        <w:pStyle w:val="Subttulo"/>
-        <w:jc w:val="both"/>
-        <w:rPr>
-          <w:rFonts w:eastAsiaTheme="minorHAnsi"/>
-          <w:color w:val="323E4F" w:themeColor="text2" w:themeShade="BF"/>
-          <w:spacing w:val="0"/>
-          <w:sz w:val="20"/>
-          <w:szCs w:val="20"/>
-        </w:rPr>
-      </w:pPr>
-      <w:r>
-        <w:rPr>
-          <w:rFonts w:eastAsiaTheme="minorHAnsi"/>
-          <w:color w:val="323E4F" w:themeColor="text2" w:themeShade="BF"/>
-          <w:spacing w:val="0"/>
-          <w:sz w:val="20"/>
-          <w:szCs w:val="20"/>
-        </w:rPr>
-        <w:t>Um objeto da classe Receita representa uma receita, caracterizada pelo seu número, pelo nome do médico que a prescreveu e pelo cliente ao qual a receita foi prescrita. A receita tem produtos receitados em determinada quantidade. Esta classe contém métodos para alterar e obter os seus atributos e informação sobre os mesmos.</w:t>
-      </w:r>
-    </w:p>
-    <w:p>
-      <w:pPr>
-        <w:pStyle w:val="Subttulo"/>
-        <w:jc w:val="both"/>
-      </w:pPr>
-      <w:r>
-        <w:t xml:space="preserve">Venda </w:t>
-      </w:r>
-    </w:p>
-    <w:p>
-      <w:pPr>
-        <w:pStyle w:val="Subttulo"/>
-        <w:jc w:val="both"/>
-        <w:rPr>
-          <w:rFonts w:eastAsiaTheme="minorHAnsi"/>
-          <w:color w:val="323E4F" w:themeColor="text2" w:themeShade="BF"/>
-          <w:spacing w:val="0"/>
-          <w:sz w:val="20"/>
-          <w:szCs w:val="20"/>
-        </w:rPr>
-      </w:pPr>
-      <w:r>
-        <w:rPr>
-          <w:rFonts w:eastAsiaTheme="minorHAnsi"/>
-          <w:color w:val="323E4F" w:themeColor="text2" w:themeShade="BF"/>
-          <w:spacing w:val="0"/>
-          <w:sz w:val="20"/>
-          <w:szCs w:val="20"/>
-        </w:rPr>
-        <w:t>Um objeto da classe Venda representa uma venda, caracterizada pelo seu código, data e hora. Uma venda tem associado um cliente que realizou a venda e pode ter também associada uma receita. Uma venda tem vários produtos vendidos, numa determinada quantidade e com determinados valores de IVA e comparticipação (este valor será 0 se o produto não for passível de receita ou se, caso seja e seja possível a sua venda sem receita, não conste na receita associada à venda). Esta classe contém métodos para alterar e obter os seus atributos e informações sobre os mesmos, bem como um método para adicionar produtos à venda.</w:t>
-      </w:r>
-    </w:p>
-    <w:p>
-      <w:pPr>
-        <w:spacing w:after="160" w:line="259" w:lineRule="auto"/>
-      </w:pPr>
-      <w:r>
-        <w:br w:type="page"/>
-      </w:r>
-    </w:p>
-    <w:p>
-      <w:pPr>
-        <w:pStyle w:val="Ttulo1"/>
-      </w:pPr>
-      <w:bookmarkStart w:id="2" w:name="_Toc533775855"/>
+        <w:numPr>
+          <w:ilvl w:val="0"/>
+          <w:numId w:val="2"/>
+        </w:numPr>
+      </w:pPr>
+      <w:bookmarkStart w:id="3" w:name="_Toc534725520"/>
       <w:r>
         <w:lastRenderedPageBreak/>
         <w:t>Casos de utilização</w:t>
       </w:r>
-      <w:bookmarkEnd w:id="2"/>
-    </w:p>
-    <w:p>
-      <w:pPr>
-        <w:jc w:val="both"/>
-      </w:pPr>
-    </w:p>
-    <w:p>
-      <w:pPr>
-        <w:jc w:val="both"/>
+      <w:bookmarkEnd w:id="3"/>
+    </w:p>
+    <w:p/>
+    <w:p>
+      <w:pPr>
+        <w:ind w:left="360" w:firstLine="708"/>
       </w:pPr>
       <w:r>
         <w:t xml:space="preserve">Ao começar o programa, o utilizador tem duas opções (para além da opção de sair): </w:t>
@@ -2633,18 +2395,33 @@
     </w:p>
     <w:p>
       <w:pPr>
-        <w:jc w:val="both"/>
+        <w:ind w:left="360" w:firstLine="708"/>
       </w:pPr>
       <w:r>
         <w:t xml:space="preserve">Na gestão de uma farmácia é possível ver os dados da farmácia, mudar o gerente ou o diretor técnico, consultar e alterar o stock (adicionar, alterar quantidades e remover produtos), ver historial de vendas (completo ou entre duas datas específicas). Pode também realizar uma venda. Esta venda pode ou não ter associada uma receita; caso tenha, são pedidos os dados da mesma. </w:t>
       </w:r>
       <w:r>
-        <w:t>Pode ainda realizar ou receber uma encomenda, ver a lista de encomendas pendentes e o historial de encomendas recebidas.</w:t>
-      </w:r>
-    </w:p>
-    <w:p>
-      <w:pPr>
-        <w:jc w:val="both"/>
+        <w:t>Pode ainda realizar ou receber</w:t>
+      </w:r>
+      <w:r>
+        <w:t xml:space="preserve"> </w:t>
+      </w:r>
+      <w:r>
+        <w:t>encomenda</w:t>
+      </w:r>
+      <w:r>
+        <w:t>s e</w:t>
+      </w:r>
+      <w:r>
+        <w:t xml:space="preserve"> ver a lista de encomendas pendentes</w:t>
+      </w:r>
+      <w:r>
+        <w:t>.</w:t>
+      </w:r>
+    </w:p>
+    <w:p>
+      <w:pPr>
+        <w:ind w:left="360" w:firstLine="708"/>
       </w:pPr>
       <w:r>
         <w:t xml:space="preserve">Na gestão de um funcionário é possível ver os dados do funcionário, alterar a farmácia em que trabalha, cargo, salário ou morada. </w:t>
@@ -2652,7 +2429,7 @@
     </w:p>
     <w:p>
       <w:pPr>
-        <w:jc w:val="both"/>
+        <w:ind w:left="360" w:firstLine="708"/>
       </w:pPr>
       <w:r>
         <w:t>Na gestão de um cliente é possível ver os dados do cliente, ver o seu historial de compras e alterar a sua morada</w:t>
@@ -2672,13 +2449,42 @@
     <w:p>
       <w:pPr>
         <w:pStyle w:val="Ttulo1"/>
-      </w:pPr>
-      <w:bookmarkStart w:id="3" w:name="_Toc533775856"/>
+        <w:numPr>
+          <w:ilvl w:val="0"/>
+          <w:numId w:val="2"/>
+        </w:numPr>
+      </w:pPr>
+      <w:bookmarkStart w:id="4" w:name="_Toc534725521"/>
       <w:r>
         <w:lastRenderedPageBreak/>
         <w:t>Dificuldades</w:t>
       </w:r>
-      <w:bookmarkEnd w:id="3"/>
+      <w:bookmarkEnd w:id="4"/>
+    </w:p>
+    <w:p/>
+    <w:p>
+      <w:pPr>
+        <w:ind w:left="360" w:firstLine="708"/>
+      </w:pPr>
+      <w:r>
+        <w:t>Na implementação deste trabalho, uma vez que tivemos mais tempo e era baseado na parte anterior, não encontrámos tantas dificuldades.</w:t>
+      </w:r>
+    </w:p>
+    <w:p>
+      <w:pPr>
+        <w:ind w:left="360" w:firstLine="708"/>
+      </w:pPr>
+      <w:r>
+        <w:t xml:space="preserve">O mais difícil foi implementar a </w:t>
+      </w:r>
+      <w:proofErr w:type="spellStart"/>
+      <w:r>
+        <w:t>priority_queue</w:t>
+      </w:r>
+      <w:proofErr w:type="spellEnd"/>
+      <w:r>
+        <w:t xml:space="preserve"> (fila de prioridade), devido à interpretação do enunciado e à própria dificuldade de manipulação desta estrutura de dados. Desta forma, optamos por implementar duas filas de prioridade, uma para as encomendas e outra para os produtos em stock.</w:t>
+      </w:r>
     </w:p>
     <w:p>
       <w:pPr>
@@ -2697,15 +2503,29 @@
     <w:p>
       <w:pPr>
         <w:pStyle w:val="Ttulo1"/>
-      </w:pPr>
-      <w:bookmarkStart w:id="4" w:name="_Toc533775857"/>
+        <w:numPr>
+          <w:ilvl w:val="0"/>
+          <w:numId w:val="2"/>
+        </w:numPr>
+      </w:pPr>
+      <w:bookmarkStart w:id="5" w:name="_Toc534725522"/>
       <w:r>
         <w:lastRenderedPageBreak/>
         <w:t>Esforço dos membros do grupo</w:t>
       </w:r>
-      <w:bookmarkStart w:id="5" w:name="_GoBack"/>
-      <w:bookmarkEnd w:id="4"/>
       <w:bookmarkEnd w:id="5"/>
+    </w:p>
+    <w:p/>
+    <w:p>
+      <w:pPr>
+        <w:ind w:left="360" w:firstLine="708"/>
+      </w:pPr>
+      <w:r>
+        <w:t xml:space="preserve">As tarefas desta parte do projeto foram igualmente divididas pelos dois membros </w:t>
+      </w:r>
+      <w:r>
+        <w:t>do grupo, tendo o esforço de ambos sido equivalente.</w:t>
+      </w:r>
     </w:p>
     <w:sectPr>
       <w:pgSz w:w="11906" w:h="16838"/>
@@ -2717,6 +2537,227 @@
     </w:sectPr>
   </w:body>
 </w:document>
+</file>
+
+<file path=word/numbering.xml><?xml version="1.0" encoding="utf-8"?>
+<w:numbering xmlns:wpc="http://schemas.microsoft.com/office/word/2010/wordprocessingCanvas" xmlns:cx="http://schemas.microsoft.com/office/drawing/2014/chartex" xmlns:cx1="http://schemas.microsoft.com/office/drawing/2015/9/8/chartex" xmlns:cx2="http://schemas.microsoft.com/office/drawing/2015/10/21/chartex" xmlns:cx3="http://schemas.microsoft.com/office/drawing/2016/5/9/chartex" xmlns:cx4="http://schemas.microsoft.com/office/drawing/2016/5/10/chartex" xmlns:cx5="http://schemas.microsoft.com/office/drawing/2016/5/11/chartex" xmlns:cx6="http://schemas.microsoft.com/office/drawing/2016/5/12/chartex" xmlns:cx7="http://schemas.microsoft.com/office/drawing/2016/5/13/chartex" xmlns:cx8="http://schemas.microsoft.com/office/drawing/2016/5/14/chartex" xmlns:mc="http://schemas.openxmlformats.org/markup-compatibility/2006" xmlns:aink="http://schemas.microsoft.com/office/drawing/2016/ink" xmlns:am3d="http://schemas.microsoft.com/office/drawing/2017/model3d" xmlns:o="urn:schemas-microsoft-com:office:office" xmlns:r="http://schemas.openxmlformats.org/officeDocument/2006/relationships" xmlns:m="http://schemas.openxmlformats.org/officeDocument/2006/math" xmlns:v="urn:schemas-microsoft-com:vml" xmlns:wp14="http://schemas.microsoft.com/office/word/2010/wordprocessingDrawing" xmlns:wp="http://schemas.openxmlformats.org/drawingml/2006/wordprocessingDrawing" xmlns:w10="urn:schemas-microsoft-com:office:word" xmlns:w="http://schemas.openxmlformats.org/wordprocessingml/2006/main" xmlns:w14="http://schemas.microsoft.com/office/word/2010/wordml" xmlns:w15="http://schemas.microsoft.com/office/word/2012/wordml" xmlns:w16cid="http://schemas.microsoft.com/office/word/2016/wordml/cid" xmlns:w16se="http://schemas.microsoft.com/office/word/2015/wordml/symex" xmlns:wpg="http://schemas.microsoft.com/office/word/2010/wordprocessingGroup" xmlns:wpi="http://schemas.microsoft.com/office/word/2010/wordprocessingInk" xmlns:wne="http://schemas.microsoft.com/office/word/2006/wordml" xmlns:wps="http://schemas.microsoft.com/office/word/2010/wordprocessingShape" mc:Ignorable="w14 w15 w16se w16cid wp14">
+  <w:abstractNum w:abstractNumId="0" w15:restartNumberingAfterBreak="0">
+    <w:nsid w:val="5BB62A31"/>
+    <w:multiLevelType w:val="hybridMultilevel"/>
+    <w:tmpl w:val="7E5E64A0"/>
+    <w:lvl w:ilvl="0" w:tplc="0816000F">
+      <w:start w:val="1"/>
+      <w:numFmt w:val="decimal"/>
+      <w:lvlText w:val="%1."/>
+      <w:lvlJc w:val="left"/>
+      <w:pPr>
+        <w:ind w:left="720" w:hanging="360"/>
+      </w:pPr>
+      <w:rPr>
+        <w:rFonts w:hint="default"/>
+      </w:rPr>
+    </w:lvl>
+    <w:lvl w:ilvl="1" w:tplc="08160019" w:tentative="1">
+      <w:start w:val="1"/>
+      <w:numFmt w:val="lowerLetter"/>
+      <w:lvlText w:val="%2."/>
+      <w:lvlJc w:val="left"/>
+      <w:pPr>
+        <w:ind w:left="1440" w:hanging="360"/>
+      </w:pPr>
+    </w:lvl>
+    <w:lvl w:ilvl="2" w:tplc="0816001B" w:tentative="1">
+      <w:start w:val="1"/>
+      <w:numFmt w:val="lowerRoman"/>
+      <w:lvlText w:val="%3."/>
+      <w:lvlJc w:val="right"/>
+      <w:pPr>
+        <w:ind w:left="2160" w:hanging="180"/>
+      </w:pPr>
+    </w:lvl>
+    <w:lvl w:ilvl="3" w:tplc="0816000F" w:tentative="1">
+      <w:start w:val="1"/>
+      <w:numFmt w:val="decimal"/>
+      <w:lvlText w:val="%4."/>
+      <w:lvlJc w:val="left"/>
+      <w:pPr>
+        <w:ind w:left="2880" w:hanging="360"/>
+      </w:pPr>
+    </w:lvl>
+    <w:lvl w:ilvl="4" w:tplc="08160019" w:tentative="1">
+      <w:start w:val="1"/>
+      <w:numFmt w:val="lowerLetter"/>
+      <w:lvlText w:val="%5."/>
+      <w:lvlJc w:val="left"/>
+      <w:pPr>
+        <w:ind w:left="3600" w:hanging="360"/>
+      </w:pPr>
+    </w:lvl>
+    <w:lvl w:ilvl="5" w:tplc="0816001B" w:tentative="1">
+      <w:start w:val="1"/>
+      <w:numFmt w:val="lowerRoman"/>
+      <w:lvlText w:val="%6."/>
+      <w:lvlJc w:val="right"/>
+      <w:pPr>
+        <w:ind w:left="4320" w:hanging="180"/>
+      </w:pPr>
+    </w:lvl>
+    <w:lvl w:ilvl="6" w:tplc="0816000F" w:tentative="1">
+      <w:start w:val="1"/>
+      <w:numFmt w:val="decimal"/>
+      <w:lvlText w:val="%7."/>
+      <w:lvlJc w:val="left"/>
+      <w:pPr>
+        <w:ind w:left="5040" w:hanging="360"/>
+      </w:pPr>
+    </w:lvl>
+    <w:lvl w:ilvl="7" w:tplc="08160019" w:tentative="1">
+      <w:start w:val="1"/>
+      <w:numFmt w:val="lowerLetter"/>
+      <w:lvlText w:val="%8."/>
+      <w:lvlJc w:val="left"/>
+      <w:pPr>
+        <w:ind w:left="5760" w:hanging="360"/>
+      </w:pPr>
+    </w:lvl>
+    <w:lvl w:ilvl="8" w:tplc="0816001B" w:tentative="1">
+      <w:start w:val="1"/>
+      <w:numFmt w:val="lowerRoman"/>
+      <w:lvlText w:val="%9."/>
+      <w:lvlJc w:val="right"/>
+      <w:pPr>
+        <w:ind w:left="6480" w:hanging="180"/>
+      </w:pPr>
+    </w:lvl>
+  </w:abstractNum>
+  <w:abstractNum w:abstractNumId="1" w15:restartNumberingAfterBreak="0">
+    <w:nsid w:val="706F1416"/>
+    <w:multiLevelType w:val="multilevel"/>
+    <w:tmpl w:val="127A12A0"/>
+    <w:lvl w:ilvl="0">
+      <w:start w:val="1"/>
+      <w:numFmt w:val="decimal"/>
+      <w:lvlText w:val="%1."/>
+      <w:lvlJc w:val="left"/>
+      <w:pPr>
+        <w:ind w:left="720" w:hanging="360"/>
+      </w:pPr>
+      <w:rPr>
+        <w:rFonts w:hint="default"/>
+      </w:rPr>
+    </w:lvl>
+    <w:lvl w:ilvl="1">
+      <w:start w:val="1"/>
+      <w:numFmt w:val="decimal"/>
+      <w:isLgl/>
+      <w:lvlText w:val="%1.%2."/>
+      <w:lvlJc w:val="left"/>
+      <w:pPr>
+        <w:ind w:left="1428" w:hanging="720"/>
+      </w:pPr>
+      <w:rPr>
+        <w:rFonts w:hint="default"/>
+      </w:rPr>
+    </w:lvl>
+    <w:lvl w:ilvl="2">
+      <w:start w:val="1"/>
+      <w:numFmt w:val="decimal"/>
+      <w:isLgl/>
+      <w:lvlText w:val="%1.%2.%3."/>
+      <w:lvlJc w:val="left"/>
+      <w:pPr>
+        <w:ind w:left="1776" w:hanging="720"/>
+      </w:pPr>
+      <w:rPr>
+        <w:rFonts w:hint="default"/>
+      </w:rPr>
+    </w:lvl>
+    <w:lvl w:ilvl="3">
+      <w:start w:val="1"/>
+      <w:numFmt w:val="decimal"/>
+      <w:isLgl/>
+      <w:lvlText w:val="%1.%2.%3.%4."/>
+      <w:lvlJc w:val="left"/>
+      <w:pPr>
+        <w:ind w:left="2484" w:hanging="1080"/>
+      </w:pPr>
+      <w:rPr>
+        <w:rFonts w:hint="default"/>
+      </w:rPr>
+    </w:lvl>
+    <w:lvl w:ilvl="4">
+      <w:start w:val="1"/>
+      <w:numFmt w:val="decimal"/>
+      <w:isLgl/>
+      <w:lvlText w:val="%1.%2.%3.%4.%5."/>
+      <w:lvlJc w:val="left"/>
+      <w:pPr>
+        <w:ind w:left="2832" w:hanging="1080"/>
+      </w:pPr>
+      <w:rPr>
+        <w:rFonts w:hint="default"/>
+      </w:rPr>
+    </w:lvl>
+    <w:lvl w:ilvl="5">
+      <w:start w:val="1"/>
+      <w:numFmt w:val="decimal"/>
+      <w:isLgl/>
+      <w:lvlText w:val="%1.%2.%3.%4.%5.%6."/>
+      <w:lvlJc w:val="left"/>
+      <w:pPr>
+        <w:ind w:left="3540" w:hanging="1440"/>
+      </w:pPr>
+      <w:rPr>
+        <w:rFonts w:hint="default"/>
+      </w:rPr>
+    </w:lvl>
+    <w:lvl w:ilvl="6">
+      <w:start w:val="1"/>
+      <w:numFmt w:val="decimal"/>
+      <w:isLgl/>
+      <w:lvlText w:val="%1.%2.%3.%4.%5.%6.%7."/>
+      <w:lvlJc w:val="left"/>
+      <w:pPr>
+        <w:ind w:left="3888" w:hanging="1440"/>
+      </w:pPr>
+      <w:rPr>
+        <w:rFonts w:hint="default"/>
+      </w:rPr>
+    </w:lvl>
+    <w:lvl w:ilvl="7">
+      <w:start w:val="1"/>
+      <w:numFmt w:val="decimal"/>
+      <w:isLgl/>
+      <w:lvlText w:val="%1.%2.%3.%4.%5.%6.%7.%8."/>
+      <w:lvlJc w:val="left"/>
+      <w:pPr>
+        <w:ind w:left="4596" w:hanging="1800"/>
+      </w:pPr>
+      <w:rPr>
+        <w:rFonts w:hint="default"/>
+      </w:rPr>
+    </w:lvl>
+    <w:lvl w:ilvl="8">
+      <w:start w:val="1"/>
+      <w:numFmt w:val="decimal"/>
+      <w:isLgl/>
+      <w:lvlText w:val="%1.%2.%3.%4.%5.%6.%7.%8.%9."/>
+      <w:lvlJc w:val="left"/>
+      <w:pPr>
+        <w:ind w:left="4944" w:hanging="1800"/>
+      </w:pPr>
+      <w:rPr>
+        <w:rFonts w:hint="default"/>
+      </w:rPr>
+    </w:lvl>
+  </w:abstractNum>
+  <w:num w:numId="1">
+    <w:abstractNumId w:val="0"/>
+  </w:num>
+  <w:num w:numId="2">
+    <w:abstractNumId w:val="1"/>
+  </w:num>
+</w:numbering>
 </file>
 
 <file path=word/styles.xml><?xml version="1.0" encoding="utf-8"?>
@@ -3116,14 +3157,16 @@
   <w:style w:type="paragraph" w:default="1" w:styleId="Normal">
     <w:name w:val="Normal"/>
     <w:qFormat/>
-    <w:rsid w:val="0043487D"/>
+    <w:rsid w:val="000B6A78"/>
     <w:pPr>
-      <w:spacing w:after="200" w:line="276" w:lineRule="auto"/>
+      <w:spacing w:after="0" w:line="240" w:lineRule="auto"/>
+      <w:ind w:left="708"/>
+      <w:jc w:val="both"/>
     </w:pPr>
     <w:rPr>
       <w:rFonts w:eastAsiaTheme="minorHAnsi"/>
       <w:color w:val="323E4F" w:themeColor="text2" w:themeShade="BF"/>
-      <w:sz w:val="20"/>
+      <w:sz w:val="24"/>
       <w:szCs w:val="20"/>
     </w:rPr>
   </w:style>
@@ -3134,15 +3177,16 @@
     <w:link w:val="Ttulo1Carter"/>
     <w:uiPriority w:val="9"/>
     <w:qFormat/>
-    <w:rsid w:val="0043487D"/>
+    <w:rsid w:val="00F9234E"/>
     <w:pPr>
       <w:keepNext/>
       <w:keepLines/>
-      <w:spacing w:before="240" w:after="0"/>
+      <w:spacing w:before="240"/>
       <w:outlineLvl w:val="0"/>
     </w:pPr>
     <w:rPr>
       <w:rFonts w:asciiTheme="majorHAnsi" w:eastAsiaTheme="majorEastAsia" w:hAnsiTheme="majorHAnsi" w:cstheme="majorBidi"/>
+      <w:b/>
       <w:color w:val="2F5496" w:themeColor="accent1" w:themeShade="BF"/>
       <w:sz w:val="32"/>
       <w:szCs w:val="32"/>
@@ -3160,7 +3204,7 @@
     <w:pPr>
       <w:keepNext/>
       <w:keepLines/>
-      <w:spacing w:before="40" w:after="0"/>
+      <w:spacing w:before="40"/>
       <w:outlineLvl w:val="1"/>
     </w:pPr>
     <w:rPr>
@@ -3242,9 +3286,10 @@
     <w:basedOn w:val="Tipodeletrapredefinidodopargrafo"/>
     <w:link w:val="Ttulo1"/>
     <w:uiPriority w:val="9"/>
-    <w:rsid w:val="0043487D"/>
+    <w:rsid w:val="00F9234E"/>
     <w:rPr>
       <w:rFonts w:asciiTheme="majorHAnsi" w:eastAsiaTheme="majorEastAsia" w:hAnsiTheme="majorHAnsi" w:cstheme="majorBidi"/>
+      <w:b/>
       <w:color w:val="2F5496" w:themeColor="accent1" w:themeShade="BF"/>
       <w:sz w:val="32"/>
       <w:szCs w:val="32"/>
@@ -3270,18 +3315,20 @@
     <w:link w:val="SubttuloCarter"/>
     <w:uiPriority w:val="11"/>
     <w:qFormat/>
-    <w:rsid w:val="00814848"/>
+    <w:rsid w:val="003102F5"/>
     <w:pPr>
       <w:numPr>
         <w:ilvl w:val="1"/>
       </w:numPr>
       <w:spacing w:after="160"/>
+      <w:ind w:left="708"/>
     </w:pPr>
     <w:rPr>
-      <w:rFonts w:eastAsiaTheme="minorEastAsia"/>
+      <w:rFonts w:asciiTheme="majorHAnsi" w:eastAsiaTheme="minorEastAsia" w:hAnsiTheme="majorHAnsi"/>
+      <w:b/>
       <w:color w:val="5A5A5A" w:themeColor="text1" w:themeTint="A5"/>
       <w:spacing w:val="15"/>
-      <w:sz w:val="22"/>
+      <w:sz w:val="28"/>
       <w:szCs w:val="22"/>
     </w:rPr>
   </w:style>
@@ -3290,10 +3337,13 @@
     <w:basedOn w:val="Tipodeletrapredefinidodopargrafo"/>
     <w:link w:val="Subttulo"/>
     <w:uiPriority w:val="11"/>
-    <w:rsid w:val="00814848"/>
+    <w:rsid w:val="003102F5"/>
     <w:rPr>
+      <w:rFonts w:asciiTheme="majorHAnsi" w:hAnsiTheme="majorHAnsi"/>
+      <w:b/>
       <w:color w:val="5A5A5A" w:themeColor="text1" w:themeTint="A5"/>
       <w:spacing w:val="15"/>
+      <w:sz w:val="28"/>
     </w:rPr>
   </w:style>
   <w:style w:type="paragraph" w:customStyle="1" w:styleId="Default">
@@ -3660,7 +3710,7 @@
 </file>
 
 <file path=customXml/itemProps2.xml><?xml version="1.0" encoding="utf-8"?>
-<ds:datastoreItem xmlns:ds="http://schemas.openxmlformats.org/officeDocument/2006/customXml" ds:itemID="{496543DE-AB29-47D3-8149-978B47FF4A5E}">
+<ds:datastoreItem xmlns:ds="http://schemas.openxmlformats.org/officeDocument/2006/customXml" ds:itemID="{B8573CE4-323B-48B2-976D-C5FBC2513D9D}">
   <ds:schemaRefs>
     <ds:schemaRef ds:uri="http://schemas.openxmlformats.org/officeDocument/2006/bibliography"/>
   </ds:schemaRefs>

</xml_diff>

<commit_message>
Alterações no menu. Adição de cores
</commit_message>
<xml_diff>
--- a/RELATORIO.docx
+++ b/RELATORIO.docx
@@ -20,7 +20,7 @@
             <mc:AlternateContent>
               <mc:Choice Requires="wpg">
                 <w:drawing>
-                  <wp:anchor distT="0" distB="0" distL="114300" distR="114300" simplePos="0" relativeHeight="251662336" behindDoc="0" locked="0" layoutInCell="1" allowOverlap="1">
+                  <wp:anchor distT="0" distB="0" distL="114300" distR="114300" simplePos="0" relativeHeight="251662336" behindDoc="0" locked="0" layoutInCell="1" allowOverlap="1" wp14:anchorId="1E3EEB2F" wp14:editId="6ED12544">
                     <wp:simplePos x="0" y="0"/>
                     <wp:positionH relativeFrom="page">
                       <wp:align>center</wp:align>
@@ -288,7 +288,7 @@
             <mc:AlternateContent>
               <mc:Choice Requires="wps">
                 <w:drawing>
-                  <wp:anchor distT="0" distB="0" distL="114300" distR="114300" simplePos="0" relativeHeight="251660288" behindDoc="0" locked="0" layoutInCell="1" allowOverlap="1">
+                  <wp:anchor distT="0" distB="0" distL="114300" distR="114300" simplePos="0" relativeHeight="251660288" behindDoc="0" locked="0" layoutInCell="1" allowOverlap="1" wp14:anchorId="688F8E92" wp14:editId="665D7464">
                     <wp:simplePos x="0" y="0"/>
                     <wp:positionH relativeFrom="page">
                       <wp:align>center</wp:align>
@@ -473,7 +473,7 @@
               </mc:Choice>
               <mc:Fallback>
                 <w:pict>
-                  <v:shapetype id="_x0000_t202" coordsize="21600,21600" o:spt="202" path="m,l,21600r21600,l21600,xe">
+                  <v:shapetype w14:anchorId="688F8E92" id="_x0000_t202" coordsize="21600,21600" o:spt="202" path="m,l,21600r21600,l21600,xe">
                     <v:stroke joinstyle="miter"/>
                     <v:path gradientshapeok="t" o:connecttype="rect"/>
                   </v:shapetype>
@@ -602,7 +602,7 @@
             <mc:AlternateContent>
               <mc:Choice Requires="wps">
                 <w:drawing>
-                  <wp:anchor distT="0" distB="0" distL="114300" distR="114300" simplePos="0" relativeHeight="251661312" behindDoc="0" locked="0" layoutInCell="1" allowOverlap="1">
+                  <wp:anchor distT="0" distB="0" distL="114300" distR="114300" simplePos="0" relativeHeight="251661312" behindDoc="0" locked="0" layoutInCell="1" allowOverlap="1" wp14:anchorId="2A471C1C" wp14:editId="050E3AB6">
                     <wp:simplePos x="0" y="0"/>
                     <wp:positionH relativeFrom="page">
                       <wp:align>center</wp:align>
@@ -744,7 +744,7 @@
               </mc:Choice>
               <mc:Fallback>
                 <w:pict>
-                  <v:shape id="Caixa de Texto 153" o:spid="_x0000_s1027" type="#_x0000_t202" style="position:absolute;left:0;text-align:left;margin-left:0;margin-top:0;width:8in;height:79.5pt;z-index:251661312;visibility:visible;mso-wrap-style:square;mso-width-percent:941;mso-height-percent:100;mso-top-percent:700;mso-wrap-distance-left:9pt;mso-wrap-distance-top:0;mso-wrap-distance-right:9pt;mso-wrap-distance-bottom:0;mso-position-horizontal:center;mso-position-horizontal-relative:page;mso-position-vertical-relative:page;mso-width-percent:941;mso-height-percent:100;mso-top-percent:700;mso-width-relative:page;mso-height-relative:page;v-text-anchor:top" o:gfxdata="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" filled="f" stroked="f" strokeweight=".5pt">
+                  <v:shape w14:anchorId="2A471C1C" id="Caixa de Texto 153" o:spid="_x0000_s1027" type="#_x0000_t202" style="position:absolute;left:0;text-align:left;margin-left:0;margin-top:0;width:8in;height:79.5pt;z-index:251661312;visibility:visible;mso-wrap-style:square;mso-width-percent:941;mso-height-percent:100;mso-top-percent:700;mso-wrap-distance-left:9pt;mso-wrap-distance-top:0;mso-wrap-distance-right:9pt;mso-wrap-distance-bottom:0;mso-position-horizontal:center;mso-position-horizontal-relative:page;mso-position-vertical-relative:page;mso-width-percent:941;mso-height-percent:100;mso-top-percent:700;mso-width-relative:page;mso-height-relative:page;v-text-anchor:top" o:gfxdata="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" filled="f" stroked="f" strokeweight=".5pt">
                     <v:textbox style="mso-fit-shape-to-text:t" inset="126pt,0,54pt,0">
                       <w:txbxContent>
                         <w:p>
@@ -826,7 +826,7 @@
             <mc:AlternateContent>
               <mc:Choice Requires="wps">
                 <w:drawing>
-                  <wp:anchor distT="0" distB="0" distL="114300" distR="114300" simplePos="0" relativeHeight="251659264" behindDoc="0" locked="0" layoutInCell="1" allowOverlap="1">
+                  <wp:anchor distT="0" distB="0" distL="114300" distR="114300" simplePos="0" relativeHeight="251659264" behindDoc="0" locked="0" layoutInCell="1" allowOverlap="1" wp14:anchorId="0DEF181C" wp14:editId="287CA24C">
                     <wp:simplePos x="0" y="0"/>
                     <wp:positionH relativeFrom="page">
                       <wp:align>center</wp:align>
@@ -981,7 +981,7 @@
               </mc:Choice>
               <mc:Fallback>
                 <w:pict>
-                  <v:shape id="Caixa de Texto 154" o:spid="_x0000_s1028" type="#_x0000_t202" style="position:absolute;left:0;text-align:left;margin-left:0;margin-top:0;width:8in;height:286.5pt;z-index:251659264;visibility:visible;mso-wrap-style:square;mso-width-percent:941;mso-height-percent:363;mso-top-percent:300;mso-wrap-distance-left:9pt;mso-wrap-distance-top:0;mso-wrap-distance-right:9pt;mso-wrap-distance-bottom:0;mso-position-horizontal:center;mso-position-horizontal-relative:page;mso-position-vertical-relative:page;mso-width-percent:941;mso-height-percent:363;mso-top-percent:300;mso-width-relative:page;mso-height-relative:page;v-text-anchor:bottom" o:gfxdata="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" filled="f" stroked="f" strokeweight=".5pt">
+                  <v:shape w14:anchorId="0DEF181C" id="Caixa de Texto 154" o:spid="_x0000_s1028" type="#_x0000_t202" style="position:absolute;left:0;text-align:left;margin-left:0;margin-top:0;width:8in;height:286.5pt;z-index:251659264;visibility:visible;mso-wrap-style:square;mso-width-percent:941;mso-height-percent:363;mso-top-percent:300;mso-wrap-distance-left:9pt;mso-wrap-distance-top:0;mso-wrap-distance-right:9pt;mso-wrap-distance-bottom:0;mso-position-horizontal:center;mso-position-horizontal-relative:page;mso-position-vertical-relative:page;mso-width-percent:941;mso-height-percent:363;mso-top-percent:300;mso-width-relative:page;mso-height-relative:page;v-text-anchor:bottom" o:gfxdata="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" filled="f" stroked="f" strokeweight=".5pt">
                     <v:textbox inset="126pt,0,54pt,0">
                       <w:txbxContent>
                         <w:p>
@@ -1079,12 +1079,10 @@
           <w:r>
             <w:br w:type="page"/>
           </w:r>
-          <w:bookmarkStart w:id="0" w:name="_GoBack"/>
-          <w:bookmarkEnd w:id="0"/>
         </w:p>
         <w:sdt>
           <w:sdtPr>
-            <w:id w:val="1912041814"/>
+            <w:id w:val="1817299709"/>
             <w:docPartObj>
               <w:docPartGallery w:val="Table of Contents"/>
               <w:docPartUnique/>
@@ -1100,9 +1098,12 @@
             </w:rPr>
           </w:sdtEndPr>
           <w:sdtContent>
+            <w:bookmarkStart w:id="0" w:name="_GoBack" w:displacedByCustomXml="prev"/>
+            <w:bookmarkEnd w:id="0" w:displacedByCustomXml="prev"/>
             <w:p>
               <w:pPr>
                 <w:pStyle w:val="Cabealhodondice"/>
+                <w:ind w:left="0"/>
               </w:pPr>
               <w:r>
                 <w:t>Índice</w:t>
@@ -1112,11 +1113,15 @@
               <w:pPr>
                 <w:pStyle w:val="ndice1"/>
                 <w:tabs>
-                  <w:tab w:val="left" w:pos="1320"/>
+                  <w:tab w:val="left" w:pos="480"/>
                   <w:tab w:val="right" w:leader="dot" w:pos="8494"/>
                 </w:tabs>
                 <w:rPr>
-                  <w:rFonts w:eastAsiaTheme="minorEastAsia"/>
+                  <w:rFonts w:eastAsiaTheme="minorEastAsia" w:cstheme="minorBidi"/>
+                  <w:b w:val="0"/>
+                  <w:bCs w:val="0"/>
+                  <w:i w:val="0"/>
+                  <w:iCs w:val="0"/>
                   <w:noProof/>
                   <w:color w:val="auto"/>
                   <w:sz w:val="22"/>
@@ -1126,26 +1131,32 @@
               </w:pPr>
               <w:r>
                 <w:rPr>
-                  <w:b/>
-                  <w:bCs/>
+                  <w:b w:val="0"/>
+                  <w:bCs w:val="0"/>
+                  <w:i w:val="0"/>
+                  <w:iCs w:val="0"/>
                 </w:rPr>
                 <w:fldChar w:fldCharType="begin"/>
               </w:r>
               <w:r>
                 <w:rPr>
-                  <w:b/>
-                  <w:bCs/>
+                  <w:b w:val="0"/>
+                  <w:bCs w:val="0"/>
+                  <w:i w:val="0"/>
+                  <w:iCs w:val="0"/>
                 </w:rPr>
-                <w:instrText xml:space="preserve"> TOC \o "1-3" \h \z \u </w:instrText>
+                <w:instrText xml:space="preserve"> TOC \o "1-1" \h \z \t "Subtítulo;2" </w:instrText>
               </w:r>
               <w:r>
                 <w:rPr>
-                  <w:b/>
-                  <w:bCs/>
+                  <w:b w:val="0"/>
+                  <w:bCs w:val="0"/>
+                  <w:i w:val="0"/>
+                  <w:iCs w:val="0"/>
                 </w:rPr>
                 <w:fldChar w:fldCharType="separate"/>
               </w:r>
-              <w:hyperlink w:anchor="_Toc534725518" w:history="1">
+              <w:hyperlink w:anchor="_Toc534807191" w:history="1">
                 <w:r>
                   <w:rPr>
                     <w:rStyle w:val="Hiperligao"/>
@@ -1155,7 +1166,11 @@
                 </w:r>
                 <w:r>
                   <w:rPr>
-                    <w:rFonts w:eastAsiaTheme="minorEastAsia"/>
+                    <w:rFonts w:eastAsiaTheme="minorEastAsia" w:cstheme="minorBidi"/>
+                    <w:b w:val="0"/>
+                    <w:bCs w:val="0"/>
+                    <w:i w:val="0"/>
+                    <w:iCs w:val="0"/>
                     <w:noProof/>
                     <w:color w:val="auto"/>
                     <w:sz w:val="22"/>
@@ -1190,7 +1205,7 @@
                     <w:noProof/>
                     <w:webHidden/>
                   </w:rPr>
-                  <w:instrText xml:space="preserve"> PAGEREF _Toc534725518 \h </w:instrText>
+                  <w:instrText xml:space="preserve"> PAGEREF _Toc534807191 \h </w:instrText>
                 </w:r>
                 <w:r>
                   <w:rPr>
@@ -1225,11 +1240,15 @@
               <w:pPr>
                 <w:pStyle w:val="ndice1"/>
                 <w:tabs>
-                  <w:tab w:val="left" w:pos="1320"/>
+                  <w:tab w:val="left" w:pos="480"/>
                   <w:tab w:val="right" w:leader="dot" w:pos="8494"/>
                 </w:tabs>
                 <w:rPr>
-                  <w:rFonts w:eastAsiaTheme="minorEastAsia"/>
+                  <w:rFonts w:eastAsiaTheme="minorEastAsia" w:cstheme="minorBidi"/>
+                  <w:b w:val="0"/>
+                  <w:bCs w:val="0"/>
+                  <w:i w:val="0"/>
+                  <w:iCs w:val="0"/>
                   <w:noProof/>
                   <w:color w:val="auto"/>
                   <w:sz w:val="22"/>
@@ -1237,7 +1256,7 @@
                   <w:lang w:eastAsia="pt-PT" w:bidi="ar-SA"/>
                 </w:rPr>
               </w:pPr>
-              <w:hyperlink w:anchor="_Toc534725519" w:history="1">
+              <w:hyperlink w:anchor="_Toc534807192" w:history="1">
                 <w:r>
                   <w:rPr>
                     <w:rStyle w:val="Hiperligao"/>
@@ -1247,7 +1266,11 @@
                 </w:r>
                 <w:r>
                   <w:rPr>
-                    <w:rFonts w:eastAsiaTheme="minorEastAsia"/>
+                    <w:rFonts w:eastAsiaTheme="minorEastAsia" w:cstheme="minorBidi"/>
+                    <w:b w:val="0"/>
+                    <w:bCs w:val="0"/>
+                    <w:i w:val="0"/>
+                    <w:iCs w:val="0"/>
                     <w:noProof/>
                     <w:color w:val="auto"/>
                     <w:sz w:val="22"/>
@@ -1282,7 +1305,7 @@
                     <w:noProof/>
                     <w:webHidden/>
                   </w:rPr>
-                  <w:instrText xml:space="preserve"> PAGEREF _Toc534725519 \h </w:instrText>
+                  <w:instrText xml:space="preserve"> PAGEREF _Toc534807192 \h </w:instrText>
                 </w:r>
                 <w:r>
                   <w:rPr>
@@ -1303,6 +1326,1478 @@
                     <w:webHidden/>
                   </w:rPr>
                   <w:t>3</w:t>
+                </w:r>
+                <w:r>
+                  <w:rPr>
+                    <w:noProof/>
+                    <w:webHidden/>
+                  </w:rPr>
+                  <w:fldChar w:fldCharType="end"/>
+                </w:r>
+              </w:hyperlink>
+            </w:p>
+            <w:p>
+              <w:pPr>
+                <w:pStyle w:val="ndice2"/>
+                <w:tabs>
+                  <w:tab w:val="left" w:pos="960"/>
+                  <w:tab w:val="right" w:leader="dot" w:pos="8494"/>
+                </w:tabs>
+                <w:rPr>
+                  <w:rFonts w:eastAsiaTheme="minorEastAsia" w:cstheme="minorBidi"/>
+                  <w:b w:val="0"/>
+                  <w:bCs w:val="0"/>
+                  <w:noProof/>
+                  <w:color w:val="auto"/>
+                  <w:lang w:eastAsia="pt-PT" w:bidi="ar-SA"/>
+                </w:rPr>
+              </w:pPr>
+              <w:hyperlink w:anchor="_Toc534807193" w:history="1">
+                <w:r>
+                  <w:rPr>
+                    <w:rStyle w:val="Hiperligao"/>
+                    <w:noProof/>
+                  </w:rPr>
+                  <w:t>2.1.</w:t>
+                </w:r>
+                <w:r>
+                  <w:rPr>
+                    <w:rFonts w:eastAsiaTheme="minorEastAsia" w:cstheme="minorBidi"/>
+                    <w:b w:val="0"/>
+                    <w:bCs w:val="0"/>
+                    <w:noProof/>
+                    <w:color w:val="auto"/>
+                    <w:lang w:eastAsia="pt-PT" w:bidi="ar-SA"/>
+                  </w:rPr>
+                  <w:tab/>
+                </w:r>
+                <w:r>
+                  <w:rPr>
+                    <w:rStyle w:val="Hiperligao"/>
+                    <w:noProof/>
+                  </w:rPr>
+                  <w:t>CadeiaFarmacias</w:t>
+                </w:r>
+                <w:r>
+                  <w:rPr>
+                    <w:noProof/>
+                    <w:webHidden/>
+                  </w:rPr>
+                  <w:tab/>
+                </w:r>
+                <w:r>
+                  <w:rPr>
+                    <w:noProof/>
+                    <w:webHidden/>
+                  </w:rPr>
+                  <w:fldChar w:fldCharType="begin"/>
+                </w:r>
+                <w:r>
+                  <w:rPr>
+                    <w:noProof/>
+                    <w:webHidden/>
+                  </w:rPr>
+                  <w:instrText xml:space="preserve"> PAGEREF _Toc534807193 \h </w:instrText>
+                </w:r>
+                <w:r>
+                  <w:rPr>
+                    <w:noProof/>
+                    <w:webHidden/>
+                  </w:rPr>
+                </w:r>
+                <w:r>
+                  <w:rPr>
+                    <w:noProof/>
+                    <w:webHidden/>
+                  </w:rPr>
+                  <w:fldChar w:fldCharType="separate"/>
+                </w:r>
+                <w:r>
+                  <w:rPr>
+                    <w:noProof/>
+                    <w:webHidden/>
+                  </w:rPr>
+                  <w:t>3</w:t>
+                </w:r>
+                <w:r>
+                  <w:rPr>
+                    <w:noProof/>
+                    <w:webHidden/>
+                  </w:rPr>
+                  <w:fldChar w:fldCharType="end"/>
+                </w:r>
+              </w:hyperlink>
+            </w:p>
+            <w:p>
+              <w:pPr>
+                <w:pStyle w:val="ndice2"/>
+                <w:tabs>
+                  <w:tab w:val="left" w:pos="960"/>
+                  <w:tab w:val="right" w:leader="dot" w:pos="8494"/>
+                </w:tabs>
+                <w:rPr>
+                  <w:rFonts w:eastAsiaTheme="minorEastAsia" w:cstheme="minorBidi"/>
+                  <w:b w:val="0"/>
+                  <w:bCs w:val="0"/>
+                  <w:noProof/>
+                  <w:color w:val="auto"/>
+                  <w:lang w:eastAsia="pt-PT" w:bidi="ar-SA"/>
+                </w:rPr>
+              </w:pPr>
+              <w:hyperlink w:anchor="_Toc534807194" w:history="1">
+                <w:r>
+                  <w:rPr>
+                    <w:rStyle w:val="Hiperligao"/>
+                    <w:noProof/>
+                  </w:rPr>
+                  <w:t>2.2.</w:t>
+                </w:r>
+                <w:r>
+                  <w:rPr>
+                    <w:rFonts w:eastAsiaTheme="minorEastAsia" w:cstheme="minorBidi"/>
+                    <w:b w:val="0"/>
+                    <w:bCs w:val="0"/>
+                    <w:noProof/>
+                    <w:color w:val="auto"/>
+                    <w:lang w:eastAsia="pt-PT" w:bidi="ar-SA"/>
+                  </w:rPr>
+                  <w:tab/>
+                </w:r>
+                <w:r>
+                  <w:rPr>
+                    <w:rStyle w:val="Hiperligao"/>
+                    <w:noProof/>
+                  </w:rPr>
+                  <w:t>Data</w:t>
+                </w:r>
+                <w:r>
+                  <w:rPr>
+                    <w:noProof/>
+                    <w:webHidden/>
+                  </w:rPr>
+                  <w:tab/>
+                </w:r>
+                <w:r>
+                  <w:rPr>
+                    <w:noProof/>
+                    <w:webHidden/>
+                  </w:rPr>
+                  <w:fldChar w:fldCharType="begin"/>
+                </w:r>
+                <w:r>
+                  <w:rPr>
+                    <w:noProof/>
+                    <w:webHidden/>
+                  </w:rPr>
+                  <w:instrText xml:space="preserve"> PAGEREF _Toc534807194 \h </w:instrText>
+                </w:r>
+                <w:r>
+                  <w:rPr>
+                    <w:noProof/>
+                    <w:webHidden/>
+                  </w:rPr>
+                </w:r>
+                <w:r>
+                  <w:rPr>
+                    <w:noProof/>
+                    <w:webHidden/>
+                  </w:rPr>
+                  <w:fldChar w:fldCharType="separate"/>
+                </w:r>
+                <w:r>
+                  <w:rPr>
+                    <w:noProof/>
+                    <w:webHidden/>
+                  </w:rPr>
+                  <w:t>3</w:t>
+                </w:r>
+                <w:r>
+                  <w:rPr>
+                    <w:noProof/>
+                    <w:webHidden/>
+                  </w:rPr>
+                  <w:fldChar w:fldCharType="end"/>
+                </w:r>
+              </w:hyperlink>
+            </w:p>
+            <w:p>
+              <w:pPr>
+                <w:pStyle w:val="ndice2"/>
+                <w:tabs>
+                  <w:tab w:val="left" w:pos="960"/>
+                  <w:tab w:val="right" w:leader="dot" w:pos="8494"/>
+                </w:tabs>
+                <w:rPr>
+                  <w:rFonts w:eastAsiaTheme="minorEastAsia" w:cstheme="minorBidi"/>
+                  <w:b w:val="0"/>
+                  <w:bCs w:val="0"/>
+                  <w:noProof/>
+                  <w:color w:val="auto"/>
+                  <w:lang w:eastAsia="pt-PT" w:bidi="ar-SA"/>
+                </w:rPr>
+              </w:pPr>
+              <w:hyperlink w:anchor="_Toc534807195" w:history="1">
+                <w:r>
+                  <w:rPr>
+                    <w:rStyle w:val="Hiperligao"/>
+                    <w:noProof/>
+                  </w:rPr>
+                  <w:t>2.3.</w:t>
+                </w:r>
+                <w:r>
+                  <w:rPr>
+                    <w:rFonts w:eastAsiaTheme="minorEastAsia" w:cstheme="minorBidi"/>
+                    <w:b w:val="0"/>
+                    <w:bCs w:val="0"/>
+                    <w:noProof/>
+                    <w:color w:val="auto"/>
+                    <w:lang w:eastAsia="pt-PT" w:bidi="ar-SA"/>
+                  </w:rPr>
+                  <w:tab/>
+                </w:r>
+                <w:r>
+                  <w:rPr>
+                    <w:rStyle w:val="Hiperligao"/>
+                    <w:noProof/>
+                  </w:rPr>
+                  <w:t>Hora</w:t>
+                </w:r>
+                <w:r>
+                  <w:rPr>
+                    <w:noProof/>
+                    <w:webHidden/>
+                  </w:rPr>
+                  <w:tab/>
+                </w:r>
+                <w:r>
+                  <w:rPr>
+                    <w:noProof/>
+                    <w:webHidden/>
+                  </w:rPr>
+                  <w:fldChar w:fldCharType="begin"/>
+                </w:r>
+                <w:r>
+                  <w:rPr>
+                    <w:noProof/>
+                    <w:webHidden/>
+                  </w:rPr>
+                  <w:instrText xml:space="preserve"> PAGEREF _Toc534807195 \h </w:instrText>
+                </w:r>
+                <w:r>
+                  <w:rPr>
+                    <w:noProof/>
+                    <w:webHidden/>
+                  </w:rPr>
+                </w:r>
+                <w:r>
+                  <w:rPr>
+                    <w:noProof/>
+                    <w:webHidden/>
+                  </w:rPr>
+                  <w:fldChar w:fldCharType="separate"/>
+                </w:r>
+                <w:r>
+                  <w:rPr>
+                    <w:noProof/>
+                    <w:webHidden/>
+                  </w:rPr>
+                  <w:t>3</w:t>
+                </w:r>
+                <w:r>
+                  <w:rPr>
+                    <w:noProof/>
+                    <w:webHidden/>
+                  </w:rPr>
+                  <w:fldChar w:fldCharType="end"/>
+                </w:r>
+              </w:hyperlink>
+            </w:p>
+            <w:p>
+              <w:pPr>
+                <w:pStyle w:val="ndice2"/>
+                <w:tabs>
+                  <w:tab w:val="left" w:pos="960"/>
+                  <w:tab w:val="right" w:leader="dot" w:pos="8494"/>
+                </w:tabs>
+                <w:rPr>
+                  <w:rFonts w:eastAsiaTheme="minorEastAsia" w:cstheme="minorBidi"/>
+                  <w:b w:val="0"/>
+                  <w:bCs w:val="0"/>
+                  <w:noProof/>
+                  <w:color w:val="auto"/>
+                  <w:lang w:eastAsia="pt-PT" w:bidi="ar-SA"/>
+                </w:rPr>
+              </w:pPr>
+              <w:hyperlink w:anchor="_Toc534807196" w:history="1">
+                <w:r>
+                  <w:rPr>
+                    <w:rStyle w:val="Hiperligao"/>
+                    <w:noProof/>
+                  </w:rPr>
+                  <w:t>2.4.</w:t>
+                </w:r>
+                <w:r>
+                  <w:rPr>
+                    <w:rFonts w:eastAsiaTheme="minorEastAsia" w:cstheme="minorBidi"/>
+                    <w:b w:val="0"/>
+                    <w:bCs w:val="0"/>
+                    <w:noProof/>
+                    <w:color w:val="auto"/>
+                    <w:lang w:eastAsia="pt-PT" w:bidi="ar-SA"/>
+                  </w:rPr>
+                  <w:tab/>
+                </w:r>
+                <w:r>
+                  <w:rPr>
+                    <w:rStyle w:val="Hiperligao"/>
+                    <w:noProof/>
+                  </w:rPr>
+                  <w:t>Farmacia</w:t>
+                </w:r>
+                <w:r>
+                  <w:rPr>
+                    <w:noProof/>
+                    <w:webHidden/>
+                  </w:rPr>
+                  <w:tab/>
+                </w:r>
+                <w:r>
+                  <w:rPr>
+                    <w:noProof/>
+                    <w:webHidden/>
+                  </w:rPr>
+                  <w:fldChar w:fldCharType="begin"/>
+                </w:r>
+                <w:r>
+                  <w:rPr>
+                    <w:noProof/>
+                    <w:webHidden/>
+                  </w:rPr>
+                  <w:instrText xml:space="preserve"> PAGEREF _Toc534807196 \h </w:instrText>
+                </w:r>
+                <w:r>
+                  <w:rPr>
+                    <w:noProof/>
+                    <w:webHidden/>
+                  </w:rPr>
+                </w:r>
+                <w:r>
+                  <w:rPr>
+                    <w:noProof/>
+                    <w:webHidden/>
+                  </w:rPr>
+                  <w:fldChar w:fldCharType="separate"/>
+                </w:r>
+                <w:r>
+                  <w:rPr>
+                    <w:noProof/>
+                    <w:webHidden/>
+                  </w:rPr>
+                  <w:t>3</w:t>
+                </w:r>
+                <w:r>
+                  <w:rPr>
+                    <w:noProof/>
+                    <w:webHidden/>
+                  </w:rPr>
+                  <w:fldChar w:fldCharType="end"/>
+                </w:r>
+              </w:hyperlink>
+            </w:p>
+            <w:p>
+              <w:pPr>
+                <w:pStyle w:val="ndice2"/>
+                <w:tabs>
+                  <w:tab w:val="left" w:pos="960"/>
+                  <w:tab w:val="right" w:leader="dot" w:pos="8494"/>
+                </w:tabs>
+                <w:rPr>
+                  <w:rFonts w:eastAsiaTheme="minorEastAsia" w:cstheme="minorBidi"/>
+                  <w:b w:val="0"/>
+                  <w:bCs w:val="0"/>
+                  <w:noProof/>
+                  <w:color w:val="auto"/>
+                  <w:lang w:eastAsia="pt-PT" w:bidi="ar-SA"/>
+                </w:rPr>
+              </w:pPr>
+              <w:hyperlink w:anchor="_Toc534807197" w:history="1">
+                <w:r>
+                  <w:rPr>
+                    <w:rStyle w:val="Hiperligao"/>
+                    <w:noProof/>
+                  </w:rPr>
+                  <w:t>2.5.</w:t>
+                </w:r>
+                <w:r>
+                  <w:rPr>
+                    <w:rFonts w:eastAsiaTheme="minorEastAsia" w:cstheme="minorBidi"/>
+                    <w:b w:val="0"/>
+                    <w:bCs w:val="0"/>
+                    <w:noProof/>
+                    <w:color w:val="auto"/>
+                    <w:lang w:eastAsia="pt-PT" w:bidi="ar-SA"/>
+                  </w:rPr>
+                  <w:tab/>
+                </w:r>
+                <w:r>
+                  <w:rPr>
+                    <w:rStyle w:val="Hiperligao"/>
+                    <w:noProof/>
+                  </w:rPr>
+                  <w:t>FarmaciaInexistente</w:t>
+                </w:r>
+                <w:r>
+                  <w:rPr>
+                    <w:noProof/>
+                    <w:webHidden/>
+                  </w:rPr>
+                  <w:tab/>
+                </w:r>
+                <w:r>
+                  <w:rPr>
+                    <w:noProof/>
+                    <w:webHidden/>
+                  </w:rPr>
+                  <w:fldChar w:fldCharType="begin"/>
+                </w:r>
+                <w:r>
+                  <w:rPr>
+                    <w:noProof/>
+                    <w:webHidden/>
+                  </w:rPr>
+                  <w:instrText xml:space="preserve"> PAGEREF _Toc534807197 \h </w:instrText>
+                </w:r>
+                <w:r>
+                  <w:rPr>
+                    <w:noProof/>
+                    <w:webHidden/>
+                  </w:rPr>
+                </w:r>
+                <w:r>
+                  <w:rPr>
+                    <w:noProof/>
+                    <w:webHidden/>
+                  </w:rPr>
+                  <w:fldChar w:fldCharType="separate"/>
+                </w:r>
+                <w:r>
+                  <w:rPr>
+                    <w:noProof/>
+                    <w:webHidden/>
+                  </w:rPr>
+                  <w:t>3</w:t>
+                </w:r>
+                <w:r>
+                  <w:rPr>
+                    <w:noProof/>
+                    <w:webHidden/>
+                  </w:rPr>
+                  <w:fldChar w:fldCharType="end"/>
+                </w:r>
+              </w:hyperlink>
+            </w:p>
+            <w:p>
+              <w:pPr>
+                <w:pStyle w:val="ndice2"/>
+                <w:tabs>
+                  <w:tab w:val="left" w:pos="960"/>
+                  <w:tab w:val="right" w:leader="dot" w:pos="8494"/>
+                </w:tabs>
+                <w:rPr>
+                  <w:rFonts w:eastAsiaTheme="minorEastAsia" w:cstheme="minorBidi"/>
+                  <w:b w:val="0"/>
+                  <w:bCs w:val="0"/>
+                  <w:noProof/>
+                  <w:color w:val="auto"/>
+                  <w:lang w:eastAsia="pt-PT" w:bidi="ar-SA"/>
+                </w:rPr>
+              </w:pPr>
+              <w:hyperlink w:anchor="_Toc534807198" w:history="1">
+                <w:r>
+                  <w:rPr>
+                    <w:rStyle w:val="Hiperligao"/>
+                    <w:noProof/>
+                  </w:rPr>
+                  <w:t>2.6.</w:t>
+                </w:r>
+                <w:r>
+                  <w:rPr>
+                    <w:rFonts w:eastAsiaTheme="minorEastAsia" w:cstheme="minorBidi"/>
+                    <w:b w:val="0"/>
+                    <w:bCs w:val="0"/>
+                    <w:noProof/>
+                    <w:color w:val="auto"/>
+                    <w:lang w:eastAsia="pt-PT" w:bidi="ar-SA"/>
+                  </w:rPr>
+                  <w:tab/>
+                </w:r>
+                <w:r>
+                  <w:rPr>
+                    <w:rStyle w:val="Hiperligao"/>
+                    <w:noProof/>
+                  </w:rPr>
+                  <w:t>Pessoa</w:t>
+                </w:r>
+                <w:r>
+                  <w:rPr>
+                    <w:noProof/>
+                    <w:webHidden/>
+                  </w:rPr>
+                  <w:tab/>
+                </w:r>
+                <w:r>
+                  <w:rPr>
+                    <w:noProof/>
+                    <w:webHidden/>
+                  </w:rPr>
+                  <w:fldChar w:fldCharType="begin"/>
+                </w:r>
+                <w:r>
+                  <w:rPr>
+                    <w:noProof/>
+                    <w:webHidden/>
+                  </w:rPr>
+                  <w:instrText xml:space="preserve"> PAGEREF _Toc534807198 \h </w:instrText>
+                </w:r>
+                <w:r>
+                  <w:rPr>
+                    <w:noProof/>
+                    <w:webHidden/>
+                  </w:rPr>
+                </w:r>
+                <w:r>
+                  <w:rPr>
+                    <w:noProof/>
+                    <w:webHidden/>
+                  </w:rPr>
+                  <w:fldChar w:fldCharType="separate"/>
+                </w:r>
+                <w:r>
+                  <w:rPr>
+                    <w:noProof/>
+                    <w:webHidden/>
+                  </w:rPr>
+                  <w:t>3</w:t>
+                </w:r>
+                <w:r>
+                  <w:rPr>
+                    <w:noProof/>
+                    <w:webHidden/>
+                  </w:rPr>
+                  <w:fldChar w:fldCharType="end"/>
+                </w:r>
+              </w:hyperlink>
+            </w:p>
+            <w:p>
+              <w:pPr>
+                <w:pStyle w:val="ndice2"/>
+                <w:tabs>
+                  <w:tab w:val="left" w:pos="960"/>
+                  <w:tab w:val="right" w:leader="dot" w:pos="8494"/>
+                </w:tabs>
+                <w:rPr>
+                  <w:rFonts w:eastAsiaTheme="minorEastAsia" w:cstheme="minorBidi"/>
+                  <w:b w:val="0"/>
+                  <w:bCs w:val="0"/>
+                  <w:noProof/>
+                  <w:color w:val="auto"/>
+                  <w:lang w:eastAsia="pt-PT" w:bidi="ar-SA"/>
+                </w:rPr>
+              </w:pPr>
+              <w:hyperlink w:anchor="_Toc534807199" w:history="1">
+                <w:r>
+                  <w:rPr>
+                    <w:rStyle w:val="Hiperligao"/>
+                    <w:noProof/>
+                  </w:rPr>
+                  <w:t>2.7.</w:t>
+                </w:r>
+                <w:r>
+                  <w:rPr>
+                    <w:rFonts w:eastAsiaTheme="minorEastAsia" w:cstheme="minorBidi"/>
+                    <w:b w:val="0"/>
+                    <w:bCs w:val="0"/>
+                    <w:noProof/>
+                    <w:color w:val="auto"/>
+                    <w:lang w:eastAsia="pt-PT" w:bidi="ar-SA"/>
+                  </w:rPr>
+                  <w:tab/>
+                </w:r>
+                <w:r>
+                  <w:rPr>
+                    <w:rStyle w:val="Hiperligao"/>
+                    <w:noProof/>
+                  </w:rPr>
+                  <w:t>Funcionario</w:t>
+                </w:r>
+                <w:r>
+                  <w:rPr>
+                    <w:noProof/>
+                    <w:webHidden/>
+                  </w:rPr>
+                  <w:tab/>
+                </w:r>
+                <w:r>
+                  <w:rPr>
+                    <w:noProof/>
+                    <w:webHidden/>
+                  </w:rPr>
+                  <w:fldChar w:fldCharType="begin"/>
+                </w:r>
+                <w:r>
+                  <w:rPr>
+                    <w:noProof/>
+                    <w:webHidden/>
+                  </w:rPr>
+                  <w:instrText xml:space="preserve"> PAGEREF _Toc534807199 \h </w:instrText>
+                </w:r>
+                <w:r>
+                  <w:rPr>
+                    <w:noProof/>
+                    <w:webHidden/>
+                  </w:rPr>
+                </w:r>
+                <w:r>
+                  <w:rPr>
+                    <w:noProof/>
+                    <w:webHidden/>
+                  </w:rPr>
+                  <w:fldChar w:fldCharType="separate"/>
+                </w:r>
+                <w:r>
+                  <w:rPr>
+                    <w:noProof/>
+                    <w:webHidden/>
+                  </w:rPr>
+                  <w:t>4</w:t>
+                </w:r>
+                <w:r>
+                  <w:rPr>
+                    <w:noProof/>
+                    <w:webHidden/>
+                  </w:rPr>
+                  <w:fldChar w:fldCharType="end"/>
+                </w:r>
+              </w:hyperlink>
+            </w:p>
+            <w:p>
+              <w:pPr>
+                <w:pStyle w:val="ndice2"/>
+                <w:tabs>
+                  <w:tab w:val="left" w:pos="960"/>
+                  <w:tab w:val="right" w:leader="dot" w:pos="8494"/>
+                </w:tabs>
+                <w:rPr>
+                  <w:rFonts w:eastAsiaTheme="minorEastAsia" w:cstheme="minorBidi"/>
+                  <w:b w:val="0"/>
+                  <w:bCs w:val="0"/>
+                  <w:noProof/>
+                  <w:color w:val="auto"/>
+                  <w:lang w:eastAsia="pt-PT" w:bidi="ar-SA"/>
+                </w:rPr>
+              </w:pPr>
+              <w:hyperlink w:anchor="_Toc534807200" w:history="1">
+                <w:r>
+                  <w:rPr>
+                    <w:rStyle w:val="Hiperligao"/>
+                    <w:noProof/>
+                  </w:rPr>
+                  <w:t>2.8.</w:t>
+                </w:r>
+                <w:r>
+                  <w:rPr>
+                    <w:rFonts w:eastAsiaTheme="minorEastAsia" w:cstheme="minorBidi"/>
+                    <w:b w:val="0"/>
+                    <w:bCs w:val="0"/>
+                    <w:noProof/>
+                    <w:color w:val="auto"/>
+                    <w:lang w:eastAsia="pt-PT" w:bidi="ar-SA"/>
+                  </w:rPr>
+                  <w:tab/>
+                </w:r>
+                <w:r>
+                  <w:rPr>
+                    <w:rStyle w:val="Hiperligao"/>
+                    <w:noProof/>
+                  </w:rPr>
+                  <w:t>FuncionarioInexistente</w:t>
+                </w:r>
+                <w:r>
+                  <w:rPr>
+                    <w:noProof/>
+                    <w:webHidden/>
+                  </w:rPr>
+                  <w:tab/>
+                </w:r>
+                <w:r>
+                  <w:rPr>
+                    <w:noProof/>
+                    <w:webHidden/>
+                  </w:rPr>
+                  <w:fldChar w:fldCharType="begin"/>
+                </w:r>
+                <w:r>
+                  <w:rPr>
+                    <w:noProof/>
+                    <w:webHidden/>
+                  </w:rPr>
+                  <w:instrText xml:space="preserve"> PAGEREF _Toc534807200 \h </w:instrText>
+                </w:r>
+                <w:r>
+                  <w:rPr>
+                    <w:noProof/>
+                    <w:webHidden/>
+                  </w:rPr>
+                </w:r>
+                <w:r>
+                  <w:rPr>
+                    <w:noProof/>
+                    <w:webHidden/>
+                  </w:rPr>
+                  <w:fldChar w:fldCharType="separate"/>
+                </w:r>
+                <w:r>
+                  <w:rPr>
+                    <w:noProof/>
+                    <w:webHidden/>
+                  </w:rPr>
+                  <w:t>4</w:t>
+                </w:r>
+                <w:r>
+                  <w:rPr>
+                    <w:noProof/>
+                    <w:webHidden/>
+                  </w:rPr>
+                  <w:fldChar w:fldCharType="end"/>
+                </w:r>
+              </w:hyperlink>
+            </w:p>
+            <w:p>
+              <w:pPr>
+                <w:pStyle w:val="ndice2"/>
+                <w:tabs>
+                  <w:tab w:val="left" w:pos="960"/>
+                  <w:tab w:val="right" w:leader="dot" w:pos="8494"/>
+                </w:tabs>
+                <w:rPr>
+                  <w:rFonts w:eastAsiaTheme="minorEastAsia" w:cstheme="minorBidi"/>
+                  <w:b w:val="0"/>
+                  <w:bCs w:val="0"/>
+                  <w:noProof/>
+                  <w:color w:val="auto"/>
+                  <w:lang w:eastAsia="pt-PT" w:bidi="ar-SA"/>
+                </w:rPr>
+              </w:pPr>
+              <w:hyperlink w:anchor="_Toc534807201" w:history="1">
+                <w:r>
+                  <w:rPr>
+                    <w:rStyle w:val="Hiperligao"/>
+                    <w:noProof/>
+                  </w:rPr>
+                  <w:t>2.9.</w:t>
+                </w:r>
+                <w:r>
+                  <w:rPr>
+                    <w:rFonts w:eastAsiaTheme="minorEastAsia" w:cstheme="minorBidi"/>
+                    <w:b w:val="0"/>
+                    <w:bCs w:val="0"/>
+                    <w:noProof/>
+                    <w:color w:val="auto"/>
+                    <w:lang w:eastAsia="pt-PT" w:bidi="ar-SA"/>
+                  </w:rPr>
+                  <w:tab/>
+                </w:r>
+                <w:r>
+                  <w:rPr>
+                    <w:rStyle w:val="Hiperligao"/>
+                    <w:noProof/>
+                  </w:rPr>
+                  <w:t>FuncPtr</w:t>
+                </w:r>
+                <w:r>
+                  <w:rPr>
+                    <w:noProof/>
+                    <w:webHidden/>
+                  </w:rPr>
+                  <w:tab/>
+                </w:r>
+                <w:r>
+                  <w:rPr>
+                    <w:noProof/>
+                    <w:webHidden/>
+                  </w:rPr>
+                  <w:fldChar w:fldCharType="begin"/>
+                </w:r>
+                <w:r>
+                  <w:rPr>
+                    <w:noProof/>
+                    <w:webHidden/>
+                  </w:rPr>
+                  <w:instrText xml:space="preserve"> PAGEREF _Toc534807201 \h </w:instrText>
+                </w:r>
+                <w:r>
+                  <w:rPr>
+                    <w:noProof/>
+                    <w:webHidden/>
+                  </w:rPr>
+                </w:r>
+                <w:r>
+                  <w:rPr>
+                    <w:noProof/>
+                    <w:webHidden/>
+                  </w:rPr>
+                  <w:fldChar w:fldCharType="separate"/>
+                </w:r>
+                <w:r>
+                  <w:rPr>
+                    <w:noProof/>
+                    <w:webHidden/>
+                  </w:rPr>
+                  <w:t>4</w:t>
+                </w:r>
+                <w:r>
+                  <w:rPr>
+                    <w:noProof/>
+                    <w:webHidden/>
+                  </w:rPr>
+                  <w:fldChar w:fldCharType="end"/>
+                </w:r>
+              </w:hyperlink>
+            </w:p>
+            <w:p>
+              <w:pPr>
+                <w:pStyle w:val="ndice2"/>
+                <w:tabs>
+                  <w:tab w:val="left" w:pos="960"/>
+                  <w:tab w:val="right" w:leader="dot" w:pos="8494"/>
+                </w:tabs>
+                <w:rPr>
+                  <w:rFonts w:eastAsiaTheme="minorEastAsia" w:cstheme="minorBidi"/>
+                  <w:b w:val="0"/>
+                  <w:bCs w:val="0"/>
+                  <w:noProof/>
+                  <w:color w:val="auto"/>
+                  <w:lang w:eastAsia="pt-PT" w:bidi="ar-SA"/>
+                </w:rPr>
+              </w:pPr>
+              <w:hyperlink w:anchor="_Toc534807202" w:history="1">
+                <w:r>
+                  <w:rPr>
+                    <w:rStyle w:val="Hiperligao"/>
+                    <w:noProof/>
+                  </w:rPr>
+                  <w:t>2.10.</w:t>
+                </w:r>
+                <w:r>
+                  <w:rPr>
+                    <w:rFonts w:eastAsiaTheme="minorEastAsia" w:cstheme="minorBidi"/>
+                    <w:b w:val="0"/>
+                    <w:bCs w:val="0"/>
+                    <w:noProof/>
+                    <w:color w:val="auto"/>
+                    <w:lang w:eastAsia="pt-PT" w:bidi="ar-SA"/>
+                  </w:rPr>
+                  <w:tab/>
+                </w:r>
+                <w:r>
+                  <w:rPr>
+                    <w:rStyle w:val="Hiperligao"/>
+                    <w:noProof/>
+                  </w:rPr>
+                  <w:t>Cliente</w:t>
+                </w:r>
+                <w:r>
+                  <w:rPr>
+                    <w:noProof/>
+                    <w:webHidden/>
+                  </w:rPr>
+                  <w:tab/>
+                </w:r>
+                <w:r>
+                  <w:rPr>
+                    <w:noProof/>
+                    <w:webHidden/>
+                  </w:rPr>
+                  <w:fldChar w:fldCharType="begin"/>
+                </w:r>
+                <w:r>
+                  <w:rPr>
+                    <w:noProof/>
+                    <w:webHidden/>
+                  </w:rPr>
+                  <w:instrText xml:space="preserve"> PAGEREF _Toc534807202 \h </w:instrText>
+                </w:r>
+                <w:r>
+                  <w:rPr>
+                    <w:noProof/>
+                    <w:webHidden/>
+                  </w:rPr>
+                </w:r>
+                <w:r>
+                  <w:rPr>
+                    <w:noProof/>
+                    <w:webHidden/>
+                  </w:rPr>
+                  <w:fldChar w:fldCharType="separate"/>
+                </w:r>
+                <w:r>
+                  <w:rPr>
+                    <w:noProof/>
+                    <w:webHidden/>
+                  </w:rPr>
+                  <w:t>4</w:t>
+                </w:r>
+                <w:r>
+                  <w:rPr>
+                    <w:noProof/>
+                    <w:webHidden/>
+                  </w:rPr>
+                  <w:fldChar w:fldCharType="end"/>
+                </w:r>
+              </w:hyperlink>
+            </w:p>
+            <w:p>
+              <w:pPr>
+                <w:pStyle w:val="ndice2"/>
+                <w:tabs>
+                  <w:tab w:val="left" w:pos="960"/>
+                  <w:tab w:val="right" w:leader="dot" w:pos="8494"/>
+                </w:tabs>
+                <w:rPr>
+                  <w:rFonts w:eastAsiaTheme="minorEastAsia" w:cstheme="minorBidi"/>
+                  <w:b w:val="0"/>
+                  <w:bCs w:val="0"/>
+                  <w:noProof/>
+                  <w:color w:val="auto"/>
+                  <w:lang w:eastAsia="pt-PT" w:bidi="ar-SA"/>
+                </w:rPr>
+              </w:pPr>
+              <w:hyperlink w:anchor="_Toc534807203" w:history="1">
+                <w:r>
+                  <w:rPr>
+                    <w:rStyle w:val="Hiperligao"/>
+                    <w:noProof/>
+                  </w:rPr>
+                  <w:t>2.11.</w:t>
+                </w:r>
+                <w:r>
+                  <w:rPr>
+                    <w:rFonts w:eastAsiaTheme="minorEastAsia" w:cstheme="minorBidi"/>
+                    <w:b w:val="0"/>
+                    <w:bCs w:val="0"/>
+                    <w:noProof/>
+                    <w:color w:val="auto"/>
+                    <w:lang w:eastAsia="pt-PT" w:bidi="ar-SA"/>
+                  </w:rPr>
+                  <w:tab/>
+                </w:r>
+                <w:r>
+                  <w:rPr>
+                    <w:rStyle w:val="Hiperligao"/>
+                    <w:noProof/>
+                  </w:rPr>
+                  <w:t>Produto</w:t>
+                </w:r>
+                <w:r>
+                  <w:rPr>
+                    <w:noProof/>
+                    <w:webHidden/>
+                  </w:rPr>
+                  <w:tab/>
+                </w:r>
+                <w:r>
+                  <w:rPr>
+                    <w:noProof/>
+                    <w:webHidden/>
+                  </w:rPr>
+                  <w:fldChar w:fldCharType="begin"/>
+                </w:r>
+                <w:r>
+                  <w:rPr>
+                    <w:noProof/>
+                    <w:webHidden/>
+                  </w:rPr>
+                  <w:instrText xml:space="preserve"> PAGEREF _Toc534807203 \h </w:instrText>
+                </w:r>
+                <w:r>
+                  <w:rPr>
+                    <w:noProof/>
+                    <w:webHidden/>
+                  </w:rPr>
+                </w:r>
+                <w:r>
+                  <w:rPr>
+                    <w:noProof/>
+                    <w:webHidden/>
+                  </w:rPr>
+                  <w:fldChar w:fldCharType="separate"/>
+                </w:r>
+                <w:r>
+                  <w:rPr>
+                    <w:noProof/>
+                    <w:webHidden/>
+                  </w:rPr>
+                  <w:t>4</w:t>
+                </w:r>
+                <w:r>
+                  <w:rPr>
+                    <w:noProof/>
+                    <w:webHidden/>
+                  </w:rPr>
+                  <w:fldChar w:fldCharType="end"/>
+                </w:r>
+              </w:hyperlink>
+            </w:p>
+            <w:p>
+              <w:pPr>
+                <w:pStyle w:val="ndice2"/>
+                <w:tabs>
+                  <w:tab w:val="left" w:pos="960"/>
+                  <w:tab w:val="right" w:leader="dot" w:pos="8494"/>
+                </w:tabs>
+                <w:rPr>
+                  <w:rFonts w:eastAsiaTheme="minorEastAsia" w:cstheme="minorBidi"/>
+                  <w:b w:val="0"/>
+                  <w:bCs w:val="0"/>
+                  <w:noProof/>
+                  <w:color w:val="auto"/>
+                  <w:lang w:eastAsia="pt-PT" w:bidi="ar-SA"/>
+                </w:rPr>
+              </w:pPr>
+              <w:hyperlink w:anchor="_Toc534807204" w:history="1">
+                <w:r>
+                  <w:rPr>
+                    <w:rStyle w:val="Hiperligao"/>
+                    <w:noProof/>
+                  </w:rPr>
+                  <w:t>2.12.</w:t>
+                </w:r>
+                <w:r>
+                  <w:rPr>
+                    <w:rFonts w:eastAsiaTheme="minorEastAsia" w:cstheme="minorBidi"/>
+                    <w:b w:val="0"/>
+                    <w:bCs w:val="0"/>
+                    <w:noProof/>
+                    <w:color w:val="auto"/>
+                    <w:lang w:eastAsia="pt-PT" w:bidi="ar-SA"/>
+                  </w:rPr>
+                  <w:tab/>
+                </w:r>
+                <w:r>
+                  <w:rPr>
+                    <w:rStyle w:val="Hiperligao"/>
+                    <w:noProof/>
+                  </w:rPr>
+                  <w:t>ProdutoInexistente</w:t>
+                </w:r>
+                <w:r>
+                  <w:rPr>
+                    <w:noProof/>
+                    <w:webHidden/>
+                  </w:rPr>
+                  <w:tab/>
+                </w:r>
+                <w:r>
+                  <w:rPr>
+                    <w:noProof/>
+                    <w:webHidden/>
+                  </w:rPr>
+                  <w:fldChar w:fldCharType="begin"/>
+                </w:r>
+                <w:r>
+                  <w:rPr>
+                    <w:noProof/>
+                    <w:webHidden/>
+                  </w:rPr>
+                  <w:instrText xml:space="preserve"> PAGEREF _Toc534807204 \h </w:instrText>
+                </w:r>
+                <w:r>
+                  <w:rPr>
+                    <w:noProof/>
+                    <w:webHidden/>
+                  </w:rPr>
+                </w:r>
+                <w:r>
+                  <w:rPr>
+                    <w:noProof/>
+                    <w:webHidden/>
+                  </w:rPr>
+                  <w:fldChar w:fldCharType="separate"/>
+                </w:r>
+                <w:r>
+                  <w:rPr>
+                    <w:noProof/>
+                    <w:webHidden/>
+                  </w:rPr>
+                  <w:t>4</w:t>
+                </w:r>
+                <w:r>
+                  <w:rPr>
+                    <w:noProof/>
+                    <w:webHidden/>
+                  </w:rPr>
+                  <w:fldChar w:fldCharType="end"/>
+                </w:r>
+              </w:hyperlink>
+            </w:p>
+            <w:p>
+              <w:pPr>
+                <w:pStyle w:val="ndice2"/>
+                <w:tabs>
+                  <w:tab w:val="left" w:pos="960"/>
+                  <w:tab w:val="right" w:leader="dot" w:pos="8494"/>
+                </w:tabs>
+                <w:rPr>
+                  <w:rFonts w:eastAsiaTheme="minorEastAsia" w:cstheme="minorBidi"/>
+                  <w:b w:val="0"/>
+                  <w:bCs w:val="0"/>
+                  <w:noProof/>
+                  <w:color w:val="auto"/>
+                  <w:lang w:eastAsia="pt-PT" w:bidi="ar-SA"/>
+                </w:rPr>
+              </w:pPr>
+              <w:hyperlink w:anchor="_Toc534807205" w:history="1">
+                <w:r>
+                  <w:rPr>
+                    <w:rStyle w:val="Hiperligao"/>
+                    <w:noProof/>
+                  </w:rPr>
+                  <w:t>2.13.</w:t>
+                </w:r>
+                <w:r>
+                  <w:rPr>
+                    <w:rFonts w:eastAsiaTheme="minorEastAsia" w:cstheme="minorBidi"/>
+                    <w:b w:val="0"/>
+                    <w:bCs w:val="0"/>
+                    <w:noProof/>
+                    <w:color w:val="auto"/>
+                    <w:lang w:eastAsia="pt-PT" w:bidi="ar-SA"/>
+                  </w:rPr>
+                  <w:tab/>
+                </w:r>
+                <w:r>
+                  <w:rPr>
+                    <w:rStyle w:val="Hiperligao"/>
+                    <w:noProof/>
+                  </w:rPr>
+                  <w:t>ProdutoStock</w:t>
+                </w:r>
+                <w:r>
+                  <w:rPr>
+                    <w:noProof/>
+                    <w:webHidden/>
+                  </w:rPr>
+                  <w:tab/>
+                </w:r>
+                <w:r>
+                  <w:rPr>
+                    <w:noProof/>
+                    <w:webHidden/>
+                  </w:rPr>
+                  <w:fldChar w:fldCharType="begin"/>
+                </w:r>
+                <w:r>
+                  <w:rPr>
+                    <w:noProof/>
+                    <w:webHidden/>
+                  </w:rPr>
+                  <w:instrText xml:space="preserve"> PAGEREF _Toc534807205 \h </w:instrText>
+                </w:r>
+                <w:r>
+                  <w:rPr>
+                    <w:noProof/>
+                    <w:webHidden/>
+                  </w:rPr>
+                </w:r>
+                <w:r>
+                  <w:rPr>
+                    <w:noProof/>
+                    <w:webHidden/>
+                  </w:rPr>
+                  <w:fldChar w:fldCharType="separate"/>
+                </w:r>
+                <w:r>
+                  <w:rPr>
+                    <w:noProof/>
+                    <w:webHidden/>
+                  </w:rPr>
+                  <w:t>4</w:t>
+                </w:r>
+                <w:r>
+                  <w:rPr>
+                    <w:noProof/>
+                    <w:webHidden/>
+                  </w:rPr>
+                  <w:fldChar w:fldCharType="end"/>
+                </w:r>
+              </w:hyperlink>
+            </w:p>
+            <w:p>
+              <w:pPr>
+                <w:pStyle w:val="ndice2"/>
+                <w:tabs>
+                  <w:tab w:val="left" w:pos="960"/>
+                  <w:tab w:val="right" w:leader="dot" w:pos="8494"/>
+                </w:tabs>
+                <w:rPr>
+                  <w:rFonts w:eastAsiaTheme="minorEastAsia" w:cstheme="minorBidi"/>
+                  <w:b w:val="0"/>
+                  <w:bCs w:val="0"/>
+                  <w:noProof/>
+                  <w:color w:val="auto"/>
+                  <w:lang w:eastAsia="pt-PT" w:bidi="ar-SA"/>
+                </w:rPr>
+              </w:pPr>
+              <w:hyperlink w:anchor="_Toc534807206" w:history="1">
+                <w:r>
+                  <w:rPr>
+                    <w:rStyle w:val="Hiperligao"/>
+                    <w:noProof/>
+                  </w:rPr>
+                  <w:t>2.14.</w:t>
+                </w:r>
+                <w:r>
+                  <w:rPr>
+                    <w:rFonts w:eastAsiaTheme="minorEastAsia" w:cstheme="minorBidi"/>
+                    <w:b w:val="0"/>
+                    <w:bCs w:val="0"/>
+                    <w:noProof/>
+                    <w:color w:val="auto"/>
+                    <w:lang w:eastAsia="pt-PT" w:bidi="ar-SA"/>
+                  </w:rPr>
+                  <w:tab/>
+                </w:r>
+                <w:r>
+                  <w:rPr>
+                    <w:rStyle w:val="Hiperligao"/>
+                    <w:noProof/>
+                  </w:rPr>
+                  <w:t>Receita</w:t>
+                </w:r>
+                <w:r>
+                  <w:rPr>
+                    <w:noProof/>
+                    <w:webHidden/>
+                  </w:rPr>
+                  <w:tab/>
+                </w:r>
+                <w:r>
+                  <w:rPr>
+                    <w:noProof/>
+                    <w:webHidden/>
+                  </w:rPr>
+                  <w:fldChar w:fldCharType="begin"/>
+                </w:r>
+                <w:r>
+                  <w:rPr>
+                    <w:noProof/>
+                    <w:webHidden/>
+                  </w:rPr>
+                  <w:instrText xml:space="preserve"> PAGEREF _Toc534807206 \h </w:instrText>
+                </w:r>
+                <w:r>
+                  <w:rPr>
+                    <w:noProof/>
+                    <w:webHidden/>
+                  </w:rPr>
+                </w:r>
+                <w:r>
+                  <w:rPr>
+                    <w:noProof/>
+                    <w:webHidden/>
+                  </w:rPr>
+                  <w:fldChar w:fldCharType="separate"/>
+                </w:r>
+                <w:r>
+                  <w:rPr>
+                    <w:noProof/>
+                    <w:webHidden/>
+                  </w:rPr>
+                  <w:t>5</w:t>
+                </w:r>
+                <w:r>
+                  <w:rPr>
+                    <w:noProof/>
+                    <w:webHidden/>
+                  </w:rPr>
+                  <w:fldChar w:fldCharType="end"/>
+                </w:r>
+              </w:hyperlink>
+            </w:p>
+            <w:p>
+              <w:pPr>
+                <w:pStyle w:val="ndice2"/>
+                <w:tabs>
+                  <w:tab w:val="left" w:pos="960"/>
+                  <w:tab w:val="right" w:leader="dot" w:pos="8494"/>
+                </w:tabs>
+                <w:rPr>
+                  <w:rFonts w:eastAsiaTheme="minorEastAsia" w:cstheme="minorBidi"/>
+                  <w:b w:val="0"/>
+                  <w:bCs w:val="0"/>
+                  <w:noProof/>
+                  <w:color w:val="auto"/>
+                  <w:lang w:eastAsia="pt-PT" w:bidi="ar-SA"/>
+                </w:rPr>
+              </w:pPr>
+              <w:hyperlink w:anchor="_Toc534807207" w:history="1">
+                <w:r>
+                  <w:rPr>
+                    <w:rStyle w:val="Hiperligao"/>
+                    <w:noProof/>
+                  </w:rPr>
+                  <w:t>2.15.</w:t>
+                </w:r>
+                <w:r>
+                  <w:rPr>
+                    <w:rFonts w:eastAsiaTheme="minorEastAsia" w:cstheme="minorBidi"/>
+                    <w:b w:val="0"/>
+                    <w:bCs w:val="0"/>
+                    <w:noProof/>
+                    <w:color w:val="auto"/>
+                    <w:lang w:eastAsia="pt-PT" w:bidi="ar-SA"/>
+                  </w:rPr>
+                  <w:tab/>
+                </w:r>
+                <w:r>
+                  <w:rPr>
+                    <w:rStyle w:val="Hiperligao"/>
+                    <w:noProof/>
+                  </w:rPr>
+                  <w:t>Venda</w:t>
+                </w:r>
+                <w:r>
+                  <w:rPr>
+                    <w:noProof/>
+                    <w:webHidden/>
+                  </w:rPr>
+                  <w:tab/>
+                </w:r>
+                <w:r>
+                  <w:rPr>
+                    <w:noProof/>
+                    <w:webHidden/>
+                  </w:rPr>
+                  <w:fldChar w:fldCharType="begin"/>
+                </w:r>
+                <w:r>
+                  <w:rPr>
+                    <w:noProof/>
+                    <w:webHidden/>
+                  </w:rPr>
+                  <w:instrText xml:space="preserve"> PAGEREF _Toc534807207 \h </w:instrText>
+                </w:r>
+                <w:r>
+                  <w:rPr>
+                    <w:noProof/>
+                    <w:webHidden/>
+                  </w:rPr>
+                </w:r>
+                <w:r>
+                  <w:rPr>
+                    <w:noProof/>
+                    <w:webHidden/>
+                  </w:rPr>
+                  <w:fldChar w:fldCharType="separate"/>
+                </w:r>
+                <w:r>
+                  <w:rPr>
+                    <w:noProof/>
+                    <w:webHidden/>
+                  </w:rPr>
+                  <w:t>5</w:t>
+                </w:r>
+                <w:r>
+                  <w:rPr>
+                    <w:noProof/>
+                    <w:webHidden/>
+                  </w:rPr>
+                  <w:fldChar w:fldCharType="end"/>
+                </w:r>
+              </w:hyperlink>
+            </w:p>
+            <w:p>
+              <w:pPr>
+                <w:pStyle w:val="ndice2"/>
+                <w:tabs>
+                  <w:tab w:val="left" w:pos="960"/>
+                  <w:tab w:val="right" w:leader="dot" w:pos="8494"/>
+                </w:tabs>
+                <w:rPr>
+                  <w:rFonts w:eastAsiaTheme="minorEastAsia" w:cstheme="minorBidi"/>
+                  <w:b w:val="0"/>
+                  <w:bCs w:val="0"/>
+                  <w:noProof/>
+                  <w:color w:val="auto"/>
+                  <w:lang w:eastAsia="pt-PT" w:bidi="ar-SA"/>
+                </w:rPr>
+              </w:pPr>
+              <w:hyperlink w:anchor="_Toc534807208" w:history="1">
+                <w:r>
+                  <w:rPr>
+                    <w:rStyle w:val="Hiperligao"/>
+                    <w:noProof/>
+                  </w:rPr>
+                  <w:t>2.16.</w:t>
+                </w:r>
+                <w:r>
+                  <w:rPr>
+                    <w:rFonts w:eastAsiaTheme="minorEastAsia" w:cstheme="minorBidi"/>
+                    <w:b w:val="0"/>
+                    <w:bCs w:val="0"/>
+                    <w:noProof/>
+                    <w:color w:val="auto"/>
+                    <w:lang w:eastAsia="pt-PT" w:bidi="ar-SA"/>
+                  </w:rPr>
+                  <w:tab/>
+                </w:r>
+                <w:r>
+                  <w:rPr>
+                    <w:rStyle w:val="Hiperligao"/>
+                    <w:noProof/>
+                  </w:rPr>
+                  <w:t>Encomenda</w:t>
+                </w:r>
+                <w:r>
+                  <w:rPr>
+                    <w:noProof/>
+                    <w:webHidden/>
+                  </w:rPr>
+                  <w:tab/>
+                </w:r>
+                <w:r>
+                  <w:rPr>
+                    <w:noProof/>
+                    <w:webHidden/>
+                  </w:rPr>
+                  <w:fldChar w:fldCharType="begin"/>
+                </w:r>
+                <w:r>
+                  <w:rPr>
+                    <w:noProof/>
+                    <w:webHidden/>
+                  </w:rPr>
+                  <w:instrText xml:space="preserve"> PAGEREF _Toc534807208 \h </w:instrText>
+                </w:r>
+                <w:r>
+                  <w:rPr>
+                    <w:noProof/>
+                    <w:webHidden/>
+                  </w:rPr>
+                </w:r>
+                <w:r>
+                  <w:rPr>
+                    <w:noProof/>
+                    <w:webHidden/>
+                  </w:rPr>
+                  <w:fldChar w:fldCharType="separate"/>
+                </w:r>
+                <w:r>
+                  <w:rPr>
+                    <w:noProof/>
+                    <w:webHidden/>
+                  </w:rPr>
+                  <w:t>5</w:t>
                 </w:r>
                 <w:r>
                   <w:rPr>
@@ -1317,11 +2812,15 @@
               <w:pPr>
                 <w:pStyle w:val="ndice1"/>
                 <w:tabs>
-                  <w:tab w:val="left" w:pos="1320"/>
+                  <w:tab w:val="left" w:pos="480"/>
                   <w:tab w:val="right" w:leader="dot" w:pos="8494"/>
                 </w:tabs>
                 <w:rPr>
-                  <w:rFonts w:eastAsiaTheme="minorEastAsia"/>
+                  <w:rFonts w:eastAsiaTheme="minorEastAsia" w:cstheme="minorBidi"/>
+                  <w:b w:val="0"/>
+                  <w:bCs w:val="0"/>
+                  <w:i w:val="0"/>
+                  <w:iCs w:val="0"/>
                   <w:noProof/>
                   <w:color w:val="auto"/>
                   <w:sz w:val="22"/>
@@ -1329,7 +2828,7 @@
                   <w:lang w:eastAsia="pt-PT" w:bidi="ar-SA"/>
                 </w:rPr>
               </w:pPr>
-              <w:hyperlink w:anchor="_Toc534725520" w:history="1">
+              <w:hyperlink w:anchor="_Toc534807209" w:history="1">
                 <w:r>
                   <w:rPr>
                     <w:rStyle w:val="Hiperligao"/>
@@ -1339,7 +2838,11 @@
                 </w:r>
                 <w:r>
                   <w:rPr>
-                    <w:rFonts w:eastAsiaTheme="minorEastAsia"/>
+                    <w:rFonts w:eastAsiaTheme="minorEastAsia" w:cstheme="minorBidi"/>
+                    <w:b w:val="0"/>
+                    <w:bCs w:val="0"/>
+                    <w:i w:val="0"/>
+                    <w:iCs w:val="0"/>
                     <w:noProof/>
                     <w:color w:val="auto"/>
                     <w:sz w:val="22"/>
@@ -1374,7 +2877,7 @@
                     <w:noProof/>
                     <w:webHidden/>
                   </w:rPr>
-                  <w:instrText xml:space="preserve"> PAGEREF _Toc534725520 \h </w:instrText>
+                  <w:instrText xml:space="preserve"> PAGEREF _Toc534807209 \h </w:instrText>
                 </w:r>
                 <w:r>
                   <w:rPr>
@@ -1409,11 +2912,15 @@
               <w:pPr>
                 <w:pStyle w:val="ndice1"/>
                 <w:tabs>
-                  <w:tab w:val="left" w:pos="1320"/>
+                  <w:tab w:val="left" w:pos="480"/>
                   <w:tab w:val="right" w:leader="dot" w:pos="8494"/>
                 </w:tabs>
                 <w:rPr>
-                  <w:rFonts w:eastAsiaTheme="minorEastAsia"/>
+                  <w:rFonts w:eastAsiaTheme="minorEastAsia" w:cstheme="minorBidi"/>
+                  <w:b w:val="0"/>
+                  <w:bCs w:val="0"/>
+                  <w:i w:val="0"/>
+                  <w:iCs w:val="0"/>
                   <w:noProof/>
                   <w:color w:val="auto"/>
                   <w:sz w:val="22"/>
@@ -1421,7 +2928,7 @@
                   <w:lang w:eastAsia="pt-PT" w:bidi="ar-SA"/>
                 </w:rPr>
               </w:pPr>
-              <w:hyperlink w:anchor="_Toc534725521" w:history="1">
+              <w:hyperlink w:anchor="_Toc534807210" w:history="1">
                 <w:r>
                   <w:rPr>
                     <w:rStyle w:val="Hiperligao"/>
@@ -1431,7 +2938,11 @@
                 </w:r>
                 <w:r>
                   <w:rPr>
-                    <w:rFonts w:eastAsiaTheme="minorEastAsia"/>
+                    <w:rFonts w:eastAsiaTheme="minorEastAsia" w:cstheme="minorBidi"/>
+                    <w:b w:val="0"/>
+                    <w:bCs w:val="0"/>
+                    <w:i w:val="0"/>
+                    <w:iCs w:val="0"/>
                     <w:noProof/>
                     <w:color w:val="auto"/>
                     <w:sz w:val="22"/>
@@ -1466,7 +2977,7 @@
                     <w:noProof/>
                     <w:webHidden/>
                   </w:rPr>
-                  <w:instrText xml:space="preserve"> PAGEREF _Toc534725521 \h </w:instrText>
+                  <w:instrText xml:space="preserve"> PAGEREF _Toc534807210 \h </w:instrText>
                 </w:r>
                 <w:r>
                   <w:rPr>
@@ -1501,11 +3012,15 @@
               <w:pPr>
                 <w:pStyle w:val="ndice1"/>
                 <w:tabs>
-                  <w:tab w:val="left" w:pos="1320"/>
+                  <w:tab w:val="left" w:pos="480"/>
                   <w:tab w:val="right" w:leader="dot" w:pos="8494"/>
                 </w:tabs>
                 <w:rPr>
-                  <w:rFonts w:eastAsiaTheme="minorEastAsia"/>
+                  <w:rFonts w:eastAsiaTheme="minorEastAsia" w:cstheme="minorBidi"/>
+                  <w:b w:val="0"/>
+                  <w:bCs w:val="0"/>
+                  <w:i w:val="0"/>
+                  <w:iCs w:val="0"/>
                   <w:noProof/>
                   <w:color w:val="auto"/>
                   <w:sz w:val="22"/>
@@ -1513,7 +3028,7 @@
                   <w:lang w:eastAsia="pt-PT" w:bidi="ar-SA"/>
                 </w:rPr>
               </w:pPr>
-              <w:hyperlink w:anchor="_Toc534725522" w:history="1">
+              <w:hyperlink w:anchor="_Toc534807211" w:history="1">
                 <w:r>
                   <w:rPr>
                     <w:rStyle w:val="Hiperligao"/>
@@ -1523,7 +3038,11 @@
                 </w:r>
                 <w:r>
                   <w:rPr>
-                    <w:rFonts w:eastAsiaTheme="minorEastAsia"/>
+                    <w:rFonts w:eastAsiaTheme="minorEastAsia" w:cstheme="minorBidi"/>
+                    <w:b w:val="0"/>
+                    <w:bCs w:val="0"/>
+                    <w:i w:val="0"/>
+                    <w:iCs w:val="0"/>
                     <w:noProof/>
                     <w:color w:val="auto"/>
                     <w:sz w:val="22"/>
@@ -1537,21 +3056,7 @@
                     <w:rStyle w:val="Hiperligao"/>
                     <w:noProof/>
                   </w:rPr>
-                  <w:t>Esforço dos membr</w:t>
-                </w:r>
-                <w:r>
-                  <w:rPr>
-                    <w:rStyle w:val="Hiperligao"/>
-                    <w:noProof/>
-                  </w:rPr>
-                  <w:t>o</w:t>
-                </w:r>
-                <w:r>
-                  <w:rPr>
-                    <w:rStyle w:val="Hiperligao"/>
-                    <w:noProof/>
-                  </w:rPr>
-                  <w:t>s do grupo</w:t>
+                  <w:t>Esforço dos membros do grupo</w:t>
                 </w:r>
                 <w:r>
                   <w:rPr>
@@ -1572,7 +3077,7 @@
                     <w:noProof/>
                     <w:webHidden/>
                   </w:rPr>
-                  <w:instrText xml:space="preserve"> PAGEREF _Toc534725522 \h </w:instrText>
+                  <w:instrText xml:space="preserve"> PAGEREF _Toc534807211 \h </w:instrText>
                 </w:r>
                 <w:r>
                   <w:rPr>
@@ -1606,8 +3111,12 @@
             <w:p>
               <w:r>
                 <w:rPr>
+                  <w:rFonts w:cstheme="minorHAnsi"/>
                   <w:b/>
                   <w:bCs/>
+                  <w:i/>
+                  <w:iCs/>
+                  <w:szCs w:val="24"/>
                 </w:rPr>
                 <w:fldChar w:fldCharType="end"/>
               </w:r>
@@ -1632,7 +3141,7 @@
           <w:numId w:val="2"/>
         </w:numPr>
       </w:pPr>
-      <w:bookmarkStart w:id="1" w:name="_Toc534725518"/>
+      <w:bookmarkStart w:id="1" w:name="_Toc534807191"/>
       <w:r>
         <w:lastRenderedPageBreak/>
         <w:t>Descrição do tema</w:t>
@@ -1686,7 +3195,7 @@
           <w:numId w:val="2"/>
         </w:numPr>
       </w:pPr>
-      <w:bookmarkStart w:id="2" w:name="_Toc534725519"/>
+      <w:bookmarkStart w:id="2" w:name="_Toc534807192"/>
       <w:r>
         <w:lastRenderedPageBreak/>
         <w:t>Implementação – Classes</w:t>
@@ -1708,10 +3217,12 @@
           <w:numId w:val="2"/>
         </w:numPr>
       </w:pPr>
+      <w:bookmarkStart w:id="3" w:name="_Toc534807193"/>
       <w:proofErr w:type="spellStart"/>
       <w:r>
         <w:t>CadeiaFarmacias</w:t>
       </w:r>
+      <w:bookmarkEnd w:id="3"/>
       <w:proofErr w:type="spellEnd"/>
     </w:p>
     <w:p>
@@ -1758,8 +3269,13 @@
           <w:numId w:val="2"/>
         </w:numPr>
       </w:pPr>
-      <w:r>
-        <w:t xml:space="preserve">Data </w:t>
+      <w:bookmarkStart w:id="4" w:name="_Toc534807194"/>
+      <w:r>
+        <w:t>Data</w:t>
+      </w:r>
+      <w:bookmarkEnd w:id="4"/>
+      <w:r>
+        <w:t xml:space="preserve"> </w:t>
       </w:r>
     </w:p>
     <w:p>
@@ -1787,9 +3303,11 @@
           <w:numId w:val="2"/>
         </w:numPr>
       </w:pPr>
+      <w:bookmarkStart w:id="5" w:name="_Toc534807195"/>
       <w:r>
         <w:t>Hora</w:t>
       </w:r>
+      <w:bookmarkEnd w:id="5"/>
       <w:r>
         <w:t xml:space="preserve"> </w:t>
       </w:r>
@@ -1819,10 +3337,12 @@
           <w:numId w:val="2"/>
         </w:numPr>
       </w:pPr>
+      <w:bookmarkStart w:id="6" w:name="_Toc534807196"/>
       <w:proofErr w:type="spellStart"/>
       <w:r>
         <w:t>Farmacia</w:t>
       </w:r>
+      <w:bookmarkEnd w:id="6"/>
       <w:proofErr w:type="spellEnd"/>
       <w:r>
         <w:t xml:space="preserve"> </w:t>
@@ -1896,10 +3416,12 @@
           <w:numId w:val="2"/>
         </w:numPr>
       </w:pPr>
+      <w:bookmarkStart w:id="7" w:name="_Toc534807197"/>
       <w:proofErr w:type="spellStart"/>
       <w:r>
         <w:t>FarmaciaInexistente</w:t>
       </w:r>
+      <w:bookmarkEnd w:id="7"/>
       <w:proofErr w:type="spellEnd"/>
     </w:p>
     <w:p>
@@ -1943,8 +3465,13 @@
           <w:numId w:val="2"/>
         </w:numPr>
       </w:pPr>
-      <w:r>
-        <w:t xml:space="preserve">Pessoa </w:t>
+      <w:bookmarkStart w:id="8" w:name="_Toc534807198"/>
+      <w:r>
+        <w:t>Pessoa</w:t>
+      </w:r>
+      <w:bookmarkEnd w:id="8"/>
+      <w:r>
+        <w:t xml:space="preserve"> </w:t>
       </w:r>
     </w:p>
     <w:p>
@@ -1973,11 +3500,13 @@
           <w:numId w:val="2"/>
         </w:numPr>
       </w:pPr>
+      <w:bookmarkStart w:id="9" w:name="_Toc534807199"/>
       <w:proofErr w:type="spellStart"/>
       <w:r>
         <w:lastRenderedPageBreak/>
         <w:t>Funcionario</w:t>
       </w:r>
+      <w:bookmarkEnd w:id="9"/>
       <w:proofErr w:type="spellEnd"/>
       <w:r>
         <w:t xml:space="preserve"> </w:t>
@@ -2008,10 +3537,12 @@
           <w:numId w:val="2"/>
         </w:numPr>
       </w:pPr>
+      <w:bookmarkStart w:id="10" w:name="_Toc534807200"/>
       <w:proofErr w:type="spellStart"/>
       <w:r>
         <w:t>FuncionarioInexistente</w:t>
       </w:r>
+      <w:bookmarkEnd w:id="10"/>
       <w:proofErr w:type="spellEnd"/>
     </w:p>
     <w:p>
@@ -2057,6 +3588,7 @@
           <w:numId w:val="2"/>
         </w:numPr>
       </w:pPr>
+      <w:bookmarkStart w:id="11" w:name="_Toc534807201"/>
       <w:proofErr w:type="spellStart"/>
       <w:r>
         <w:t>Func</w:t>
@@ -2064,6 +3596,7 @@
       <w:r>
         <w:t>Ptr</w:t>
       </w:r>
+      <w:bookmarkEnd w:id="11"/>
       <w:proofErr w:type="spellEnd"/>
       <w:r>
         <w:t xml:space="preserve"> </w:t>
@@ -2098,8 +3631,13 @@
           <w:numId w:val="2"/>
         </w:numPr>
       </w:pPr>
-      <w:r>
-        <w:t xml:space="preserve">Cliente </w:t>
+      <w:bookmarkStart w:id="12" w:name="_Toc534807202"/>
+      <w:r>
+        <w:t>Cliente</w:t>
+      </w:r>
+      <w:bookmarkEnd w:id="12"/>
+      <w:r>
+        <w:t xml:space="preserve"> </w:t>
       </w:r>
     </w:p>
     <w:p>
@@ -2125,8 +3663,13 @@
           <w:numId w:val="2"/>
         </w:numPr>
       </w:pPr>
-      <w:r>
-        <w:t xml:space="preserve">Produto </w:t>
+      <w:bookmarkStart w:id="13" w:name="_Toc534807203"/>
+      <w:r>
+        <w:t>Produto</w:t>
+      </w:r>
+      <w:bookmarkEnd w:id="13"/>
+      <w:r>
+        <w:t xml:space="preserve"> </w:t>
       </w:r>
     </w:p>
     <w:p>
@@ -2153,10 +3696,12 @@
           <w:numId w:val="2"/>
         </w:numPr>
       </w:pPr>
+      <w:bookmarkStart w:id="14" w:name="_Toc534807204"/>
       <w:proofErr w:type="spellStart"/>
       <w:r>
         <w:t>ProdutoInexistente</w:t>
       </w:r>
+      <w:bookmarkEnd w:id="14"/>
       <w:proofErr w:type="spellEnd"/>
     </w:p>
     <w:p>
@@ -2187,10 +3732,12 @@
           <w:numId w:val="2"/>
         </w:numPr>
       </w:pPr>
+      <w:bookmarkStart w:id="15" w:name="_Toc534807205"/>
       <w:proofErr w:type="spellStart"/>
       <w:r>
         <w:t>ProdutoStock</w:t>
       </w:r>
+      <w:bookmarkEnd w:id="15"/>
       <w:proofErr w:type="spellEnd"/>
     </w:p>
     <w:p>
@@ -2238,9 +3785,14 @@
           <w:numId w:val="2"/>
         </w:numPr>
       </w:pPr>
+      <w:bookmarkStart w:id="16" w:name="_Toc534807206"/>
       <w:r>
         <w:lastRenderedPageBreak/>
-        <w:t xml:space="preserve">Receita </w:t>
+        <w:t>Receita</w:t>
+      </w:r>
+      <w:bookmarkEnd w:id="16"/>
+      <w:r>
+        <w:t xml:space="preserve"> </w:t>
       </w:r>
     </w:p>
     <w:p>
@@ -2260,8 +3812,13 @@
           <w:numId w:val="2"/>
         </w:numPr>
       </w:pPr>
-      <w:r>
-        <w:t xml:space="preserve">Venda </w:t>
+      <w:bookmarkStart w:id="17" w:name="_Toc534807207"/>
+      <w:r>
+        <w:t>Venda</w:t>
+      </w:r>
+      <w:bookmarkEnd w:id="17"/>
+      <w:r>
+        <w:t xml:space="preserve"> </w:t>
       </w:r>
     </w:p>
     <w:p>
@@ -2288,9 +3845,11 @@
           <w:numId w:val="2"/>
         </w:numPr>
       </w:pPr>
+      <w:bookmarkStart w:id="18" w:name="_Toc534807208"/>
       <w:r>
         <w:t>Encomenda</w:t>
       </w:r>
+      <w:bookmarkEnd w:id="18"/>
     </w:p>
     <w:p>
       <w:pPr>
@@ -2327,12 +3886,12 @@
           <w:numId w:val="2"/>
         </w:numPr>
       </w:pPr>
-      <w:bookmarkStart w:id="3" w:name="_Toc534725520"/>
+      <w:bookmarkStart w:id="19" w:name="_Toc534807209"/>
       <w:r>
         <w:lastRenderedPageBreak/>
         <w:t>Casos de utilização</w:t>
       </w:r>
-      <w:bookmarkEnd w:id="3"/>
+      <w:bookmarkEnd w:id="19"/>
     </w:p>
     <w:p/>
     <w:p>
@@ -2454,12 +4013,12 @@
           <w:numId w:val="2"/>
         </w:numPr>
       </w:pPr>
-      <w:bookmarkStart w:id="4" w:name="_Toc534725521"/>
+      <w:bookmarkStart w:id="20" w:name="_Toc534807210"/>
       <w:r>
         <w:lastRenderedPageBreak/>
         <w:t>Dificuldades</w:t>
       </w:r>
-      <w:bookmarkEnd w:id="4"/>
+      <w:bookmarkEnd w:id="20"/>
     </w:p>
     <w:p/>
     <w:p>
@@ -2508,12 +4067,12 @@
           <w:numId w:val="2"/>
         </w:numPr>
       </w:pPr>
-      <w:bookmarkStart w:id="5" w:name="_Toc534725522"/>
+      <w:bookmarkStart w:id="21" w:name="_Toc534807211"/>
       <w:r>
         <w:lastRenderedPageBreak/>
         <w:t>Esforço dos membros do grupo</w:t>
       </w:r>
-      <w:bookmarkEnd w:id="5"/>
+      <w:bookmarkEnd w:id="21"/>
     </w:p>
     <w:p/>
     <w:p>
@@ -3384,8 +4943,158 @@
     <w:unhideWhenUsed/>
     <w:rsid w:val="00F56730"/>
     <w:pPr>
-      <w:spacing w:after="100"/>
+      <w:spacing w:before="120"/>
+      <w:ind w:left="0"/>
+      <w:jc w:val="left"/>
     </w:pPr>
+    <w:rPr>
+      <w:rFonts w:cstheme="minorHAnsi"/>
+      <w:b/>
+      <w:bCs/>
+      <w:i/>
+      <w:iCs/>
+      <w:szCs w:val="24"/>
+    </w:rPr>
+  </w:style>
+  <w:style w:type="paragraph" w:styleId="ndice2">
+    <w:name w:val="toc 2"/>
+    <w:basedOn w:val="Normal"/>
+    <w:next w:val="Normal"/>
+    <w:autoRedefine/>
+    <w:uiPriority w:val="39"/>
+    <w:unhideWhenUsed/>
+    <w:rsid w:val="00E3138B"/>
+    <w:pPr>
+      <w:spacing w:before="120"/>
+      <w:ind w:left="240"/>
+      <w:jc w:val="left"/>
+    </w:pPr>
+    <w:rPr>
+      <w:rFonts w:cstheme="minorHAnsi"/>
+      <w:b/>
+      <w:bCs/>
+      <w:sz w:val="22"/>
+      <w:szCs w:val="22"/>
+    </w:rPr>
+  </w:style>
+  <w:style w:type="paragraph" w:styleId="ndice3">
+    <w:name w:val="toc 3"/>
+    <w:basedOn w:val="Normal"/>
+    <w:next w:val="Normal"/>
+    <w:autoRedefine/>
+    <w:uiPriority w:val="39"/>
+    <w:unhideWhenUsed/>
+    <w:rsid w:val="00E3138B"/>
+    <w:pPr>
+      <w:ind w:left="480"/>
+      <w:jc w:val="left"/>
+    </w:pPr>
+    <w:rPr>
+      <w:rFonts w:cstheme="minorHAnsi"/>
+      <w:sz w:val="20"/>
+    </w:rPr>
+  </w:style>
+  <w:style w:type="paragraph" w:styleId="ndice4">
+    <w:name w:val="toc 4"/>
+    <w:basedOn w:val="Normal"/>
+    <w:next w:val="Normal"/>
+    <w:autoRedefine/>
+    <w:uiPriority w:val="39"/>
+    <w:unhideWhenUsed/>
+    <w:rsid w:val="00E3138B"/>
+    <w:pPr>
+      <w:ind w:left="720"/>
+      <w:jc w:val="left"/>
+    </w:pPr>
+    <w:rPr>
+      <w:rFonts w:cstheme="minorHAnsi"/>
+      <w:sz w:val="20"/>
+    </w:rPr>
+  </w:style>
+  <w:style w:type="paragraph" w:styleId="ndice5">
+    <w:name w:val="toc 5"/>
+    <w:basedOn w:val="Normal"/>
+    <w:next w:val="Normal"/>
+    <w:autoRedefine/>
+    <w:uiPriority w:val="39"/>
+    <w:unhideWhenUsed/>
+    <w:rsid w:val="00E3138B"/>
+    <w:pPr>
+      <w:ind w:left="960"/>
+      <w:jc w:val="left"/>
+    </w:pPr>
+    <w:rPr>
+      <w:rFonts w:cstheme="minorHAnsi"/>
+      <w:sz w:val="20"/>
+    </w:rPr>
+  </w:style>
+  <w:style w:type="paragraph" w:styleId="ndice6">
+    <w:name w:val="toc 6"/>
+    <w:basedOn w:val="Normal"/>
+    <w:next w:val="Normal"/>
+    <w:autoRedefine/>
+    <w:uiPriority w:val="39"/>
+    <w:unhideWhenUsed/>
+    <w:rsid w:val="00E3138B"/>
+    <w:pPr>
+      <w:ind w:left="1200"/>
+      <w:jc w:val="left"/>
+    </w:pPr>
+    <w:rPr>
+      <w:rFonts w:cstheme="minorHAnsi"/>
+      <w:sz w:val="20"/>
+    </w:rPr>
+  </w:style>
+  <w:style w:type="paragraph" w:styleId="ndice7">
+    <w:name w:val="toc 7"/>
+    <w:basedOn w:val="Normal"/>
+    <w:next w:val="Normal"/>
+    <w:autoRedefine/>
+    <w:uiPriority w:val="39"/>
+    <w:unhideWhenUsed/>
+    <w:rsid w:val="00E3138B"/>
+    <w:pPr>
+      <w:ind w:left="1440"/>
+      <w:jc w:val="left"/>
+    </w:pPr>
+    <w:rPr>
+      <w:rFonts w:cstheme="minorHAnsi"/>
+      <w:sz w:val="20"/>
+    </w:rPr>
+  </w:style>
+  <w:style w:type="paragraph" w:styleId="ndice8">
+    <w:name w:val="toc 8"/>
+    <w:basedOn w:val="Normal"/>
+    <w:next w:val="Normal"/>
+    <w:autoRedefine/>
+    <w:uiPriority w:val="39"/>
+    <w:unhideWhenUsed/>
+    <w:rsid w:val="00E3138B"/>
+    <w:pPr>
+      <w:ind w:left="1680"/>
+      <w:jc w:val="left"/>
+    </w:pPr>
+    <w:rPr>
+      <w:rFonts w:cstheme="minorHAnsi"/>
+      <w:sz w:val="20"/>
+    </w:rPr>
+  </w:style>
+  <w:style w:type="paragraph" w:styleId="ndice9">
+    <w:name w:val="toc 9"/>
+    <w:basedOn w:val="Normal"/>
+    <w:next w:val="Normal"/>
+    <w:autoRedefine/>
+    <w:uiPriority w:val="39"/>
+    <w:unhideWhenUsed/>
+    <w:rsid w:val="00E3138B"/>
+    <w:pPr>
+      <w:ind w:left="1920"/>
+      <w:jc w:val="left"/>
+    </w:pPr>
+    <w:rPr>
+      <w:rFonts w:cstheme="minorHAnsi"/>
+      <w:sz w:val="20"/>
+    </w:rPr>
   </w:style>
 </w:styles>
 </file>
@@ -3710,7 +5419,7 @@
 </file>
 
 <file path=customXml/itemProps2.xml><?xml version="1.0" encoding="utf-8"?>
-<ds:datastoreItem xmlns:ds="http://schemas.openxmlformats.org/officeDocument/2006/customXml" ds:itemID="{B8573CE4-323B-48B2-976D-C5FBC2513D9D}">
+<ds:datastoreItem xmlns:ds="http://schemas.openxmlformats.org/officeDocument/2006/customXml" ds:itemID="{B9E85DEC-EE58-4D4E-A082-27CB72B96EA9}">
   <ds:schemaRefs>
     <ds:schemaRef ds:uri="http://schemas.openxmlformats.org/officeDocument/2006/bibliography"/>
   </ds:schemaRefs>

</xml_diff>